<commit_message>
added office hours to mlearning
</commit_message>
<xml_diff>
--- a/word/mlearning.docx
+++ b/word/mlearning.docx
@@ -206,46 +206,49 @@
     </w:p>
     <w:p>
       <w:pPr>
-        <w:pStyle w:val="Heading2"/>
-      </w:pPr>
-      <w:bookmarkStart w:id="21" w:name="goals-objectives"/>
-      <w:r>
-        <w:t xml:space="preserve">Goals &amp; objectives</w:t>
-      </w:r>
-      <w:bookmarkEnd w:id="21"/>
-    </w:p>
-    <w:p>
-      <w:pPr>
-        <w:pStyle w:val="FirstParagraph"/>
-      </w:pPr>
-      <w:r>
-        <w:t xml:space="preserve">Students taking this course will develop an understanding of the ways</w:t>
-      </w:r>
-      <w:r>
-        <w:t xml:space="preserve"> </w:t>
-      </w:r>
-      <w:r>
-        <w:t xml:space="preserve">that mobile technologies can be used for teaching and learning. They</w:t>
-      </w:r>
-      <w:r>
-        <w:t xml:space="preserve"> </w:t>
-      </w:r>
-      <w:r>
-        <w:t xml:space="preserve">will also consider the impact of mobile computing on the field of</w:t>
-      </w:r>
-      <w:r>
-        <w:t xml:space="preserve"> </w:t>
-      </w:r>
-      <w:r>
-        <w:t xml:space="preserve">education as a whole.</w:t>
-      </w:r>
-    </w:p>
-    <w:p>
-      <w:pPr>
-        <w:pStyle w:val="BodyText"/>
-      </w:pPr>
-      <w:r>
-        <w:t xml:space="preserve">Students will:</w:t>
+        <w:pStyle w:val="BodyText"/>
+      </w:pPr>
+      <w:r>
+        <w:rPr>
+          <w:b/>
+        </w:rPr>
+        <w:t xml:space="preserve">Instructor:</w:t>
+      </w:r>
+      <w:r>
+        <w:t xml:space="preserve"> </w:t>
+      </w:r>
+      <w:hyperlink r:id="rId21">
+        <w:r>
+          <w:rPr>
+            <w:rStyle w:val="Hyperlink"/>
+          </w:rPr>
+          <w:t xml:space="preserve">Matthew X. Curinga</w:t>
+        </w:r>
+      </w:hyperlink>
+      <w:r>
+        <w:t xml:space="preserve">,</w:t>
+      </w:r>
+      <w:r>
+        <w:t xml:space="preserve"> </w:t>
+      </w:r>
+      <w:hyperlink r:id="rId22">
+        <w:r>
+          <w:rPr>
+            <w:rStyle w:val="Hyperlink"/>
+          </w:rPr>
+          <w:t xml:space="preserve">mcuringa@adelphi.edu</w:t>
+        </w:r>
+      </w:hyperlink>
+    </w:p>
+    <w:p>
+      <w:pPr>
+        <w:pStyle w:val="BodyText"/>
+      </w:pPr>
+      <w:r>
+        <w:rPr>
+          <w:b/>
+        </w:rPr>
+        <w:t xml:space="preserve">Office hours:</w:t>
       </w:r>
     </w:p>
     <w:p>
@@ -257,103 +260,7 @@
         </w:numPr>
       </w:pPr>
       <w:r>
-        <w:t xml:space="preserve">understand basic underlying mobile technologies, and their</w:t>
-      </w:r>
-      <w:r>
-        <w:t xml:space="preserve"> </w:t>
-      </w:r>
-      <w:r>
-        <w:t xml:space="preserve">educational implications</w:t>
-      </w:r>
-    </w:p>
-    <w:p>
-      <w:pPr>
-        <w:pStyle w:val="Compact"/>
-        <w:numPr>
-          <w:numId w:val="1002"/>
-          <w:ilvl w:val="1"/>
-        </w:numPr>
-      </w:pPr>
-      <w:r>
-        <w:t xml:space="preserve">network types and capacity</w:t>
-      </w:r>
-    </w:p>
-    <w:p>
-      <w:pPr>
-        <w:pStyle w:val="Compact"/>
-        <w:numPr>
-          <w:numId w:val="1002"/>
-          <w:ilvl w:val="1"/>
-        </w:numPr>
-      </w:pPr>
-      <w:r>
-        <w:t xml:space="preserve">hardware speed, capabilities, and energy requirements</w:t>
-      </w:r>
-    </w:p>
-    <w:p>
-      <w:pPr>
-        <w:pStyle w:val="Compact"/>
-        <w:numPr>
-          <w:numId w:val="1002"/>
-          <w:ilvl w:val="1"/>
-        </w:numPr>
-      </w:pPr>
-      <w:r>
-        <w:t xml:space="preserve">screen and display technologies</w:t>
-      </w:r>
-    </w:p>
-    <w:p>
-      <w:pPr>
-        <w:pStyle w:val="Compact"/>
-        <w:numPr>
-          <w:numId w:val="1002"/>
-          <w:ilvl w:val="1"/>
-        </w:numPr>
-      </w:pPr>
-      <w:r>
-        <w:t xml:space="preserve">software development platform, including Web, SMS, and local</w:t>
-      </w:r>
-      <w:r>
-        <w:t xml:space="preserve"> </w:t>
-      </w:r>
-      <w:r>
-        <w:t xml:space="preserve">“</w:t>
-      </w:r>
-      <w:r>
-        <w:t xml:space="preserve">Apps</w:t>
-      </w:r>
-      <w:r>
-        <w:t xml:space="preserve">”</w:t>
-      </w:r>
-    </w:p>
-    <w:p>
-      <w:pPr>
-        <w:pStyle w:val="Compact"/>
-        <w:numPr>
-          <w:numId w:val="1002"/>
-          <w:ilvl w:val="1"/>
-        </w:numPr>
-      </w:pPr>
-      <w:r>
-        <w:t xml:space="preserve">GIS and location services, and how they can be used to augment</w:t>
-      </w:r>
-      <w:r>
-        <w:t xml:space="preserve"> </w:t>
-      </w:r>
-      <w:r>
-        <w:t xml:space="preserve">learning</w:t>
-      </w:r>
-    </w:p>
-    <w:p>
-      <w:pPr>
-        <w:pStyle w:val="Compact"/>
-        <w:numPr>
-          <w:numId w:val="1002"/>
-          <w:ilvl w:val="1"/>
-        </w:numPr>
-      </w:pPr>
-      <w:r>
-        <w:t xml:space="preserve">augmented reality technologies</w:t>
+        <w:t xml:space="preserve">Monday 1-2pm, Alumnae Hall Room 226A (Garden City campus)</w:t>
       </w:r>
     </w:p>
     <w:p>
@@ -365,13 +272,7 @@
         </w:numPr>
       </w:pPr>
       <w:r>
-        <w:t xml:space="preserve">understand the specific strengths and constraints of mobile</w:t>
-      </w:r>
-      <w:r>
-        <w:t xml:space="preserve"> </w:t>
-      </w:r>
-      <w:r>
-        <w:t xml:space="preserve">interactivity &amp; design</w:t>
+        <w:t xml:space="preserve">Wednesday 4:30-5:30pm, online</w:t>
       </w:r>
     </w:p>
     <w:p>
@@ -383,7 +284,7 @@
         </w:numPr>
       </w:pPr>
       <w:r>
-        <w:t xml:space="preserve">implement best-practices of teaching with wireless mobile technology</w:t>
+        <w:t xml:space="preserve">Thursday 2:30-4:30pm, Alumnae Hall Room 226A (Garden City campus)</w:t>
       </w:r>
     </w:p>
     <w:p>
@@ -395,6 +296,203 @@
         </w:numPr>
       </w:pPr>
       <w:r>
+        <w:rPr>
+          <w:i/>
+        </w:rPr>
+        <w:t xml:space="preserve">office hours by appointment</w:t>
+      </w:r>
+    </w:p>
+    <w:p>
+      <w:pPr>
+        <w:pStyle w:val="Heading2"/>
+      </w:pPr>
+      <w:bookmarkStart w:id="23" w:name="goals-objectives"/>
+      <w:r>
+        <w:t xml:space="preserve">Goals &amp; objectives</w:t>
+      </w:r>
+      <w:bookmarkEnd w:id="23"/>
+    </w:p>
+    <w:p>
+      <w:pPr>
+        <w:pStyle w:val="FirstParagraph"/>
+      </w:pPr>
+      <w:r>
+        <w:t xml:space="preserve">Students taking this course will develop an understanding of the ways</w:t>
+      </w:r>
+      <w:r>
+        <w:t xml:space="preserve"> </w:t>
+      </w:r>
+      <w:r>
+        <w:t xml:space="preserve">that mobile technologies can be used for teaching and learning. They</w:t>
+      </w:r>
+      <w:r>
+        <w:t xml:space="preserve"> </w:t>
+      </w:r>
+      <w:r>
+        <w:t xml:space="preserve">will also consider the impact of mobile computing on the field of</w:t>
+      </w:r>
+      <w:r>
+        <w:t xml:space="preserve"> </w:t>
+      </w:r>
+      <w:r>
+        <w:t xml:space="preserve">education as a whole.</w:t>
+      </w:r>
+    </w:p>
+    <w:p>
+      <w:pPr>
+        <w:pStyle w:val="BodyText"/>
+      </w:pPr>
+      <w:r>
+        <w:t xml:space="preserve">Students will:</w:t>
+      </w:r>
+    </w:p>
+    <w:p>
+      <w:pPr>
+        <w:pStyle w:val="Compact"/>
+        <w:numPr>
+          <w:numId w:val="1002"/>
+          <w:ilvl w:val="0"/>
+        </w:numPr>
+      </w:pPr>
+      <w:r>
+        <w:t xml:space="preserve">understand basic underlying mobile technologies, and their</w:t>
+      </w:r>
+      <w:r>
+        <w:t xml:space="preserve"> </w:t>
+      </w:r>
+      <w:r>
+        <w:t xml:space="preserve">educational implications</w:t>
+      </w:r>
+    </w:p>
+    <w:p>
+      <w:pPr>
+        <w:pStyle w:val="Compact"/>
+        <w:numPr>
+          <w:numId w:val="1003"/>
+          <w:ilvl w:val="1"/>
+        </w:numPr>
+      </w:pPr>
+      <w:r>
+        <w:t xml:space="preserve">network types and capacity</w:t>
+      </w:r>
+    </w:p>
+    <w:p>
+      <w:pPr>
+        <w:pStyle w:val="Compact"/>
+        <w:numPr>
+          <w:numId w:val="1003"/>
+          <w:ilvl w:val="1"/>
+        </w:numPr>
+      </w:pPr>
+      <w:r>
+        <w:t xml:space="preserve">hardware speed, capabilities, and energy requirements</w:t>
+      </w:r>
+    </w:p>
+    <w:p>
+      <w:pPr>
+        <w:pStyle w:val="Compact"/>
+        <w:numPr>
+          <w:numId w:val="1003"/>
+          <w:ilvl w:val="1"/>
+        </w:numPr>
+      </w:pPr>
+      <w:r>
+        <w:t xml:space="preserve">screen and display technologies</w:t>
+      </w:r>
+    </w:p>
+    <w:p>
+      <w:pPr>
+        <w:pStyle w:val="Compact"/>
+        <w:numPr>
+          <w:numId w:val="1003"/>
+          <w:ilvl w:val="1"/>
+        </w:numPr>
+      </w:pPr>
+      <w:r>
+        <w:t xml:space="preserve">software development platform, including Web, SMS, and local</w:t>
+      </w:r>
+      <w:r>
+        <w:t xml:space="preserve"> </w:t>
+      </w:r>
+      <w:r>
+        <w:t xml:space="preserve">“</w:t>
+      </w:r>
+      <w:r>
+        <w:t xml:space="preserve">Apps</w:t>
+      </w:r>
+      <w:r>
+        <w:t xml:space="preserve">”</w:t>
+      </w:r>
+    </w:p>
+    <w:p>
+      <w:pPr>
+        <w:pStyle w:val="Compact"/>
+        <w:numPr>
+          <w:numId w:val="1003"/>
+          <w:ilvl w:val="1"/>
+        </w:numPr>
+      </w:pPr>
+      <w:r>
+        <w:t xml:space="preserve">GIS and location services, and how they can be used to augment</w:t>
+      </w:r>
+      <w:r>
+        <w:t xml:space="preserve"> </w:t>
+      </w:r>
+      <w:r>
+        <w:t xml:space="preserve">learning</w:t>
+      </w:r>
+    </w:p>
+    <w:p>
+      <w:pPr>
+        <w:pStyle w:val="Compact"/>
+        <w:numPr>
+          <w:numId w:val="1003"/>
+          <w:ilvl w:val="1"/>
+        </w:numPr>
+      </w:pPr>
+      <w:r>
+        <w:t xml:space="preserve">augmented reality technologies</w:t>
+      </w:r>
+    </w:p>
+    <w:p>
+      <w:pPr>
+        <w:pStyle w:val="Compact"/>
+        <w:numPr>
+          <w:numId w:val="1002"/>
+          <w:ilvl w:val="0"/>
+        </w:numPr>
+      </w:pPr>
+      <w:r>
+        <w:t xml:space="preserve">understand the specific strengths and constraints of mobile</w:t>
+      </w:r>
+      <w:r>
+        <w:t xml:space="preserve"> </w:t>
+      </w:r>
+      <w:r>
+        <w:t xml:space="preserve">interactivity &amp; design</w:t>
+      </w:r>
+    </w:p>
+    <w:p>
+      <w:pPr>
+        <w:pStyle w:val="Compact"/>
+        <w:numPr>
+          <w:numId w:val="1002"/>
+          <w:ilvl w:val="0"/>
+        </w:numPr>
+      </w:pPr>
+      <w:r>
+        <w:t xml:space="preserve">implement best-practices of teaching with wireless mobile technology</w:t>
+      </w:r>
+    </w:p>
+    <w:p>
+      <w:pPr>
+        <w:pStyle w:val="Compact"/>
+        <w:numPr>
+          <w:numId w:val="1002"/>
+          <w:ilvl w:val="0"/>
+        </w:numPr>
+      </w:pPr>
+      <w:r>
         <w:t xml:space="preserve">reflect on how mobile computing challenges the traditional time and</w:t>
       </w:r>
       <w:r>
@@ -408,11 +506,11 @@
       <w:pPr>
         <w:pStyle w:val="Heading2"/>
       </w:pPr>
-      <w:bookmarkStart w:id="22" w:name="weekly-topics"/>
+      <w:bookmarkStart w:id="24" w:name="weekly-topics"/>
       <w:r>
         <w:t xml:space="preserve">Weekly topics</w:t>
       </w:r>
-      <w:bookmarkEnd w:id="22"/>
+      <w:bookmarkEnd w:id="24"/>
     </w:p>
     <w:p>
       <w:pPr>
@@ -435,6 +533,17 @@
           <w:i/>
         </w:rPr>
         <w:t xml:space="preserve">available on the course website under the weekly topic.</w:t>
+      </w:r>
+    </w:p>
+    <w:p>
+      <w:pPr>
+        <w:pStyle w:val="BodyText"/>
+      </w:pPr>
+      <w:r>
+        <w:rPr>
+          <w:b/>
+        </w:rPr>
+        <w:t xml:space="preserve">Classroom meetings: Harvey 104, Thursday 6:30-8:20</w:t>
       </w:r>
     </w:p>
     <w:tbl>
@@ -1261,11 +1370,11 @@
       <w:pPr>
         <w:pStyle w:val="Heading2"/>
       </w:pPr>
-      <w:bookmarkStart w:id="23" w:name="assignments-grading"/>
+      <w:bookmarkStart w:id="25" w:name="assignments-grading"/>
       <w:r>
         <w:t xml:space="preserve">Assignments &amp; grading</w:t>
       </w:r>
-      <w:bookmarkEnd w:id="23"/>
+      <w:bookmarkEnd w:id="25"/>
     </w:p>
     <w:tbl>
       <w:tblPr>
@@ -1545,11 +1654,11 @@
       <w:pPr>
         <w:pStyle w:val="Heading3"/>
       </w:pPr>
-      <w:bookmarkStart w:id="24" w:name="session-leader"/>
+      <w:bookmarkStart w:id="26" w:name="session-leader"/>
       <w:r>
         <w:t xml:space="preserve">Session leader</w:t>
       </w:r>
-      <w:bookmarkEnd w:id="24"/>
+      <w:bookmarkEnd w:id="26"/>
     </w:p>
     <w:p>
       <w:pPr>
@@ -1649,11 +1758,11 @@
       <w:pPr>
         <w:pStyle w:val="Heading3"/>
       </w:pPr>
-      <w:bookmarkStart w:id="25" w:name="reading-responses"/>
+      <w:bookmarkStart w:id="27" w:name="reading-responses"/>
       <w:r>
         <w:t xml:space="preserve">Reading Responses</w:t>
       </w:r>
-      <w:bookmarkEnd w:id="25"/>
+      <w:bookmarkEnd w:id="27"/>
     </w:p>
     <w:p>
       <w:pPr>
@@ -1702,149 +1811,6 @@
       </w:pPr>
       <w:r>
         <w:t xml:space="preserve">A good reading response:</w:t>
-      </w:r>
-    </w:p>
-    <w:p>
-      <w:pPr>
-        <w:pStyle w:val="Compact"/>
-        <w:numPr>
-          <w:numId w:val="1003"/>
-          <w:ilvl w:val="0"/>
-        </w:numPr>
-      </w:pPr>
-      <w:r>
-        <w:t xml:space="preserve">specifically refers to the readings and other activities due that week: you will usually want to quote the texts and refer to specific passages,</w:t>
-      </w:r>
-    </w:p>
-    <w:p>
-      <w:pPr>
-        <w:pStyle w:val="Compact"/>
-        <w:numPr>
-          <w:numId w:val="1003"/>
-          <w:ilvl w:val="0"/>
-        </w:numPr>
-      </w:pPr>
-      <w:r>
-        <w:t xml:space="preserve">your post will start a new thread in our discussion forum, it should have its own unique (and clever) title,</w:t>
-      </w:r>
-    </w:p>
-    <w:p>
-      <w:pPr>
-        <w:pStyle w:val="Compact"/>
-        <w:numPr>
-          <w:numId w:val="1003"/>
-          <w:ilvl w:val="0"/>
-        </w:numPr>
-      </w:pPr>
-      <w:r>
-        <w:t xml:space="preserve">is not a</w:t>
-      </w:r>
-      <w:r>
-        <w:t xml:space="preserve"> </w:t>
-      </w:r>
-      <w:r>
-        <w:rPr>
-          <w:i/>
-        </w:rPr>
-        <w:t xml:space="preserve">summary</w:t>
-      </w:r>
-      <w:r>
-        <w:t xml:space="preserve">, you should have a point of view and express your own synthesis, understanding, and opinion about the topic under discussion,</w:t>
-      </w:r>
-    </w:p>
-    <w:p>
-      <w:pPr>
-        <w:pStyle w:val="Compact"/>
-        <w:numPr>
-          <w:numId w:val="1003"/>
-          <w:ilvl w:val="0"/>
-        </w:numPr>
-      </w:pPr>
-      <w:r>
-        <w:t xml:space="preserve">sometimes this will relate to courses you are taking now, your work, or your personal life,</w:t>
-      </w:r>
-    </w:p>
-    <w:p>
-      <w:pPr>
-        <w:pStyle w:val="Compact"/>
-        <w:numPr>
-          <w:numId w:val="1003"/>
-          <w:ilvl w:val="0"/>
-        </w:numPr>
-      </w:pPr>
-      <w:r>
-        <w:t xml:space="preserve">sometimes this will relate to other things you have read or studied (this is okay, just give us a little bit of reference and a way to find more information),</w:t>
-      </w:r>
-    </w:p>
-    <w:p>
-      <w:pPr>
-        <w:pStyle w:val="Compact"/>
-        <w:numPr>
-          <w:numId w:val="1003"/>
-          <w:ilvl w:val="0"/>
-        </w:numPr>
-      </w:pPr>
-      <w:r>
-        <w:t xml:space="preserve">is not a formal, academic post (you don’t need APA style references), but you should include links, titles, authors names, etc for outside readings/videos/works,</w:t>
-      </w:r>
-    </w:p>
-    <w:p>
-      <w:pPr>
-        <w:pStyle w:val="Compact"/>
-        <w:numPr>
-          <w:numId w:val="1003"/>
-          <w:ilvl w:val="0"/>
-        </w:numPr>
-      </w:pPr>
-      <w:r>
-        <w:rPr>
-          <w:i/>
-        </w:rPr>
-        <w:t xml:space="preserve">is</w:t>
-      </w:r>
-      <w:r>
-        <w:t xml:space="preserve"> </w:t>
-      </w:r>
-      <w:r>
-        <w:t xml:space="preserve">intended for this course and your classmates so it should be</w:t>
-      </w:r>
-      <w:r>
-        <w:t xml:space="preserve"> </w:t>
-      </w:r>
-      <w:r>
-        <w:rPr>
-          <w:b/>
-        </w:rPr>
-        <w:t xml:space="preserve">professional</w:t>
-      </w:r>
-      <w:r>
-        <w:t xml:space="preserve"> </w:t>
-      </w:r>
-      <w:r>
-        <w:t xml:space="preserve">in substance and tone, and</w:t>
-      </w:r>
-    </w:p>
-    <w:p>
-      <w:pPr>
-        <w:pStyle w:val="Compact"/>
-        <w:numPr>
-          <w:numId w:val="1003"/>
-          <w:ilvl w:val="0"/>
-        </w:numPr>
-      </w:pPr>
-      <w:r>
-        <w:rPr>
-          <w:b/>
-        </w:rPr>
-        <w:t xml:space="preserve">is posted before the end of day on Tuesday (e.g. midnight), the week it’s due</w:t>
-      </w:r>
-    </w:p>
-    <w:p>
-      <w:pPr>
-        <w:pStyle w:val="FirstParagraph"/>
-      </w:pPr>
-      <w:r>
-        <w:t xml:space="preserve">The general workflow for these online weeks follows:</w:t>
       </w:r>
     </w:p>
     <w:p>
@@ -1856,7 +1822,7 @@
         </w:numPr>
       </w:pPr>
       <w:r>
-        <w:t xml:space="preserve">(Thurs-Sun) Do course readings (including podcast)</w:t>
+        <w:t xml:space="preserve">specifically refers to the readings and other activities due that week: you will usually want to quote the texts and refer to specific passages,</w:t>
       </w:r>
     </w:p>
     <w:p>
@@ -1868,7 +1834,7 @@
         </w:numPr>
       </w:pPr>
       <w:r>
-        <w:t xml:space="preserve">(Sun-Tues) Write &amp; post a reading response</w:t>
+        <w:t xml:space="preserve">your post will start a new thread in our discussion forum, it should have its own unique (and clever) title,</w:t>
       </w:r>
     </w:p>
     <w:p>
@@ -1880,7 +1846,106 @@
         </w:numPr>
       </w:pPr>
       <w:r>
-        <w:t xml:space="preserve">(Tues - Thurs) Read all of the responses and post comments/discuss</w:t>
+        <w:t xml:space="preserve">is not a</w:t>
+      </w:r>
+      <w:r>
+        <w:t xml:space="preserve"> </w:t>
+      </w:r>
+      <w:r>
+        <w:rPr>
+          <w:i/>
+        </w:rPr>
+        <w:t xml:space="preserve">summary</w:t>
+      </w:r>
+      <w:r>
+        <w:t xml:space="preserve">, you should have a point of view and express your own synthesis, understanding, and opinion about the topic under discussion,</w:t>
+      </w:r>
+    </w:p>
+    <w:p>
+      <w:pPr>
+        <w:pStyle w:val="Compact"/>
+        <w:numPr>
+          <w:numId w:val="1004"/>
+          <w:ilvl w:val="0"/>
+        </w:numPr>
+      </w:pPr>
+      <w:r>
+        <w:t xml:space="preserve">sometimes this will relate to courses you are taking now, your work, or your personal life,</w:t>
+      </w:r>
+    </w:p>
+    <w:p>
+      <w:pPr>
+        <w:pStyle w:val="Compact"/>
+        <w:numPr>
+          <w:numId w:val="1004"/>
+          <w:ilvl w:val="0"/>
+        </w:numPr>
+      </w:pPr>
+      <w:r>
+        <w:t xml:space="preserve">sometimes this will relate to other things you have read or studied (this is okay, just give us a little bit of reference and a way to find more information),</w:t>
+      </w:r>
+    </w:p>
+    <w:p>
+      <w:pPr>
+        <w:pStyle w:val="Compact"/>
+        <w:numPr>
+          <w:numId w:val="1004"/>
+          <w:ilvl w:val="0"/>
+        </w:numPr>
+      </w:pPr>
+      <w:r>
+        <w:t xml:space="preserve">is not a formal, academic post (you don’t need APA style references), but you should include links, titles, authors names, etc for outside readings/videos/works,</w:t>
+      </w:r>
+    </w:p>
+    <w:p>
+      <w:pPr>
+        <w:pStyle w:val="Compact"/>
+        <w:numPr>
+          <w:numId w:val="1004"/>
+          <w:ilvl w:val="0"/>
+        </w:numPr>
+      </w:pPr>
+      <w:r>
+        <w:rPr>
+          <w:i/>
+        </w:rPr>
+        <w:t xml:space="preserve">is</w:t>
+      </w:r>
+      <w:r>
+        <w:t xml:space="preserve"> </w:t>
+      </w:r>
+      <w:r>
+        <w:t xml:space="preserve">intended for this course and your classmates so it should be</w:t>
+      </w:r>
+      <w:r>
+        <w:t xml:space="preserve"> </w:t>
+      </w:r>
+      <w:r>
+        <w:rPr>
+          <w:b/>
+        </w:rPr>
+        <w:t xml:space="preserve">professional</w:t>
+      </w:r>
+      <w:r>
+        <w:t xml:space="preserve"> </w:t>
+      </w:r>
+      <w:r>
+        <w:t xml:space="preserve">in substance and tone, and</w:t>
+      </w:r>
+    </w:p>
+    <w:p>
+      <w:pPr>
+        <w:pStyle w:val="Compact"/>
+        <w:numPr>
+          <w:numId w:val="1004"/>
+          <w:ilvl w:val="0"/>
+        </w:numPr>
+      </w:pPr>
+      <w:r>
+        <w:rPr>
+          <w:b/>
+        </w:rPr>
+        <w:t xml:space="preserve">is posted before the end of day on Tuesday (e.g. midnight), the week it’s due</w:t>
       </w:r>
     </w:p>
     <w:p>
@@ -1888,99 +1953,7 @@
         <w:pStyle w:val="FirstParagraph"/>
       </w:pPr>
       <w:r>
-        <w:t xml:space="preserve">In addition to your own response, you should check the discussion board daily.</w:t>
-      </w:r>
-      <w:r>
-        <w:t xml:space="preserve"> </w:t>
-      </w:r>
-      <w:r>
-        <w:t xml:space="preserve">You are required to comment on at least two of your</w:t>
-      </w:r>
-      <w:r>
-        <w:t xml:space="preserve"> </w:t>
-      </w:r>
-      <w:r>
-        <w:t xml:space="preserve">peer’s responses each week and you should respond to</w:t>
-      </w:r>
-      <w:r>
-        <w:t xml:space="preserve"> </w:t>
-      </w:r>
-      <w:r>
-        <w:t xml:space="preserve">people who engage with you.</w:t>
-      </w:r>
-    </w:p>
-    <w:p>
-      <w:pPr>
-        <w:pStyle w:val="Heading3"/>
-      </w:pPr>
-      <w:bookmarkStart w:id="26" w:name="tech-report"/>
-      <w:r>
-        <w:t xml:space="preserve">Tech Report</w:t>
-      </w:r>
-      <w:bookmarkEnd w:id="26"/>
-    </w:p>
-    <w:p>
-      <w:pPr>
-        <w:pStyle w:val="FirstParagraph"/>
-      </w:pPr>
-      <w:r>
-        <w:t xml:space="preserve">Working in groups, students will present a</w:t>
-      </w:r>
-      <w:r>
-        <w:t xml:space="preserve"> </w:t>
-      </w:r>
-      <w:r>
-        <w:t xml:space="preserve">“</w:t>
-      </w:r>
-      <w:r>
-        <w:t xml:space="preserve">Tech Report</w:t>
-      </w:r>
-      <w:r>
-        <w:t xml:space="preserve">”</w:t>
-      </w:r>
-      <w:r>
-        <w:t xml:space="preserve"> </w:t>
-      </w:r>
-      <w:r>
-        <w:t xml:space="preserve">on an</w:t>
-      </w:r>
-      <w:r>
-        <w:t xml:space="preserve"> </w:t>
-      </w:r>
-      <w:r>
-        <w:t xml:space="preserve">aspect of mobile technology. Groups will prepare 7-8 slides for a</w:t>
-      </w:r>
-      <w:r>
-        <w:t xml:space="preserve"> </w:t>
-      </w:r>
-      <w:r>
-        <w:t xml:space="preserve">slidecast which they will post on their blog (teammates will link</w:t>
-      </w:r>
-      <w:r>
-        <w:t xml:space="preserve"> </w:t>
-      </w:r>
-      <w:r>
-        <w:t xml:space="preserve">to/cross-post it). They will also post an annotated list of resources</w:t>
-      </w:r>
-      <w:r>
-        <w:t xml:space="preserve"> </w:t>
-      </w:r>
-      <w:r>
-        <w:t xml:space="preserve">(e.g. websites, press, and scholarly articles) related to their topic.</w:t>
-      </w:r>
-      <w:r>
-        <w:t xml:space="preserve"> </w:t>
-      </w:r>
-      <w:r>
-        <w:t xml:space="preserve">Annotations should only be a few sentences.</w:t>
-      </w:r>
-    </w:p>
-    <w:p>
-      <w:pPr>
-        <w:pStyle w:val="BodyText"/>
-      </w:pPr>
-      <w:r>
-        <w:t xml:space="preserve">Example topics:</w:t>
+        <w:t xml:space="preserve">The general workflow for these online weeks follows:</w:t>
       </w:r>
     </w:p>
     <w:p>
@@ -1992,7 +1965,7 @@
         </w:numPr>
       </w:pPr>
       <w:r>
-        <w:t xml:space="preserve">wireless networks (wimax, mesh networks, p2p networks, 5G/6G)</w:t>
+        <w:t xml:space="preserve">(Thurs-Sun) Do course readings (including podcast)</w:t>
       </w:r>
     </w:p>
     <w:p>
@@ -2004,7 +1977,7 @@
         </w:numPr>
       </w:pPr>
       <w:r>
-        <w:t xml:space="preserve">near field communications (NFC)</w:t>
+        <w:t xml:space="preserve">(Sun-Tues) Write &amp; post a reading response</w:t>
       </w:r>
     </w:p>
     <w:p>
@@ -2016,189 +1989,107 @@
         </w:numPr>
       </w:pPr>
       <w:r>
-        <w:t xml:space="preserve">device hardware (chips screens, etc)</w:t>
-      </w:r>
-    </w:p>
-    <w:p>
-      <w:pPr>
-        <w:pStyle w:val="Compact"/>
-        <w:numPr>
-          <w:numId w:val="1005"/>
-          <w:ilvl w:val="0"/>
-        </w:numPr>
-      </w:pPr>
-      <w:r>
-        <w:t xml:space="preserve">mobile payments (Google Wallet, Apple Pay, etc)</w:t>
-      </w:r>
-    </w:p>
-    <w:p>
-      <w:pPr>
-        <w:pStyle w:val="Compact"/>
-        <w:numPr>
-          <w:numId w:val="1005"/>
-          <w:ilvl w:val="0"/>
-        </w:numPr>
-      </w:pPr>
-      <w:r>
-        <w:t xml:space="preserve">GIS/GPS &amp; location</w:t>
-      </w:r>
-    </w:p>
-    <w:p>
-      <w:pPr>
-        <w:pStyle w:val="Compact"/>
-        <w:numPr>
-          <w:numId w:val="1005"/>
-          <w:ilvl w:val="0"/>
-        </w:numPr>
-      </w:pPr>
-      <w:r>
-        <w:t xml:space="preserve">beacons, RFID, etc</w:t>
-      </w:r>
-    </w:p>
-    <w:p>
-      <w:pPr>
-        <w:pStyle w:val="Compact"/>
-        <w:numPr>
-          <w:numId w:val="1005"/>
-          <w:ilvl w:val="0"/>
-        </w:numPr>
-      </w:pPr>
-      <w:r>
-        <w:t xml:space="preserve">iOS and Android Platforms</w:t>
-      </w:r>
-    </w:p>
-    <w:p>
-      <w:pPr>
-        <w:pStyle w:val="Compact"/>
-        <w:numPr>
-          <w:numId w:val="1005"/>
-          <w:ilvl w:val="0"/>
-        </w:numPr>
-      </w:pPr>
-      <w:r>
-        <w:t xml:space="preserve">mobile media (video, audio, animations, web/html/css, etc.)</w:t>
-      </w:r>
-    </w:p>
-    <w:p>
-      <w:pPr>
-        <w:pStyle w:val="Compact"/>
-        <w:numPr>
-          <w:numId w:val="1005"/>
-          <w:ilvl w:val="0"/>
-        </w:numPr>
-      </w:pPr>
-      <w:r>
-        <w:t xml:space="preserve">speech recognition, text-to-speech, voice interfaces</w:t>
-      </w:r>
-    </w:p>
-    <w:p>
-      <w:pPr>
-        <w:pStyle w:val="Compact"/>
-        <w:numPr>
-          <w:numId w:val="1005"/>
-          <w:ilvl w:val="0"/>
-        </w:numPr>
-      </w:pPr>
-      <w:r>
-        <w:t xml:space="preserve">facial recognition &amp; computer vision</w:t>
-      </w:r>
-    </w:p>
-    <w:p>
-      <w:pPr>
-        <w:pStyle w:val="Compact"/>
-        <w:numPr>
-          <w:numId w:val="1005"/>
-          <w:ilvl w:val="0"/>
-        </w:numPr>
-      </w:pPr>
-      <w:r>
-        <w:t xml:space="preserve">AR technologies (Goggles, biometrics, development platforms, etc)</w:t>
-      </w:r>
-    </w:p>
-    <w:p>
-      <w:pPr>
-        <w:pStyle w:val="Compact"/>
-        <w:numPr>
-          <w:numId w:val="1005"/>
-          <w:ilvl w:val="0"/>
-        </w:numPr>
-      </w:pPr>
-      <w:r>
-        <w:t xml:space="preserve">IoT (microboards, dev platforms, uses, sensors, etc)</w:t>
-      </w:r>
-    </w:p>
-    <w:p>
-      <w:pPr>
-        <w:pStyle w:val="Compact"/>
-        <w:numPr>
-          <w:numId w:val="1005"/>
-          <w:ilvl w:val="0"/>
-        </w:numPr>
-      </w:pPr>
-      <w:r>
-        <w:t xml:space="preserve">mobile computing and assistive technology</w:t>
-      </w:r>
-    </w:p>
-    <w:p>
-      <w:pPr>
-        <w:pStyle w:val="Compact"/>
-        <w:numPr>
-          <w:numId w:val="1005"/>
-          <w:ilvl w:val="0"/>
-        </w:numPr>
-      </w:pPr>
-      <w:r>
-        <w:t xml:space="preserve">wireless/mobile security</w:t>
+        <w:t xml:space="preserve">(Tues - Thurs) Read all of the responses and post comments/discuss</w:t>
+      </w:r>
+    </w:p>
+    <w:p>
+      <w:pPr>
+        <w:pStyle w:val="FirstParagraph"/>
+      </w:pPr>
+      <w:r>
+        <w:t xml:space="preserve">In addition to your own response, you should check the discussion board daily.</w:t>
+      </w:r>
+      <w:r>
+        <w:t xml:space="preserve"> </w:t>
+      </w:r>
+      <w:r>
+        <w:t xml:space="preserve">You are required to comment on at least two of your</w:t>
+      </w:r>
+      <w:r>
+        <w:t xml:space="preserve"> </w:t>
+      </w:r>
+      <w:r>
+        <w:t xml:space="preserve">peer’s responses each week and you should respond to</w:t>
+      </w:r>
+      <w:r>
+        <w:t xml:space="preserve"> </w:t>
+      </w:r>
+      <w:r>
+        <w:t xml:space="preserve">people who engage with you.</w:t>
       </w:r>
     </w:p>
     <w:p>
       <w:pPr>
         <w:pStyle w:val="Heading3"/>
       </w:pPr>
-      <w:bookmarkStart w:id="27" w:name="mlearning-topic-report"/>
-      <w:r>
-        <w:t xml:space="preserve">mLearning Topic Report</w:t>
-      </w:r>
-      <w:bookmarkEnd w:id="27"/>
+      <w:bookmarkStart w:id="28" w:name="tech-report"/>
+      <w:r>
+        <w:t xml:space="preserve">Tech Report</w:t>
+      </w:r>
+      <w:bookmarkEnd w:id="28"/>
     </w:p>
     <w:p>
       <w:pPr>
         <w:pStyle w:val="FirstParagraph"/>
       </w:pPr>
       <w:r>
-        <w:t xml:space="preserve">For this project you will write a report about how mobile technologies are used in</w:t>
-      </w:r>
-      <w:r>
-        <w:t xml:space="preserve"> </w:t>
-      </w:r>
-      <w:r>
-        <w:t xml:space="preserve">a specific domain of learning. Broadly, your report should focus on a subject area</w:t>
-      </w:r>
-      <w:r>
-        <w:t xml:space="preserve"> </w:t>
-      </w:r>
-      <w:r>
-        <w:t xml:space="preserve">(e.g. mathematics, language learning, teacher professional development)</w:t>
-      </w:r>
-      <w:r>
-        <w:t xml:space="preserve"> </w:t>
-      </w:r>
-      <w:r>
-        <w:t xml:space="preserve">or target group/setting (e.g. students with disabilities, higher education, museum education). Your report will include a written portion and then a visual presentation</w:t>
-      </w:r>
-      <w:r>
-        <w:t xml:space="preserve"> </w:t>
-      </w:r>
-      <w:r>
-        <w:t xml:space="preserve">video where you demonstrate and discuss apps/mobile software related to your topic.</w:t>
-      </w:r>
-    </w:p>
-    <w:p>
-      <w:pPr>
-        <w:pStyle w:val="BodyText"/>
-      </w:pPr>
-      <w:r>
-        <w:t xml:space="preserve">The written report should:</w:t>
+        <w:t xml:space="preserve">Working in groups, students will present a</w:t>
+      </w:r>
+      <w:r>
+        <w:t xml:space="preserve"> </w:t>
+      </w:r>
+      <w:r>
+        <w:t xml:space="preserve">“</w:t>
+      </w:r>
+      <w:r>
+        <w:t xml:space="preserve">Tech Report</w:t>
+      </w:r>
+      <w:r>
+        <w:t xml:space="preserve">”</w:t>
+      </w:r>
+      <w:r>
+        <w:t xml:space="preserve"> </w:t>
+      </w:r>
+      <w:r>
+        <w:t xml:space="preserve">on an</w:t>
+      </w:r>
+      <w:r>
+        <w:t xml:space="preserve"> </w:t>
+      </w:r>
+      <w:r>
+        <w:t xml:space="preserve">aspect of mobile technology. Groups will prepare 7-8 slides for a</w:t>
+      </w:r>
+      <w:r>
+        <w:t xml:space="preserve"> </w:t>
+      </w:r>
+      <w:r>
+        <w:t xml:space="preserve">slidecast which they will post on their blog (teammates will link</w:t>
+      </w:r>
+      <w:r>
+        <w:t xml:space="preserve"> </w:t>
+      </w:r>
+      <w:r>
+        <w:t xml:space="preserve">to/cross-post it). They will also post an annotated list of resources</w:t>
+      </w:r>
+      <w:r>
+        <w:t xml:space="preserve"> </w:t>
+      </w:r>
+      <w:r>
+        <w:t xml:space="preserve">(e.g. websites, press, and scholarly articles) related to their topic.</w:t>
+      </w:r>
+      <w:r>
+        <w:t xml:space="preserve"> </w:t>
+      </w:r>
+      <w:r>
+        <w:t xml:space="preserve">Annotations should only be a few sentences.</w:t>
+      </w:r>
+    </w:p>
+    <w:p>
+      <w:pPr>
+        <w:pStyle w:val="BodyText"/>
+      </w:pPr>
+      <w:r>
+        <w:t xml:space="preserve">Example topics:</w:t>
       </w:r>
     </w:p>
     <w:p>
@@ -2210,7 +2101,7 @@
         </w:numPr>
       </w:pPr>
       <w:r>
-        <w:t xml:space="preserve">describe the domain your researching, including an understanding of best pedagogical practices in general (without tech or mobile tech)</w:t>
+        <w:t xml:space="preserve">wireless networks (wimax, mesh networks, p2p networks, 5G/6G)</w:t>
       </w:r>
     </w:p>
     <w:p>
@@ -2222,7 +2113,7 @@
         </w:numPr>
       </w:pPr>
       <w:r>
-        <w:t xml:space="preserve">include a literature review of relevant research in mobile learning (if you can’t find at least 3 good academic articles, you should choose a different topic)</w:t>
+        <w:t xml:space="preserve">near field communications (NFC)</w:t>
       </w:r>
     </w:p>
     <w:p>
@@ -2234,7 +2125,7 @@
         </w:numPr>
       </w:pPr>
       <w:r>
-        <w:t xml:space="preserve">the lit review provides both a summary and a synthesis of the research</w:t>
+        <w:t xml:space="preserve">device hardware (chips screens, etc)</w:t>
       </w:r>
     </w:p>
     <w:p>
@@ -2246,6 +2137,224 @@
         </w:numPr>
       </w:pPr>
       <w:r>
+        <w:t xml:space="preserve">mobile payments (Google Wallet, Apple Pay, etc)</w:t>
+      </w:r>
+    </w:p>
+    <w:p>
+      <w:pPr>
+        <w:pStyle w:val="Compact"/>
+        <w:numPr>
+          <w:numId w:val="1006"/>
+          <w:ilvl w:val="0"/>
+        </w:numPr>
+      </w:pPr>
+      <w:r>
+        <w:t xml:space="preserve">GIS/GPS &amp; location</w:t>
+      </w:r>
+    </w:p>
+    <w:p>
+      <w:pPr>
+        <w:pStyle w:val="Compact"/>
+        <w:numPr>
+          <w:numId w:val="1006"/>
+          <w:ilvl w:val="0"/>
+        </w:numPr>
+      </w:pPr>
+      <w:r>
+        <w:t xml:space="preserve">beacons, RFID, etc</w:t>
+      </w:r>
+    </w:p>
+    <w:p>
+      <w:pPr>
+        <w:pStyle w:val="Compact"/>
+        <w:numPr>
+          <w:numId w:val="1006"/>
+          <w:ilvl w:val="0"/>
+        </w:numPr>
+      </w:pPr>
+      <w:r>
+        <w:t xml:space="preserve">iOS and Android Platforms</w:t>
+      </w:r>
+    </w:p>
+    <w:p>
+      <w:pPr>
+        <w:pStyle w:val="Compact"/>
+        <w:numPr>
+          <w:numId w:val="1006"/>
+          <w:ilvl w:val="0"/>
+        </w:numPr>
+      </w:pPr>
+      <w:r>
+        <w:t xml:space="preserve">mobile media (video, audio, animations, web/html/css, etc.)</w:t>
+      </w:r>
+    </w:p>
+    <w:p>
+      <w:pPr>
+        <w:pStyle w:val="Compact"/>
+        <w:numPr>
+          <w:numId w:val="1006"/>
+          <w:ilvl w:val="0"/>
+        </w:numPr>
+      </w:pPr>
+      <w:r>
+        <w:t xml:space="preserve">speech recognition, text-to-speech, voice interfaces</w:t>
+      </w:r>
+    </w:p>
+    <w:p>
+      <w:pPr>
+        <w:pStyle w:val="Compact"/>
+        <w:numPr>
+          <w:numId w:val="1006"/>
+          <w:ilvl w:val="0"/>
+        </w:numPr>
+      </w:pPr>
+      <w:r>
+        <w:t xml:space="preserve">facial recognition &amp; computer vision</w:t>
+      </w:r>
+    </w:p>
+    <w:p>
+      <w:pPr>
+        <w:pStyle w:val="Compact"/>
+        <w:numPr>
+          <w:numId w:val="1006"/>
+          <w:ilvl w:val="0"/>
+        </w:numPr>
+      </w:pPr>
+      <w:r>
+        <w:t xml:space="preserve">AR technologies (Goggles, biometrics, development platforms, etc)</w:t>
+      </w:r>
+    </w:p>
+    <w:p>
+      <w:pPr>
+        <w:pStyle w:val="Compact"/>
+        <w:numPr>
+          <w:numId w:val="1006"/>
+          <w:ilvl w:val="0"/>
+        </w:numPr>
+      </w:pPr>
+      <w:r>
+        <w:t xml:space="preserve">IoT (microboards, dev platforms, uses, sensors, etc)</w:t>
+      </w:r>
+    </w:p>
+    <w:p>
+      <w:pPr>
+        <w:pStyle w:val="Compact"/>
+        <w:numPr>
+          <w:numId w:val="1006"/>
+          <w:ilvl w:val="0"/>
+        </w:numPr>
+      </w:pPr>
+      <w:r>
+        <w:t xml:space="preserve">mobile computing and assistive technology</w:t>
+      </w:r>
+    </w:p>
+    <w:p>
+      <w:pPr>
+        <w:pStyle w:val="Compact"/>
+        <w:numPr>
+          <w:numId w:val="1006"/>
+          <w:ilvl w:val="0"/>
+        </w:numPr>
+      </w:pPr>
+      <w:r>
+        <w:t xml:space="preserve">wireless/mobile security</w:t>
+      </w:r>
+    </w:p>
+    <w:p>
+      <w:pPr>
+        <w:pStyle w:val="Heading3"/>
+      </w:pPr>
+      <w:bookmarkStart w:id="29" w:name="mlearning-topic-report"/>
+      <w:r>
+        <w:t xml:space="preserve">mLearning Topic Report</w:t>
+      </w:r>
+      <w:bookmarkEnd w:id="29"/>
+    </w:p>
+    <w:p>
+      <w:pPr>
+        <w:pStyle w:val="FirstParagraph"/>
+      </w:pPr>
+      <w:r>
+        <w:t xml:space="preserve">For this project you will write a report about how mobile technologies are used in</w:t>
+      </w:r>
+      <w:r>
+        <w:t xml:space="preserve"> </w:t>
+      </w:r>
+      <w:r>
+        <w:t xml:space="preserve">a specific domain of learning. Broadly, your report should focus on a subject area</w:t>
+      </w:r>
+      <w:r>
+        <w:t xml:space="preserve"> </w:t>
+      </w:r>
+      <w:r>
+        <w:t xml:space="preserve">(e.g. mathematics, language learning, teacher professional development)</w:t>
+      </w:r>
+      <w:r>
+        <w:t xml:space="preserve"> </w:t>
+      </w:r>
+      <w:r>
+        <w:t xml:space="preserve">or target group/setting (e.g. students with disabilities, higher education, museum education). Your report will include a written portion and then a visual presentation</w:t>
+      </w:r>
+      <w:r>
+        <w:t xml:space="preserve"> </w:t>
+      </w:r>
+      <w:r>
+        <w:t xml:space="preserve">video where you demonstrate and discuss apps/mobile software related to your topic.</w:t>
+      </w:r>
+    </w:p>
+    <w:p>
+      <w:pPr>
+        <w:pStyle w:val="BodyText"/>
+      </w:pPr>
+      <w:r>
+        <w:t xml:space="preserve">The written report should:</w:t>
+      </w:r>
+    </w:p>
+    <w:p>
+      <w:pPr>
+        <w:pStyle w:val="Compact"/>
+        <w:numPr>
+          <w:numId w:val="1007"/>
+          <w:ilvl w:val="0"/>
+        </w:numPr>
+      </w:pPr>
+      <w:r>
+        <w:t xml:space="preserve">describe the domain your researching, including an understanding of best pedagogical practices in general (without tech or mobile tech)</w:t>
+      </w:r>
+    </w:p>
+    <w:p>
+      <w:pPr>
+        <w:pStyle w:val="Compact"/>
+        <w:numPr>
+          <w:numId w:val="1007"/>
+          <w:ilvl w:val="0"/>
+        </w:numPr>
+      </w:pPr>
+      <w:r>
+        <w:t xml:space="preserve">include a literature review of relevant research in mobile learning (if you can’t find at least 3 good academic articles, you should choose a different topic)</w:t>
+      </w:r>
+    </w:p>
+    <w:p>
+      <w:pPr>
+        <w:pStyle w:val="Compact"/>
+        <w:numPr>
+          <w:numId w:val="1007"/>
+          <w:ilvl w:val="0"/>
+        </w:numPr>
+      </w:pPr>
+      <w:r>
+        <w:t xml:space="preserve">the lit review provides both a summary and a synthesis of the research</w:t>
+      </w:r>
+    </w:p>
+    <w:p>
+      <w:pPr>
+        <w:pStyle w:val="Compact"/>
+        <w:numPr>
+          <w:numId w:val="1007"/>
+          <w:ilvl w:val="0"/>
+        </w:numPr>
+      </w:pPr>
+      <w:r>
         <w:t xml:space="preserve">describe the software that you will demo and discuss in your video (links to developer, brief summary, etc)</w:t>
       </w:r>
     </w:p>
@@ -2291,11 +2400,11 @@
       <w:pPr>
         <w:pStyle w:val="Heading3"/>
       </w:pPr>
-      <w:bookmarkStart w:id="28" w:name="final-project"/>
+      <w:bookmarkStart w:id="30" w:name="final-project"/>
       <w:r>
         <w:t xml:space="preserve">Final project</w:t>
       </w:r>
-      <w:bookmarkEnd w:id="28"/>
+      <w:bookmarkEnd w:id="30"/>
     </w:p>
     <w:p>
       <w:pPr>
@@ -2319,7 +2428,7 @@
       <w:r>
         <w:t xml:space="preserve"> </w:t>
       </w:r>
-      <w:hyperlink r:id="rId29">
+      <w:hyperlink r:id="rId31">
         <w:r>
           <w:rPr>
             <w:rStyle w:val="Hyperlink"/>
@@ -2441,11 +2550,11 @@
       <w:pPr>
         <w:pStyle w:val="Heading2"/>
       </w:pPr>
-      <w:bookmarkStart w:id="30" w:name="course-readings-bibliography"/>
+      <w:bookmarkStart w:id="32" w:name="course-readings-bibliography"/>
       <w:r>
         <w:t xml:space="preserve">Course Readings &amp; Bibliography</w:t>
       </w:r>
-      <w:bookmarkEnd w:id="30"/>
+      <w:bookmarkEnd w:id="32"/>
     </w:p>
     <w:p>
       <w:pPr>
@@ -2457,7 +2566,7 @@
       <w:r>
         <w:t xml:space="preserve"> </w:t>
       </w:r>
-      <w:hyperlink r:id="rId31">
+      <w:hyperlink r:id="rId33">
         <w:r>
           <w:rPr>
             <w:i/>
@@ -2480,7 +2589,7 @@
       <w:r>
         <w:t xml:space="preserve"> </w:t>
       </w:r>
-      <w:hyperlink r:id="rId32">
+      <w:hyperlink r:id="rId34">
         <w:r>
           <w:rPr>
             <w:rStyle w:val="Hyperlink"/>
@@ -2502,7 +2611,7 @@
       <w:r>
         <w:t xml:space="preserve"> </w:t>
       </w:r>
-      <w:hyperlink r:id="rId33">
+      <w:hyperlink r:id="rId35">
         <w:r>
           <w:rPr>
             <w:rStyle w:val="Hyperlink"/>
@@ -2527,7 +2636,7 @@
       <w:r>
         <w:t xml:space="preserve"> </w:t>
       </w:r>
-      <w:hyperlink r:id="rId34">
+      <w:hyperlink r:id="rId36">
         <w:r>
           <w:rPr>
             <w:rStyle w:val="Hyperlink"/>
@@ -2593,7 +2702,7 @@
       <w:r>
         <w:t xml:space="preserve"> </w:t>
       </w:r>
-      <w:hyperlink r:id="rId35">
+      <w:hyperlink r:id="rId37">
         <w:r>
           <w:rPr>
             <w:rStyle w:val="Hyperlink"/>
@@ -2659,7 +2768,7 @@
       <w:r>
         <w:t xml:space="preserve"> </w:t>
       </w:r>
-      <w:hyperlink r:id="rId36">
+      <w:hyperlink r:id="rId38">
         <w:r>
           <w:rPr>
             <w:rStyle w:val="Hyperlink"/>
@@ -2728,7 +2837,7 @@
       <w:r>
         <w:t xml:space="preserve"> </w:t>
       </w:r>
-      <w:hyperlink r:id="rId37">
+      <w:hyperlink r:id="rId39">
         <w:r>
           <w:rPr>
             <w:rStyle w:val="Hyperlink"/>
@@ -2910,7 +3019,7 @@
       <w:r>
         <w:t xml:space="preserve"> </w:t>
       </w:r>
-      <w:hyperlink r:id="rId38">
+      <w:hyperlink r:id="rId40">
         <w:r>
           <w:rPr>
             <w:rStyle w:val="Hyperlink"/>
@@ -2953,7 +3062,7 @@
       <w:r>
         <w:t xml:space="preserve"> </w:t>
       </w:r>
-      <w:hyperlink r:id="rId39">
+      <w:hyperlink r:id="rId41">
         <w:r>
           <w:rPr>
             <w:rStyle w:val="Hyperlink"/>
@@ -3019,7 +3128,7 @@
       <w:r>
         <w:t xml:space="preserve"> </w:t>
       </w:r>
-      <w:hyperlink r:id="rId40">
+      <w:hyperlink r:id="rId42">
         <w:r>
           <w:rPr>
             <w:rStyle w:val="Hyperlink"/>
@@ -3050,7 +3159,7 @@
       <w:r>
         <w:t xml:space="preserve"> </w:t>
       </w:r>
-      <w:hyperlink r:id="rId41">
+      <w:hyperlink r:id="rId43">
         <w:r>
           <w:rPr>
             <w:rStyle w:val="Hyperlink"/>
@@ -3069,7 +3178,7 @@
       <w:r>
         <w:t xml:space="preserve"> </w:t>
       </w:r>
-      <w:hyperlink r:id="rId42">
+      <w:hyperlink r:id="rId44">
         <w:r>
           <w:rPr>
             <w:rStyle w:val="Hyperlink"/>
@@ -3141,7 +3250,7 @@
       <w:r>
         <w:t xml:space="preserve"> </w:t>
       </w:r>
-      <w:hyperlink r:id="rId43">
+      <w:hyperlink r:id="rId45">
         <w:r>
           <w:rPr>
             <w:rStyle w:val="Hyperlink"/>
@@ -3195,7 +3304,7 @@
       <w:r>
         <w:t xml:space="preserve"> </w:t>
       </w:r>
-      <w:hyperlink r:id="rId44">
+      <w:hyperlink r:id="rId46">
         <w:r>
           <w:rPr>
             <w:rStyle w:val="Hyperlink"/>
@@ -3238,7 +3347,7 @@
       <w:r>
         <w:t xml:space="preserve"> </w:t>
       </w:r>
-      <w:hyperlink r:id="rId45">
+      <w:hyperlink r:id="rId47">
         <w:r>
           <w:rPr>
             <w:rStyle w:val="Hyperlink"/>
@@ -3278,7 +3387,7 @@
       <w:r>
         <w:t xml:space="preserve"> </w:t>
       </w:r>
-      <w:hyperlink r:id="rId46">
+      <w:hyperlink r:id="rId48">
         <w:r>
           <w:rPr>
             <w:rStyle w:val="Hyperlink"/>
@@ -3315,7 +3424,7 @@
       <w:r>
         <w:t xml:space="preserve"> </w:t>
       </w:r>
-      <w:hyperlink r:id="rId47">
+      <w:hyperlink r:id="rId49">
         <w:r>
           <w:rPr>
             <w:rStyle w:val="Hyperlink"/>
@@ -3343,7 +3452,7 @@
       <w:pPr>
         <w:pStyle w:val="BodyText"/>
       </w:pPr>
-      <w:hyperlink r:id="rId48">
+      <w:hyperlink r:id="rId50">
         <w:r>
           <w:rPr>
             <w:rStyle w:val="Hyperlink"/>
@@ -3380,7 +3489,7 @@
       <w:r>
         <w:t xml:space="preserve"> </w:t>
       </w:r>
-      <w:hyperlink r:id="rId49">
+      <w:hyperlink r:id="rId51">
         <w:r>
           <w:rPr>
             <w:rStyle w:val="Hyperlink"/>
@@ -3414,7 +3523,7 @@
       <w:r>
         <w:t xml:space="preserve"> </w:t>
       </w:r>
-      <w:hyperlink r:id="rId50">
+      <w:hyperlink r:id="rId52">
         <w:r>
           <w:rPr>
             <w:rStyle w:val="Hyperlink"/>
@@ -3448,7 +3557,7 @@
       <w:r>
         <w:t xml:space="preserve"> </w:t>
       </w:r>
-      <w:hyperlink r:id="rId51">
+      <w:hyperlink r:id="rId53">
         <w:r>
           <w:rPr>
             <w:rStyle w:val="Hyperlink"/>
@@ -3534,7 +3643,7 @@
       <w:r>
         <w:t xml:space="preserve"> </w:t>
       </w:r>
-      <w:hyperlink r:id="rId52">
+      <w:hyperlink r:id="rId54">
         <w:r>
           <w:rPr>
             <w:rStyle w:val="Hyperlink"/>
@@ -3632,7 +3741,7 @@
       <w:r>
         <w:t xml:space="preserve"> </w:t>
       </w:r>
-      <w:hyperlink r:id="rId53">
+      <w:hyperlink r:id="rId55">
         <w:r>
           <w:rPr>
             <w:rStyle w:val="Hyperlink"/>
@@ -3675,7 +3784,7 @@
       <w:r>
         <w:t xml:space="preserve"> </w:t>
       </w:r>
-      <w:hyperlink r:id="rId54">
+      <w:hyperlink r:id="rId56">
         <w:r>
           <w:rPr>
             <w:rStyle w:val="Hyperlink"/>
@@ -3770,7 +3879,7 @@
       <w:r>
         <w:t xml:space="preserve"> </w:t>
       </w:r>
-      <w:hyperlink r:id="rId55">
+      <w:hyperlink r:id="rId57">
         <w:r>
           <w:rPr>
             <w:rStyle w:val="Hyperlink"/>
@@ -3810,7 +3919,7 @@
       <w:r>
         <w:t xml:space="preserve"> </w:t>
       </w:r>
-      <w:hyperlink r:id="rId56">
+      <w:hyperlink r:id="rId58">
         <w:r>
           <w:rPr>
             <w:rStyle w:val="Hyperlink"/>
@@ -3844,7 +3953,7 @@
       <w:r>
         <w:t xml:space="preserve"> </w:t>
       </w:r>
-      <w:hyperlink r:id="rId57">
+      <w:hyperlink r:id="rId59">
         <w:r>
           <w:rPr>
             <w:rStyle w:val="Hyperlink"/>
@@ -3912,7 +4021,7 @@
       <w:r>
         <w:t xml:space="preserve"> </w:t>
       </w:r>
-      <w:hyperlink r:id="rId58">
+      <w:hyperlink r:id="rId60">
         <w:r>
           <w:rPr>
             <w:rStyle w:val="Hyperlink"/>
@@ -3931,7 +4040,7 @@
       <w:r>
         <w:t xml:space="preserve"> </w:t>
       </w:r>
-      <w:hyperlink r:id="rId59">
+      <w:hyperlink r:id="rId61">
         <w:r>
           <w:rPr>
             <w:rStyle w:val="Hyperlink"/>
@@ -4425,34 +4534,7 @@
     <w:abstractNumId w:val="991"/>
   </w:num>
   <w:num w:numId="1003">
-    <w:abstractNumId w:val="99411"/>
-    <w:lvlOverride w:ilvl="0">
-      <w:startOverride w:val="1"/>
-    </w:lvlOverride>
-    <w:lvlOverride w:ilvl="1">
-      <w:startOverride w:val="1"/>
-    </w:lvlOverride>
-    <w:lvlOverride w:ilvl="2">
-      <w:startOverride w:val="1"/>
-    </w:lvlOverride>
-    <w:lvlOverride w:ilvl="3">
-      <w:startOverride w:val="1"/>
-    </w:lvlOverride>
-    <w:lvlOverride w:ilvl="4">
-      <w:startOverride w:val="1"/>
-    </w:lvlOverride>
-    <w:lvlOverride w:ilvl="5">
-      <w:startOverride w:val="1"/>
-    </w:lvlOverride>
-    <w:lvlOverride w:ilvl="6">
-      <w:startOverride w:val="1"/>
-    </w:lvlOverride>
-    <w:lvlOverride w:ilvl="7">
-      <w:startOverride w:val="1"/>
-    </w:lvlOverride>
-    <w:lvlOverride w:ilvl="8">
-      <w:startOverride w:val="1"/>
-    </w:lvlOverride>
+    <w:abstractNumId w:val="991"/>
   </w:num>
   <w:num w:numId="1004">
     <w:abstractNumId w:val="99411"/>
@@ -4485,9 +4567,39 @@
     </w:lvlOverride>
   </w:num>
   <w:num w:numId="1005">
+    <w:abstractNumId w:val="99411"/>
+    <w:lvlOverride w:ilvl="0">
+      <w:startOverride w:val="1"/>
+    </w:lvlOverride>
+    <w:lvlOverride w:ilvl="1">
+      <w:startOverride w:val="1"/>
+    </w:lvlOverride>
+    <w:lvlOverride w:ilvl="2">
+      <w:startOverride w:val="1"/>
+    </w:lvlOverride>
+    <w:lvlOverride w:ilvl="3">
+      <w:startOverride w:val="1"/>
+    </w:lvlOverride>
+    <w:lvlOverride w:ilvl="4">
+      <w:startOverride w:val="1"/>
+    </w:lvlOverride>
+    <w:lvlOverride w:ilvl="5">
+      <w:startOverride w:val="1"/>
+    </w:lvlOverride>
+    <w:lvlOverride w:ilvl="6">
+      <w:startOverride w:val="1"/>
+    </w:lvlOverride>
+    <w:lvlOverride w:ilvl="7">
+      <w:startOverride w:val="1"/>
+    </w:lvlOverride>
+    <w:lvlOverride w:ilvl="8">
+      <w:startOverride w:val="1"/>
+    </w:lvlOverride>
+  </w:num>
+  <w:num w:numId="1006">
     <w:abstractNumId w:val="991"/>
   </w:num>
-  <w:num w:numId="1006">
+  <w:num w:numId="1007">
     <w:abstractNumId w:val="991"/>
   </w:num>
 </w:numbering>

</xml_diff>

<commit_message>
added topic to mlearning
</commit_message>
<xml_diff>
--- a/word/mlearning.docx
+++ b/word/mlearning.docx
@@ -886,7 +886,7 @@
               <w:jc w:val="left"/>
             </w:pPr>
             <w:r>
-              <w:t xml:space="preserve">Situated cognition &amp; embodiment</w:t>
+              <w:t xml:space="preserve">1:1 Computing</w:t>
             </w:r>
           </w:p>
         </w:tc>
@@ -932,7 +932,7 @@
               <w:jc w:val="left"/>
             </w:pPr>
             <w:r>
-              <w:t xml:space="preserve">1:1 Computing</w:t>
+              <w:t xml:space="preserve">Reading screens</w:t>
             </w:r>
           </w:p>
         </w:tc>
@@ -978,7 +978,7 @@
               <w:jc w:val="left"/>
             </w:pPr>
             <w:r>
-              <w:t xml:space="preserve">Reading screens</w:t>
+              <w:t xml:space="preserve">Augmented Reality</w:t>
             </w:r>
           </w:p>
         </w:tc>
@@ -1070,7 +1070,7 @@
               <w:jc w:val="left"/>
             </w:pPr>
             <w:r>
-              <w:t xml:space="preserve">Augmented Reality</w:t>
+              <w:t xml:space="preserve">Mobile games for learning</w:t>
             </w:r>
           </w:p>
         </w:tc>

</xml_diff>

<commit_message>
added spring 21 dates for mlearning
</commit_message>
<xml_diff>
--- a/word/mlearning.docx
+++ b/word/mlearning.docx
@@ -84,7 +84,7 @@
         <w:rPr>
           <w:b/>
         </w:rPr>
-        <w:t xml:space="preserve">Educational Technology 0858-612, Fall 2019</w:t>
+        <w:t xml:space="preserve">Educational Technology 0858-612, Spring 2021</w:t>
       </w:r>
     </w:p>
     <w:p>
@@ -1361,6 +1361,683 @@
             </w:pPr>
             <w:r>
               <w:t xml:space="preserve">classroom</w:t>
+            </w:r>
+          </w:p>
+        </w:tc>
+      </w:tr>
+    </w:tbl>
+    <w:tbl>
+      <w:tblPr>
+        <w:tblStyle w:val="Table"/>
+        <w:tblW w:type="pct" w:w="0.0"/>
+        <w:tblLook w:firstRow="1"/>
+      </w:tblPr>
+      <w:tblGrid/>
+      <w:tr>
+        <w:trPr>
+          <w:cnfStyle w:firstRow="1"/>
+        </w:trPr>
+        <w:tc>
+          <w:tcPr>
+            <w:tcBorders>
+              <w:bottom w:val="single"/>
+            </w:tcBorders>
+            <w:vAlign w:val="bottom"/>
+          </w:tcPr>
+          <w:p>
+            <w:pPr>
+              <w:pStyle w:val="Compact"/>
+              <w:jc w:val="left"/>
+            </w:pPr>
+            <w:r>
+              <w:t xml:space="preserve">week</w:t>
+            </w:r>
+          </w:p>
+        </w:tc>
+        <w:tc>
+          <w:tcPr>
+            <w:tcBorders>
+              <w:bottom w:val="single"/>
+            </w:tcBorders>
+            <w:vAlign w:val="bottom"/>
+          </w:tcPr>
+          <w:p>
+            <w:pPr>
+              <w:pStyle w:val="Compact"/>
+              <w:jc w:val="left"/>
+            </w:pPr>
+            <w:r>
+              <w:t xml:space="preserve">date</w:t>
+            </w:r>
+          </w:p>
+        </w:tc>
+        <w:tc>
+          <w:tcPr>
+            <w:tcBorders>
+              <w:bottom w:val="single"/>
+            </w:tcBorders>
+            <w:vAlign w:val="bottom"/>
+          </w:tcPr>
+          <w:p>
+            <w:pPr>
+              <w:pStyle w:val="Compact"/>
+              <w:jc w:val="left"/>
+            </w:pPr>
+            <w:r>
+              <w:t xml:space="preserve">format</w:t>
+            </w:r>
+          </w:p>
+        </w:tc>
+      </w:tr>
+      <w:tr>
+        <w:tc>
+          <w:p>
+            <w:pPr>
+              <w:pStyle w:val="Compact"/>
+              <w:jc w:val="left"/>
+            </w:pPr>
+            <w:r>
+              <w:t xml:space="preserve">1</w:t>
+            </w:r>
+          </w:p>
+        </w:tc>
+        <w:tc>
+          <w:p>
+            <w:pPr>
+              <w:pStyle w:val="Compact"/>
+              <w:jc w:val="left"/>
+            </w:pPr>
+            <w:r>
+              <w:t xml:space="preserve">Jan 27 Going mobile</w:t>
+            </w:r>
+          </w:p>
+        </w:tc>
+        <w:tc>
+          <w:p>
+            <w:pPr>
+              <w:pStyle w:val="Compact"/>
+              <w:jc w:val="left"/>
+            </w:pPr>
+            <w:r>
+              <w:t xml:space="preserve">flex</w:t>
+            </w:r>
+          </w:p>
+        </w:tc>
+      </w:tr>
+      <w:tr>
+        <w:tc>
+          <w:p>
+            <w:pPr>
+              <w:pStyle w:val="Compact"/>
+              <w:jc w:val="left"/>
+            </w:pPr>
+            <w:r>
+              <w:t xml:space="preserve">2</w:t>
+            </w:r>
+          </w:p>
+        </w:tc>
+        <w:tc>
+          <w:p>
+            <w:pPr>
+              <w:pStyle w:val="Compact"/>
+              <w:jc w:val="left"/>
+            </w:pPr>
+            <w:r>
+              <w:t xml:space="preserve">Feb 03 Mobile first</w:t>
+            </w:r>
+          </w:p>
+        </w:tc>
+        <w:tc>
+          <w:p>
+            <w:pPr>
+              <w:pStyle w:val="Compact"/>
+              <w:jc w:val="left"/>
+            </w:pPr>
+            <w:r>
+              <w:t xml:space="preserve">online</w:t>
+            </w:r>
+          </w:p>
+        </w:tc>
+      </w:tr>
+      <w:tr>
+        <w:tc>
+          <w:p>
+            <w:pPr>
+              <w:pStyle w:val="Compact"/>
+              <w:jc w:val="left"/>
+            </w:pPr>
+            <w:r>
+              <w:t xml:space="preserve">3</w:t>
+            </w:r>
+          </w:p>
+        </w:tc>
+        <w:tc>
+          <w:p>
+            <w:pPr>
+              <w:pStyle w:val="Compact"/>
+              <w:jc w:val="left"/>
+            </w:pPr>
+            <w:r>
+              <w:t xml:space="preserve">Feb 10 Tech reports</w:t>
+            </w:r>
+          </w:p>
+        </w:tc>
+        <w:tc>
+          <w:p>
+            <w:pPr>
+              <w:pStyle w:val="Compact"/>
+              <w:jc w:val="left"/>
+            </w:pPr>
+            <w:r>
+              <w:t xml:space="preserve">flex</w:t>
+            </w:r>
+          </w:p>
+        </w:tc>
+      </w:tr>
+      <w:tr>
+        <w:tc>
+          <w:p>
+            <w:pPr>
+              <w:pStyle w:val="Compact"/>
+              <w:jc w:val="left"/>
+            </w:pPr>
+            <w:r>
+              <w:t xml:space="preserve">4</w:t>
+            </w:r>
+          </w:p>
+        </w:tc>
+        <w:tc>
+          <w:p>
+            <w:pPr>
+              <w:pStyle w:val="Compact"/>
+              <w:jc w:val="left"/>
+            </w:pPr>
+            <w:r>
+              <w:t xml:space="preserve">Feb 17 Mobile computing and society</w:t>
+            </w:r>
+          </w:p>
+        </w:tc>
+        <w:tc>
+          <w:p>
+            <w:pPr>
+              <w:pStyle w:val="Compact"/>
+              <w:jc w:val="left"/>
+            </w:pPr>
+            <w:r>
+              <w:t xml:space="preserve">online</w:t>
+            </w:r>
+          </w:p>
+        </w:tc>
+      </w:tr>
+      <w:tr>
+        <w:tc>
+          <w:p>
+            <w:pPr>
+              <w:pStyle w:val="Compact"/>
+              <w:jc w:val="left"/>
+            </w:pPr>
+            <w:r>
+              <w:t xml:space="preserve">5</w:t>
+            </w:r>
+          </w:p>
+        </w:tc>
+        <w:tc>
+          <w:p>
+            <w:pPr>
+              <w:pStyle w:val="Compact"/>
+              <w:jc w:val="left"/>
+            </w:pPr>
+            <w:r>
+              <w:t xml:space="preserve">Feb 24 App Inventor hackathon</w:t>
+            </w:r>
+          </w:p>
+        </w:tc>
+        <w:tc>
+          <w:p>
+            <w:pPr>
+              <w:pStyle w:val="Compact"/>
+              <w:jc w:val="left"/>
+            </w:pPr>
+            <w:r>
+              <w:t xml:space="preserve">flex</w:t>
+            </w:r>
+          </w:p>
+        </w:tc>
+      </w:tr>
+      <w:tr>
+        <w:tc>
+          <w:p>
+            <w:pPr>
+              <w:pStyle w:val="Compact"/>
+              <w:jc w:val="left"/>
+            </w:pPr>
+            <w:r>
+              <w:t xml:space="preserve">6</w:t>
+            </w:r>
+          </w:p>
+        </w:tc>
+        <w:tc>
+          <w:p>
+            <w:pPr>
+              <w:pStyle w:val="Compact"/>
+              <w:jc w:val="left"/>
+            </w:pPr>
+            <w:r>
+              <w:t xml:space="preserve">Mar 03 Mobile cognition</w:t>
+            </w:r>
+          </w:p>
+        </w:tc>
+        <w:tc>
+          <w:p>
+            <w:pPr>
+              <w:pStyle w:val="Compact"/>
+              <w:jc w:val="left"/>
+            </w:pPr>
+            <w:r>
+              <w:t xml:space="preserve">online</w:t>
+            </w:r>
+          </w:p>
+        </w:tc>
+      </w:tr>
+      <w:tr>
+        <w:tc>
+          <w:p>
+            <w:pPr>
+              <w:pStyle w:val="Compact"/>
+              <w:jc w:val="left"/>
+            </w:pPr>
+            <w:r>
+              <w:t xml:space="preserve">-</w:t>
+            </w:r>
+          </w:p>
+        </w:tc>
+        <w:tc>
+          <w:p>
+            <w:pPr>
+              <w:pStyle w:val="Compact"/>
+              <w:jc w:val="left"/>
+            </w:pPr>
+            <w:r>
+              <w:t xml:space="preserve">Mar 10</w:t>
+            </w:r>
+            <w:r>
+              <w:t xml:space="preserve"> </w:t>
+            </w:r>
+            <w:r>
+              <w:rPr>
+                <w:i/>
+              </w:rPr>
+              <w:t xml:space="preserve">no class (mini break)</w:t>
+            </w:r>
+          </w:p>
+        </w:tc>
+        <w:tc>
+          <w:p>
+            <w:pPr>
+              <w:pStyle w:val="Compact"/>
+              <w:jc w:val="left"/>
+            </w:pPr>
+            <w:r>
+              <w:t xml:space="preserve">-</w:t>
+            </w:r>
+          </w:p>
+        </w:tc>
+      </w:tr>
+      <w:tr>
+        <w:tc>
+          <w:p>
+            <w:pPr>
+              <w:pStyle w:val="Compact"/>
+              <w:jc w:val="left"/>
+            </w:pPr>
+            <w:r>
+              <w:t xml:space="preserve">7</w:t>
+            </w:r>
+          </w:p>
+        </w:tc>
+        <w:tc>
+          <w:p>
+            <w:pPr>
+              <w:pStyle w:val="Compact"/>
+              <w:jc w:val="left"/>
+            </w:pPr>
+            <w:r>
+              <w:t xml:space="preserve">Mar 17 Augmented reality</w:t>
+            </w:r>
+          </w:p>
+        </w:tc>
+        <w:tc>
+          <w:p>
+            <w:pPr>
+              <w:pStyle w:val="Compact"/>
+              <w:jc w:val="left"/>
+            </w:pPr>
+            <w:r>
+              <w:t xml:space="preserve">flex</w:t>
+            </w:r>
+          </w:p>
+        </w:tc>
+      </w:tr>
+      <w:tr>
+        <w:tc>
+          <w:p>
+            <w:pPr>
+              <w:pStyle w:val="Compact"/>
+              <w:jc w:val="left"/>
+            </w:pPr>
+            <w:r>
+              <w:t xml:space="preserve">8</w:t>
+            </w:r>
+          </w:p>
+        </w:tc>
+        <w:tc>
+          <w:p>
+            <w:pPr>
+              <w:pStyle w:val="Compact"/>
+              <w:jc w:val="left"/>
+            </w:pPr>
+            <w:r>
+              <w:t xml:space="preserve">Mar 24 1:1 Computing</w:t>
+            </w:r>
+          </w:p>
+        </w:tc>
+        <w:tc>
+          <w:p>
+            <w:pPr>
+              <w:pStyle w:val="Compact"/>
+              <w:jc w:val="left"/>
+            </w:pPr>
+            <w:r>
+              <w:t xml:space="preserve">online</w:t>
+            </w:r>
+          </w:p>
+        </w:tc>
+      </w:tr>
+      <w:tr>
+        <w:tc>
+          <w:p>
+            <w:pPr>
+              <w:pStyle w:val="Compact"/>
+              <w:jc w:val="left"/>
+            </w:pPr>
+            <w:r>
+              <w:t xml:space="preserve">9</w:t>
+            </w:r>
+          </w:p>
+        </w:tc>
+        <w:tc>
+          <w:p>
+            <w:pPr>
+              <w:pStyle w:val="Compact"/>
+              <w:jc w:val="left"/>
+            </w:pPr>
+            <w:r>
+              <w:t xml:space="preserve">Mar 31 Reading screens</w:t>
+            </w:r>
+          </w:p>
+        </w:tc>
+        <w:tc>
+          <w:p>
+            <w:pPr>
+              <w:pStyle w:val="Compact"/>
+              <w:jc w:val="left"/>
+            </w:pPr>
+            <w:r>
+              <w:t xml:space="preserve">flex</w:t>
+            </w:r>
+          </w:p>
+        </w:tc>
+      </w:tr>
+      <w:tr>
+        <w:tc>
+          <w:p>
+            <w:pPr>
+              <w:pStyle w:val="Compact"/>
+              <w:jc w:val="left"/>
+            </w:pPr>
+            <w:r>
+              <w:t xml:space="preserve">10</w:t>
+            </w:r>
+          </w:p>
+        </w:tc>
+        <w:tc>
+          <w:p>
+            <w:pPr>
+              <w:pStyle w:val="Compact"/>
+              <w:jc w:val="left"/>
+            </w:pPr>
+            <w:r>
+              <w:t xml:space="preserve">Apr 07 Mobile games for learning</w:t>
+            </w:r>
+          </w:p>
+        </w:tc>
+        <w:tc>
+          <w:p>
+            <w:pPr>
+              <w:pStyle w:val="Compact"/>
+              <w:jc w:val="left"/>
+            </w:pPr>
+            <w:r>
+              <w:t xml:space="preserve">online</w:t>
+            </w:r>
+          </w:p>
+        </w:tc>
+      </w:tr>
+      <w:tr>
+        <w:tc>
+          <w:p>
+            <w:pPr>
+              <w:pStyle w:val="Compact"/>
+              <w:jc w:val="left"/>
+            </w:pPr>
+            <w:r>
+              <w:t xml:space="preserve">11</w:t>
+            </w:r>
+          </w:p>
+        </w:tc>
+        <w:tc>
+          <w:p>
+            <w:pPr>
+              <w:pStyle w:val="Compact"/>
+              <w:jc w:val="left"/>
+            </w:pPr>
+            <w:r>
+              <w:t xml:space="preserve">Apr 14 Workshop: ARIS</w:t>
+            </w:r>
+          </w:p>
+        </w:tc>
+        <w:tc>
+          <w:p>
+            <w:pPr>
+              <w:pStyle w:val="Compact"/>
+              <w:jc w:val="left"/>
+            </w:pPr>
+            <w:r>
+              <w:t xml:space="preserve">flex</w:t>
+            </w:r>
+          </w:p>
+        </w:tc>
+      </w:tr>
+      <w:tr>
+        <w:tc>
+          <w:p>
+            <w:pPr>
+              <w:pStyle w:val="Compact"/>
+              <w:jc w:val="left"/>
+            </w:pPr>
+            <w:r>
+              <w:t xml:space="preserve">12</w:t>
+            </w:r>
+          </w:p>
+        </w:tc>
+        <w:tc>
+          <w:p>
+            <w:pPr>
+              <w:pStyle w:val="Compact"/>
+              <w:jc w:val="left"/>
+            </w:pPr>
+            <w:r>
+              <w:t xml:space="preserve">Apr 21 Internet of Things (IoT)</w:t>
+            </w:r>
+          </w:p>
+        </w:tc>
+        <w:tc>
+          <w:p>
+            <w:pPr>
+              <w:pStyle w:val="Compact"/>
+              <w:jc w:val="left"/>
+            </w:pPr>
+            <w:r>
+              <w:t xml:space="preserve">online</w:t>
+            </w:r>
+          </w:p>
+        </w:tc>
+      </w:tr>
+      <w:tr>
+        <w:tc>
+          <w:p>
+            <w:pPr>
+              <w:pStyle w:val="Compact"/>
+              <w:jc w:val="left"/>
+            </w:pPr>
+            <w:r>
+              <w:t xml:space="preserve">13</w:t>
+            </w:r>
+          </w:p>
+        </w:tc>
+        <w:tc>
+          <w:p>
+            <w:pPr>
+              <w:pStyle w:val="Compact"/>
+              <w:jc w:val="left"/>
+            </w:pPr>
+            <w:r>
+              <w:t xml:space="preserve">Apr 28 Mobile design (UX)</w:t>
+            </w:r>
+          </w:p>
+        </w:tc>
+        <w:tc>
+          <w:p>
+            <w:pPr>
+              <w:pStyle w:val="Compact"/>
+              <w:jc w:val="left"/>
+            </w:pPr>
+            <w:r>
+              <w:t xml:space="preserve">flex</w:t>
+            </w:r>
+          </w:p>
+        </w:tc>
+      </w:tr>
+      <w:tr>
+        <w:tc>
+          <w:p>
+            <w:pPr>
+              <w:pStyle w:val="Compact"/>
+              <w:jc w:val="left"/>
+            </w:pPr>
+            <w:r>
+              <w:t xml:space="preserve">14</w:t>
+            </w:r>
+          </w:p>
+        </w:tc>
+        <w:tc>
+          <w:p>
+            <w:pPr>
+              <w:pStyle w:val="Compact"/>
+              <w:jc w:val="left"/>
+            </w:pPr>
+            <w:r>
+              <w:t xml:space="preserve">May 05 Final project workshop</w:t>
+            </w:r>
+          </w:p>
+        </w:tc>
+        <w:tc>
+          <w:p>
+            <w:pPr>
+              <w:pStyle w:val="Compact"/>
+              <w:jc w:val="left"/>
+            </w:pPr>
+            <w:r>
+              <w:t xml:space="preserve">online</w:t>
+            </w:r>
+          </w:p>
+        </w:tc>
+      </w:tr>
+      <w:tr>
+        <w:tc>
+          <w:p>
+            <w:pPr>
+              <w:pStyle w:val="Compact"/>
+              <w:jc w:val="left"/>
+            </w:pPr>
+            <w:r>
+              <w:t xml:space="preserve">-</w:t>
+            </w:r>
+          </w:p>
+        </w:tc>
+        <w:tc>
+          <w:p>
+            <w:pPr>
+              <w:pStyle w:val="Compact"/>
+              <w:jc w:val="left"/>
+            </w:pPr>
+            <w:r>
+              <w:t xml:space="preserve">May 12</w:t>
+            </w:r>
+            <w:r>
+              <w:t xml:space="preserve"> </w:t>
+            </w:r>
+            <w:r>
+              <w:rPr>
+                <w:i/>
+              </w:rPr>
+              <w:t xml:space="preserve">no class (makeup day)</w:t>
+            </w:r>
+          </w:p>
+        </w:tc>
+        <w:tc>
+          <w:p>
+            <w:pPr>
+              <w:pStyle w:val="Compact"/>
+              <w:jc w:val="left"/>
+            </w:pPr>
+            <w:r>
+              <w:t xml:space="preserve">-</w:t>
+            </w:r>
+          </w:p>
+        </w:tc>
+      </w:tr>
+      <w:tr>
+        <w:tc>
+          <w:p>
+            <w:pPr>
+              <w:pStyle w:val="Compact"/>
+              <w:jc w:val="left"/>
+            </w:pPr>
+            <w:r>
+              <w:t xml:space="preserve">15</w:t>
+            </w:r>
+          </w:p>
+        </w:tc>
+        <w:tc>
+          <w:p>
+            <w:pPr>
+              <w:pStyle w:val="Compact"/>
+              <w:jc w:val="left"/>
+            </w:pPr>
+            <w:r>
+              <w:t xml:space="preserve">May 19 Final project presentation</w:t>
+            </w:r>
+          </w:p>
+        </w:tc>
+        <w:tc>
+          <w:p>
+            <w:pPr>
+              <w:pStyle w:val="Compact"/>
+              <w:jc w:val="left"/>
+            </w:pPr>
+            <w:r>
+              <w:t xml:space="preserve">flex (final presentations)</w:t>
             </w:r>
           </w:p>
         </w:tc>

</xml_diff>

<commit_message>
updated dates for mobile learning
</commit_message>
<xml_diff>
--- a/word/mlearning.docx
+++ b/word/mlearning.docx
@@ -546,826 +546,6 @@
         <w:t xml:space="preserve">Classroom meetings: Harvey 104, Thursday 6:30-8:20</w:t>
       </w:r>
     </w:p>
-    <w:tbl>
-      <w:tblPr>
-        <w:tblStyle w:val="Table"/>
-        <w:tblW w:type="pct" w:w="0.0"/>
-        <w:tblLook w:firstRow="1"/>
-      </w:tblPr>
-      <w:tblGrid/>
-      <w:tr>
-        <w:trPr>
-          <w:cnfStyle w:firstRow="1"/>
-        </w:trPr>
-        <w:tc>
-          <w:tcPr>
-            <w:tcBorders>
-              <w:bottom w:val="single"/>
-            </w:tcBorders>
-            <w:vAlign w:val="bottom"/>
-          </w:tcPr>
-          <w:p>
-            <w:pPr>
-              <w:pStyle w:val="Compact"/>
-              <w:jc w:val="left"/>
-            </w:pPr>
-            <w:r>
-              <w:t xml:space="preserve">Session</w:t>
-            </w:r>
-          </w:p>
-        </w:tc>
-        <w:tc>
-          <w:tcPr>
-            <w:tcBorders>
-              <w:bottom w:val="single"/>
-            </w:tcBorders>
-            <w:vAlign w:val="bottom"/>
-          </w:tcPr>
-          <w:p>
-            <w:pPr>
-              <w:pStyle w:val="Compact"/>
-              <w:jc w:val="left"/>
-            </w:pPr>
-            <w:r>
-              <w:t xml:space="preserve">Date</w:t>
-            </w:r>
-          </w:p>
-        </w:tc>
-        <w:tc>
-          <w:tcPr>
-            <w:tcBorders>
-              <w:bottom w:val="single"/>
-            </w:tcBorders>
-            <w:vAlign w:val="bottom"/>
-          </w:tcPr>
-          <w:p>
-            <w:pPr>
-              <w:pStyle w:val="Compact"/>
-              <w:jc w:val="left"/>
-            </w:pPr>
-            <w:r>
-              <w:t xml:space="preserve">Topic</w:t>
-            </w:r>
-          </w:p>
-        </w:tc>
-        <w:tc>
-          <w:tcPr>
-            <w:tcBorders>
-              <w:bottom w:val="single"/>
-            </w:tcBorders>
-            <w:vAlign w:val="bottom"/>
-          </w:tcPr>
-          <w:p>
-            <w:pPr>
-              <w:pStyle w:val="Compact"/>
-              <w:jc w:val="left"/>
-            </w:pPr>
-            <w:r>
-              <w:t xml:space="preserve">Format</w:t>
-            </w:r>
-          </w:p>
-        </w:tc>
-      </w:tr>
-      <w:tr>
-        <w:tc>
-          <w:p>
-            <w:pPr>
-              <w:pStyle w:val="Compact"/>
-              <w:jc w:val="left"/>
-            </w:pPr>
-            <w:r>
-              <w:t xml:space="preserve">1</w:t>
-            </w:r>
-          </w:p>
-        </w:tc>
-        <w:tc>
-          <w:p>
-            <w:pPr>
-              <w:pStyle w:val="Compact"/>
-              <w:jc w:val="left"/>
-            </w:pPr>
-            <w:r>
-              <w:t xml:space="preserve">Aug 29</w:t>
-            </w:r>
-          </w:p>
-        </w:tc>
-        <w:tc>
-          <w:p>
-            <w:pPr>
-              <w:pStyle w:val="Compact"/>
-              <w:jc w:val="left"/>
-            </w:pPr>
-            <w:r>
-              <w:t xml:space="preserve">Going Mobile</w:t>
-            </w:r>
-          </w:p>
-        </w:tc>
-        <w:tc>
-          <w:p>
-            <w:pPr>
-              <w:pStyle w:val="Compact"/>
-              <w:jc w:val="left"/>
-            </w:pPr>
-            <w:r>
-              <w:t xml:space="preserve">classroom</w:t>
-            </w:r>
-          </w:p>
-        </w:tc>
-      </w:tr>
-      <w:tr>
-        <w:tc>
-          <w:p>
-            <w:pPr>
-              <w:pStyle w:val="Compact"/>
-              <w:jc w:val="left"/>
-            </w:pPr>
-            <w:r>
-              <w:t xml:space="preserve">2</w:t>
-            </w:r>
-          </w:p>
-        </w:tc>
-        <w:tc>
-          <w:p>
-            <w:pPr>
-              <w:pStyle w:val="Compact"/>
-              <w:jc w:val="left"/>
-            </w:pPr>
-            <w:r>
-              <w:t xml:space="preserve">Sep 05</w:t>
-            </w:r>
-          </w:p>
-        </w:tc>
-        <w:tc>
-          <w:p>
-            <w:pPr>
-              <w:pStyle w:val="Compact"/>
-              <w:jc w:val="left"/>
-            </w:pPr>
-            <w:r>
-              <w:t xml:space="preserve">Mobile First</w:t>
-            </w:r>
-          </w:p>
-        </w:tc>
-        <w:tc>
-          <w:p>
-            <w:pPr>
-              <w:pStyle w:val="Compact"/>
-              <w:jc w:val="left"/>
-            </w:pPr>
-            <w:r>
-              <w:t xml:space="preserve">online</w:t>
-            </w:r>
-          </w:p>
-        </w:tc>
-      </w:tr>
-      <w:tr>
-        <w:tc>
-          <w:p>
-            <w:pPr>
-              <w:pStyle w:val="Compact"/>
-              <w:jc w:val="left"/>
-            </w:pPr>
-            <w:r>
-              <w:t xml:space="preserve">3</w:t>
-            </w:r>
-          </w:p>
-        </w:tc>
-        <w:tc>
-          <w:p>
-            <w:pPr>
-              <w:pStyle w:val="Compact"/>
-              <w:jc w:val="left"/>
-            </w:pPr>
-            <w:r>
-              <w:t xml:space="preserve">Sep 12</w:t>
-            </w:r>
-          </w:p>
-        </w:tc>
-        <w:tc>
-          <w:p>
-            <w:pPr>
-              <w:pStyle w:val="Compact"/>
-              <w:jc w:val="left"/>
-            </w:pPr>
-            <w:r>
-              <w:t xml:space="preserve">Tech reports</w:t>
-            </w:r>
-          </w:p>
-        </w:tc>
-        <w:tc>
-          <w:p>
-            <w:pPr>
-              <w:pStyle w:val="Compact"/>
-              <w:jc w:val="left"/>
-            </w:pPr>
-            <w:r>
-              <w:t xml:space="preserve">classroom</w:t>
-            </w:r>
-          </w:p>
-        </w:tc>
-      </w:tr>
-      <w:tr>
-        <w:tc>
-          <w:p>
-            <w:pPr>
-              <w:pStyle w:val="Compact"/>
-              <w:jc w:val="left"/>
-            </w:pPr>
-            <w:r>
-              <w:t xml:space="preserve">4</w:t>
-            </w:r>
-          </w:p>
-        </w:tc>
-        <w:tc>
-          <w:p>
-            <w:pPr>
-              <w:pStyle w:val="Compact"/>
-              <w:jc w:val="left"/>
-            </w:pPr>
-            <w:r>
-              <w:t xml:space="preserve">Sep 19</w:t>
-            </w:r>
-          </w:p>
-        </w:tc>
-        <w:tc>
-          <w:p>
-            <w:pPr>
-              <w:pStyle w:val="Compact"/>
-              <w:jc w:val="left"/>
-            </w:pPr>
-            <w:r>
-              <w:t xml:space="preserve">Mobile computing and society</w:t>
-            </w:r>
-          </w:p>
-        </w:tc>
-        <w:tc>
-          <w:p>
-            <w:pPr>
-              <w:pStyle w:val="Compact"/>
-              <w:jc w:val="left"/>
-            </w:pPr>
-            <w:r>
-              <w:t xml:space="preserve">online</w:t>
-            </w:r>
-          </w:p>
-        </w:tc>
-      </w:tr>
-      <w:tr>
-        <w:tc>
-          <w:p>
-            <w:pPr>
-              <w:pStyle w:val="Compact"/>
-              <w:jc w:val="left"/>
-            </w:pPr>
-            <w:r>
-              <w:t xml:space="preserve">5</w:t>
-            </w:r>
-          </w:p>
-        </w:tc>
-        <w:tc>
-          <w:p>
-            <w:pPr>
-              <w:pStyle w:val="Compact"/>
-              <w:jc w:val="left"/>
-            </w:pPr>
-            <w:r>
-              <w:t xml:space="preserve">Sep 26</w:t>
-            </w:r>
-          </w:p>
-        </w:tc>
-        <w:tc>
-          <w:p>
-            <w:pPr>
-              <w:pStyle w:val="Compact"/>
-              <w:jc w:val="left"/>
-            </w:pPr>
-            <w:r>
-              <w:t xml:space="preserve">Mobile cognition</w:t>
-            </w:r>
-          </w:p>
-        </w:tc>
-        <w:tc>
-          <w:p>
-            <w:pPr>
-              <w:pStyle w:val="Compact"/>
-              <w:jc w:val="left"/>
-            </w:pPr>
-            <w:r>
-              <w:t xml:space="preserve">classroom</w:t>
-            </w:r>
-          </w:p>
-        </w:tc>
-      </w:tr>
-      <w:tr>
-        <w:tc>
-          <w:p>
-            <w:pPr>
-              <w:pStyle w:val="Compact"/>
-              <w:jc w:val="left"/>
-            </w:pPr>
-            <w:r>
-              <w:t xml:space="preserve">6</w:t>
-            </w:r>
-          </w:p>
-        </w:tc>
-        <w:tc>
-          <w:p>
-            <w:pPr>
-              <w:pStyle w:val="Compact"/>
-              <w:jc w:val="left"/>
-            </w:pPr>
-            <w:r>
-              <w:t xml:space="preserve">Oct 03</w:t>
-            </w:r>
-          </w:p>
-        </w:tc>
-        <w:tc>
-          <w:p>
-            <w:pPr>
-              <w:pStyle w:val="Compact"/>
-              <w:jc w:val="left"/>
-            </w:pPr>
-            <w:r>
-              <w:t xml:space="preserve">1:1 Computing</w:t>
-            </w:r>
-          </w:p>
-        </w:tc>
-        <w:tc>
-          <w:p>
-            <w:pPr>
-              <w:pStyle w:val="Compact"/>
-              <w:jc w:val="left"/>
-            </w:pPr>
-            <w:r>
-              <w:t xml:space="preserve">online</w:t>
-            </w:r>
-          </w:p>
-        </w:tc>
-      </w:tr>
-      <w:tr>
-        <w:tc>
-          <w:p>
-            <w:pPr>
-              <w:pStyle w:val="Compact"/>
-              <w:jc w:val="left"/>
-            </w:pPr>
-            <w:r>
-              <w:t xml:space="preserve">7</w:t>
-            </w:r>
-          </w:p>
-        </w:tc>
-        <w:tc>
-          <w:p>
-            <w:pPr>
-              <w:pStyle w:val="Compact"/>
-              <w:jc w:val="left"/>
-            </w:pPr>
-            <w:r>
-              <w:t xml:space="preserve">Oct 10</w:t>
-            </w:r>
-          </w:p>
-        </w:tc>
-        <w:tc>
-          <w:p>
-            <w:pPr>
-              <w:pStyle w:val="Compact"/>
-              <w:jc w:val="left"/>
-            </w:pPr>
-            <w:r>
-              <w:t xml:space="preserve">Reading screens</w:t>
-            </w:r>
-          </w:p>
-        </w:tc>
-        <w:tc>
-          <w:p>
-            <w:pPr>
-              <w:pStyle w:val="Compact"/>
-              <w:jc w:val="left"/>
-            </w:pPr>
-            <w:r>
-              <w:t xml:space="preserve">classroom</w:t>
-            </w:r>
-          </w:p>
-        </w:tc>
-      </w:tr>
-      <w:tr>
-        <w:tc>
-          <w:p>
-            <w:pPr>
-              <w:pStyle w:val="Compact"/>
-              <w:jc w:val="left"/>
-            </w:pPr>
-            <w:r>
-              <w:t xml:space="preserve">8</w:t>
-            </w:r>
-          </w:p>
-        </w:tc>
-        <w:tc>
-          <w:p>
-            <w:pPr>
-              <w:pStyle w:val="Compact"/>
-              <w:jc w:val="left"/>
-            </w:pPr>
-            <w:r>
-              <w:t xml:space="preserve">Oct 17</w:t>
-            </w:r>
-          </w:p>
-        </w:tc>
-        <w:tc>
-          <w:p>
-            <w:pPr>
-              <w:pStyle w:val="Compact"/>
-              <w:jc w:val="left"/>
-            </w:pPr>
-            <w:r>
-              <w:t xml:space="preserve">Augmented Reality</w:t>
-            </w:r>
-          </w:p>
-        </w:tc>
-        <w:tc>
-          <w:p>
-            <w:pPr>
-              <w:pStyle w:val="Compact"/>
-              <w:jc w:val="left"/>
-            </w:pPr>
-            <w:r>
-              <w:t xml:space="preserve">online</w:t>
-            </w:r>
-          </w:p>
-        </w:tc>
-      </w:tr>
-      <w:tr>
-        <w:tc>
-          <w:p>
-            <w:pPr>
-              <w:pStyle w:val="Compact"/>
-              <w:jc w:val="left"/>
-            </w:pPr>
-            <w:r>
-              <w:t xml:space="preserve">9</w:t>
-            </w:r>
-          </w:p>
-        </w:tc>
-        <w:tc>
-          <w:p>
-            <w:pPr>
-              <w:pStyle w:val="Compact"/>
-              <w:jc w:val="left"/>
-            </w:pPr>
-            <w:r>
-              <w:t xml:space="preserve">Oct 24</w:t>
-            </w:r>
-          </w:p>
-        </w:tc>
-        <w:tc>
-          <w:p>
-            <w:pPr>
-              <w:pStyle w:val="Compact"/>
-              <w:jc w:val="left"/>
-            </w:pPr>
-            <w:r>
-              <w:t xml:space="preserve">Workshop: App Inventor</w:t>
-            </w:r>
-          </w:p>
-        </w:tc>
-        <w:tc>
-          <w:p>
-            <w:pPr>
-              <w:pStyle w:val="Compact"/>
-              <w:jc w:val="left"/>
-            </w:pPr>
-            <w:r>
-              <w:t xml:space="preserve">classroom</w:t>
-            </w:r>
-          </w:p>
-        </w:tc>
-      </w:tr>
-      <w:tr>
-        <w:tc>
-          <w:p>
-            <w:pPr>
-              <w:pStyle w:val="Compact"/>
-              <w:jc w:val="left"/>
-            </w:pPr>
-            <w:r>
-              <w:t xml:space="preserve">10</w:t>
-            </w:r>
-          </w:p>
-        </w:tc>
-        <w:tc>
-          <w:p>
-            <w:pPr>
-              <w:pStyle w:val="Compact"/>
-              <w:jc w:val="left"/>
-            </w:pPr>
-            <w:r>
-              <w:t xml:space="preserve">Oct 31</w:t>
-            </w:r>
-          </w:p>
-        </w:tc>
-        <w:tc>
-          <w:p>
-            <w:pPr>
-              <w:pStyle w:val="Compact"/>
-              <w:jc w:val="left"/>
-            </w:pPr>
-            <w:r>
-              <w:t xml:space="preserve">Mobile games for learning</w:t>
-            </w:r>
-          </w:p>
-        </w:tc>
-        <w:tc>
-          <w:p>
-            <w:pPr>
-              <w:pStyle w:val="Compact"/>
-              <w:jc w:val="left"/>
-            </w:pPr>
-            <w:r>
-              <w:t xml:space="preserve">online</w:t>
-            </w:r>
-          </w:p>
-        </w:tc>
-      </w:tr>
-      <w:tr>
-        <w:tc>
-          <w:p>
-            <w:pPr>
-              <w:pStyle w:val="Compact"/>
-              <w:jc w:val="left"/>
-            </w:pPr>
-            <w:r>
-              <w:t xml:space="preserve">11</w:t>
-            </w:r>
-          </w:p>
-        </w:tc>
-        <w:tc>
-          <w:p>
-            <w:pPr>
-              <w:pStyle w:val="Compact"/>
-              <w:jc w:val="left"/>
-            </w:pPr>
-            <w:r>
-              <w:t xml:space="preserve">Nov 07</w:t>
-            </w:r>
-          </w:p>
-        </w:tc>
-        <w:tc>
-          <w:p>
-            <w:pPr>
-              <w:pStyle w:val="Compact"/>
-              <w:jc w:val="left"/>
-            </w:pPr>
-            <w:r>
-              <w:t xml:space="preserve">Workshop: ARIS</w:t>
-            </w:r>
-          </w:p>
-        </w:tc>
-        <w:tc>
-          <w:p>
-            <w:pPr>
-              <w:pStyle w:val="Compact"/>
-              <w:jc w:val="left"/>
-            </w:pPr>
-            <w:r>
-              <w:t xml:space="preserve">classroom</w:t>
-            </w:r>
-          </w:p>
-        </w:tc>
-      </w:tr>
-      <w:tr>
-        <w:tc>
-          <w:p>
-            <w:pPr>
-              <w:pStyle w:val="Compact"/>
-              <w:jc w:val="left"/>
-            </w:pPr>
-            <w:r>
-              <w:t xml:space="preserve">12</w:t>
-            </w:r>
-          </w:p>
-        </w:tc>
-        <w:tc>
-          <w:p>
-            <w:pPr>
-              <w:pStyle w:val="Compact"/>
-              <w:jc w:val="left"/>
-            </w:pPr>
-            <w:r>
-              <w:t xml:space="preserve">Nov 14</w:t>
-            </w:r>
-          </w:p>
-        </w:tc>
-        <w:tc>
-          <w:p>
-            <w:pPr>
-              <w:pStyle w:val="Compact"/>
-              <w:jc w:val="left"/>
-            </w:pPr>
-            <w:r>
-              <w:t xml:space="preserve">Internet of Things (IoT)</w:t>
-            </w:r>
-          </w:p>
-        </w:tc>
-        <w:tc>
-          <w:p>
-            <w:pPr>
-              <w:pStyle w:val="Compact"/>
-              <w:jc w:val="left"/>
-            </w:pPr>
-            <w:r>
-              <w:t xml:space="preserve">online</w:t>
-            </w:r>
-          </w:p>
-        </w:tc>
-      </w:tr>
-      <w:tr>
-        <w:tc>
-          <w:p>
-            <w:pPr>
-              <w:pStyle w:val="Compact"/>
-              <w:jc w:val="left"/>
-            </w:pPr>
-            <w:r>
-              <w:t xml:space="preserve">13</w:t>
-            </w:r>
-          </w:p>
-        </w:tc>
-        <w:tc>
-          <w:p>
-            <w:pPr>
-              <w:pStyle w:val="Compact"/>
-              <w:jc w:val="left"/>
-            </w:pPr>
-            <w:r>
-              <w:t xml:space="preserve">Nov 21</w:t>
-            </w:r>
-          </w:p>
-        </w:tc>
-        <w:tc>
-          <w:p>
-            <w:pPr>
-              <w:pStyle w:val="Compact"/>
-              <w:jc w:val="left"/>
-            </w:pPr>
-            <w:r>
-              <w:t xml:space="preserve">Mobile Instr Design (Triangle Fire)</w:t>
-            </w:r>
-          </w:p>
-        </w:tc>
-        <w:tc>
-          <w:p>
-            <w:pPr>
-              <w:pStyle w:val="Compact"/>
-              <w:jc w:val="left"/>
-            </w:pPr>
-            <w:r>
-              <w:t xml:space="preserve">classroom</w:t>
-            </w:r>
-          </w:p>
-        </w:tc>
-      </w:tr>
-      <w:tr>
-        <w:tc>
-          <w:p>
-            <w:pPr>
-              <w:pStyle w:val="Compact"/>
-              <w:jc w:val="left"/>
-            </w:pPr>
-            <w:r>
-              <w:t xml:space="preserve">-</w:t>
-            </w:r>
-          </w:p>
-        </w:tc>
-        <w:tc>
-          <w:p>
-            <w:pPr>
-              <w:pStyle w:val="Compact"/>
-              <w:jc w:val="left"/>
-            </w:pPr>
-            <w:r>
-              <w:t xml:space="preserve">Nov 28</w:t>
-            </w:r>
-          </w:p>
-        </w:tc>
-        <w:tc>
-          <w:p>
-            <w:pPr>
-              <w:pStyle w:val="Compact"/>
-              <w:jc w:val="left"/>
-            </w:pPr>
-            <w:r>
-              <w:t xml:space="preserve">Thanksgiving</w:t>
-            </w:r>
-          </w:p>
-        </w:tc>
-        <w:tc>
-          <w:p>
-            <w:pPr>
-              <w:pStyle w:val="Compact"/>
-              <w:jc w:val="left"/>
-            </w:pPr>
-            <w:r>
-              <w:rPr>
-                <w:i/>
-              </w:rPr>
-              <w:t xml:space="preserve">no class</w:t>
-            </w:r>
-          </w:p>
-        </w:tc>
-      </w:tr>
-      <w:tr>
-        <w:tc>
-          <w:p>
-            <w:pPr>
-              <w:pStyle w:val="Compact"/>
-              <w:jc w:val="left"/>
-            </w:pPr>
-            <w:r>
-              <w:t xml:space="preserve">14</w:t>
-            </w:r>
-          </w:p>
-        </w:tc>
-        <w:tc>
-          <w:p>
-            <w:pPr>
-              <w:pStyle w:val="Compact"/>
-              <w:jc w:val="left"/>
-            </w:pPr>
-            <w:r>
-              <w:t xml:space="preserve">Dec 05</w:t>
-            </w:r>
-          </w:p>
-        </w:tc>
-        <w:tc>
-          <w:p>
-            <w:pPr>
-              <w:pStyle w:val="Compact"/>
-              <w:jc w:val="left"/>
-            </w:pPr>
-            <w:r>
-              <w:t xml:space="preserve">Final project drafts</w:t>
-            </w:r>
-          </w:p>
-        </w:tc>
-        <w:tc>
-          <w:p>
-            <w:pPr>
-              <w:pStyle w:val="Compact"/>
-              <w:jc w:val="left"/>
-            </w:pPr>
-            <w:r>
-              <w:t xml:space="preserve">online</w:t>
-            </w:r>
-          </w:p>
-        </w:tc>
-      </w:tr>
-      <w:tr>
-        <w:tc>
-          <w:p>
-            <w:pPr>
-              <w:pStyle w:val="Compact"/>
-              <w:jc w:val="left"/>
-            </w:pPr>
-            <w:r>
-              <w:t xml:space="preserve">15</w:t>
-            </w:r>
-          </w:p>
-        </w:tc>
-        <w:tc>
-          <w:p>
-            <w:pPr>
-              <w:pStyle w:val="Compact"/>
-              <w:jc w:val="left"/>
-            </w:pPr>
-            <w:r>
-              <w:t xml:space="preserve">Dec 12</w:t>
-            </w:r>
-          </w:p>
-        </w:tc>
-        <w:tc>
-          <w:p>
-            <w:pPr>
-              <w:pStyle w:val="Compact"/>
-              <w:jc w:val="left"/>
-            </w:pPr>
-            <w:r>
-              <w:t xml:space="preserve">Final project presentation</w:t>
-            </w:r>
-          </w:p>
-        </w:tc>
-        <w:tc>
-          <w:p>
-            <w:pPr>
-              <w:pStyle w:val="Compact"/>
-              <w:jc w:val="left"/>
-            </w:pPr>
-            <w:r>
-              <w:t xml:space="preserve">classroom</w:t>
-            </w:r>
-          </w:p>
-        </w:tc>
-      </w:tr>
-    </w:tbl>
     <w:tbl>
       <w:tblPr>
         <w:tblStyle w:val="Table"/>

</xml_diff>

<commit_message>
fixed table of meetings for mobile learning
</commit_message>
<xml_diff>
--- a/word/mlearning.docx
+++ b/word/mlearning.docx
@@ -604,6 +604,23 @@
               <w:jc w:val="left"/>
             </w:pPr>
             <w:r>
+              <w:t xml:space="preserve">topic</w:t>
+            </w:r>
+          </w:p>
+        </w:tc>
+        <w:tc>
+          <w:tcPr>
+            <w:tcBorders>
+              <w:bottom w:val="single"/>
+            </w:tcBorders>
+            <w:vAlign w:val="bottom"/>
+          </w:tcPr>
+          <w:p>
+            <w:pPr>
+              <w:pStyle w:val="Compact"/>
+              <w:jc w:val="left"/>
+            </w:pPr>
+            <w:r>
               <w:t xml:space="preserve">format</w:t>
             </w:r>
           </w:p>
@@ -628,7 +645,18 @@
               <w:jc w:val="left"/>
             </w:pPr>
             <w:r>
-              <w:t xml:space="preserve">Jan 27 Going mobile</w:t>
+              <w:t xml:space="preserve">Jan 27</w:t>
+            </w:r>
+          </w:p>
+        </w:tc>
+        <w:tc>
+          <w:p>
+            <w:pPr>
+              <w:pStyle w:val="Compact"/>
+              <w:jc w:val="left"/>
+            </w:pPr>
+            <w:r>
+              <w:t xml:space="preserve">Going mobile</w:t>
             </w:r>
           </w:p>
         </w:tc>
@@ -663,7 +691,18 @@
               <w:jc w:val="left"/>
             </w:pPr>
             <w:r>
-              <w:t xml:space="preserve">Feb 03 Mobile first</w:t>
+              <w:t xml:space="preserve">Feb 03</w:t>
+            </w:r>
+          </w:p>
+        </w:tc>
+        <w:tc>
+          <w:p>
+            <w:pPr>
+              <w:pStyle w:val="Compact"/>
+              <w:jc w:val="left"/>
+            </w:pPr>
+            <w:r>
+              <w:t xml:space="preserve">Mobile first</w:t>
             </w:r>
           </w:p>
         </w:tc>
@@ -698,7 +737,18 @@
               <w:jc w:val="left"/>
             </w:pPr>
             <w:r>
-              <w:t xml:space="preserve">Feb 10 Tech reports</w:t>
+              <w:t xml:space="preserve">Feb 10</w:t>
+            </w:r>
+          </w:p>
+        </w:tc>
+        <w:tc>
+          <w:p>
+            <w:pPr>
+              <w:pStyle w:val="Compact"/>
+              <w:jc w:val="left"/>
+            </w:pPr>
+            <w:r>
+              <w:t xml:space="preserve">Tech reports</w:t>
             </w:r>
           </w:p>
         </w:tc>
@@ -733,7 +783,18 @@
               <w:jc w:val="left"/>
             </w:pPr>
             <w:r>
-              <w:t xml:space="preserve">Feb 17 Mobile computing and society</w:t>
+              <w:t xml:space="preserve">Feb 17</w:t>
+            </w:r>
+          </w:p>
+        </w:tc>
+        <w:tc>
+          <w:p>
+            <w:pPr>
+              <w:pStyle w:val="Compact"/>
+              <w:jc w:val="left"/>
+            </w:pPr>
+            <w:r>
+              <w:t xml:space="preserve">Mobile computing and society</w:t>
             </w:r>
           </w:p>
         </w:tc>
@@ -768,7 +829,18 @@
               <w:jc w:val="left"/>
             </w:pPr>
             <w:r>
-              <w:t xml:space="preserve">Feb 24 App Inventor hackathon</w:t>
+              <w:t xml:space="preserve">Feb 24</w:t>
+            </w:r>
+          </w:p>
+        </w:tc>
+        <w:tc>
+          <w:p>
+            <w:pPr>
+              <w:pStyle w:val="Compact"/>
+              <w:jc w:val="left"/>
+            </w:pPr>
+            <w:r>
+              <w:t xml:space="preserve">App Inventor hackathon</w:t>
             </w:r>
           </w:p>
         </w:tc>
@@ -803,7 +875,18 @@
               <w:jc w:val="left"/>
             </w:pPr>
             <w:r>
-              <w:t xml:space="preserve">Mar 03 Mobile cognition</w:t>
+              <w:t xml:space="preserve">Mar 03</w:t>
+            </w:r>
+          </w:p>
+        </w:tc>
+        <w:tc>
+          <w:p>
+            <w:pPr>
+              <w:pStyle w:val="Compact"/>
+              <w:jc w:val="left"/>
+            </w:pPr>
+            <w:r>
+              <w:t xml:space="preserve">Mobile cognition</w:t>
             </w:r>
           </w:p>
         </w:tc>
@@ -840,9 +923,14 @@
             <w:r>
               <w:t xml:space="preserve">Mar 10</w:t>
             </w:r>
-            <w:r>
-              <w:t xml:space="preserve"> </w:t>
-            </w:r>
+          </w:p>
+        </w:tc>
+        <w:tc>
+          <w:p>
+            <w:pPr>
+              <w:pStyle w:val="Compact"/>
+              <w:jc w:val="left"/>
+            </w:pPr>
             <w:r>
               <w:rPr>
                 <w:i/>
@@ -882,7 +970,18 @@
               <w:jc w:val="left"/>
             </w:pPr>
             <w:r>
-              <w:t xml:space="preserve">Mar 17 Augmented reality</w:t>
+              <w:t xml:space="preserve">Mar 17</w:t>
+            </w:r>
+          </w:p>
+        </w:tc>
+        <w:tc>
+          <w:p>
+            <w:pPr>
+              <w:pStyle w:val="Compact"/>
+              <w:jc w:val="left"/>
+            </w:pPr>
+            <w:r>
+              <w:t xml:space="preserve">Augmented reality</w:t>
             </w:r>
           </w:p>
         </w:tc>
@@ -917,7 +1016,18 @@
               <w:jc w:val="left"/>
             </w:pPr>
             <w:r>
-              <w:t xml:space="preserve">Mar 24 1:1 Computing</w:t>
+              <w:t xml:space="preserve">Mar 24</w:t>
+            </w:r>
+          </w:p>
+        </w:tc>
+        <w:tc>
+          <w:p>
+            <w:pPr>
+              <w:pStyle w:val="Compact"/>
+              <w:jc w:val="left"/>
+            </w:pPr>
+            <w:r>
+              <w:t xml:space="preserve">1:1 Computing</w:t>
             </w:r>
           </w:p>
         </w:tc>
@@ -952,7 +1062,18 @@
               <w:jc w:val="left"/>
             </w:pPr>
             <w:r>
-              <w:t xml:space="preserve">Mar 31 Reading screens</w:t>
+              <w:t xml:space="preserve">Mar 31</w:t>
+            </w:r>
+          </w:p>
+        </w:tc>
+        <w:tc>
+          <w:p>
+            <w:pPr>
+              <w:pStyle w:val="Compact"/>
+              <w:jc w:val="left"/>
+            </w:pPr>
+            <w:r>
+              <w:t xml:space="preserve">Reading screens</w:t>
             </w:r>
           </w:p>
         </w:tc>
@@ -987,7 +1108,18 @@
               <w:jc w:val="left"/>
             </w:pPr>
             <w:r>
-              <w:t xml:space="preserve">Apr 07 Mobile games for learning</w:t>
+              <w:t xml:space="preserve">Apr 07</w:t>
+            </w:r>
+          </w:p>
+        </w:tc>
+        <w:tc>
+          <w:p>
+            <w:pPr>
+              <w:pStyle w:val="Compact"/>
+              <w:jc w:val="left"/>
+            </w:pPr>
+            <w:r>
+              <w:t xml:space="preserve">Mobile games for learning</w:t>
             </w:r>
           </w:p>
         </w:tc>
@@ -1022,7 +1154,18 @@
               <w:jc w:val="left"/>
             </w:pPr>
             <w:r>
-              <w:t xml:space="preserve">Apr 14 Workshop: ARIS</w:t>
+              <w:t xml:space="preserve">Apr 14</w:t>
+            </w:r>
+          </w:p>
+        </w:tc>
+        <w:tc>
+          <w:p>
+            <w:pPr>
+              <w:pStyle w:val="Compact"/>
+              <w:jc w:val="left"/>
+            </w:pPr>
+            <w:r>
+              <w:t xml:space="preserve">Workshop: ARIS</w:t>
             </w:r>
           </w:p>
         </w:tc>
@@ -1057,7 +1200,18 @@
               <w:jc w:val="left"/>
             </w:pPr>
             <w:r>
-              <w:t xml:space="preserve">Apr 21 Internet of Things (IoT)</w:t>
+              <w:t xml:space="preserve">Apr 21</w:t>
+            </w:r>
+          </w:p>
+        </w:tc>
+        <w:tc>
+          <w:p>
+            <w:pPr>
+              <w:pStyle w:val="Compact"/>
+              <w:jc w:val="left"/>
+            </w:pPr>
+            <w:r>
+              <w:t xml:space="preserve">Internet of Things (IoT)</w:t>
             </w:r>
           </w:p>
         </w:tc>
@@ -1092,7 +1246,18 @@
               <w:jc w:val="left"/>
             </w:pPr>
             <w:r>
-              <w:t xml:space="preserve">Apr 28 Mobile design (UX)</w:t>
+              <w:t xml:space="preserve">Apr 28</w:t>
+            </w:r>
+          </w:p>
+        </w:tc>
+        <w:tc>
+          <w:p>
+            <w:pPr>
+              <w:pStyle w:val="Compact"/>
+              <w:jc w:val="left"/>
+            </w:pPr>
+            <w:r>
+              <w:t xml:space="preserve">Mobile design (UX)</w:t>
             </w:r>
           </w:p>
         </w:tc>
@@ -1127,7 +1292,18 @@
               <w:jc w:val="left"/>
             </w:pPr>
             <w:r>
-              <w:t xml:space="preserve">May 05 Final project workshop</w:t>
+              <w:t xml:space="preserve">May 05</w:t>
+            </w:r>
+          </w:p>
+        </w:tc>
+        <w:tc>
+          <w:p>
+            <w:pPr>
+              <w:pStyle w:val="Compact"/>
+              <w:jc w:val="left"/>
+            </w:pPr>
+            <w:r>
+              <w:t xml:space="preserve">Final project workshop</w:t>
             </w:r>
           </w:p>
         </w:tc>
@@ -1164,9 +1340,14 @@
             <w:r>
               <w:t xml:space="preserve">May 12</w:t>
             </w:r>
-            <w:r>
-              <w:t xml:space="preserve"> </w:t>
-            </w:r>
+          </w:p>
+        </w:tc>
+        <w:tc>
+          <w:p>
+            <w:pPr>
+              <w:pStyle w:val="Compact"/>
+              <w:jc w:val="left"/>
+            </w:pPr>
             <w:r>
               <w:rPr>
                 <w:i/>
@@ -1206,7 +1387,18 @@
               <w:jc w:val="left"/>
             </w:pPr>
             <w:r>
-              <w:t xml:space="preserve">May 19 Final project presentation</w:t>
+              <w:t xml:space="preserve">May 19</w:t>
+            </w:r>
+          </w:p>
+        </w:tc>
+        <w:tc>
+          <w:p>
+            <w:pPr>
+              <w:pStyle w:val="Compact"/>
+              <w:jc w:val="left"/>
+            </w:pPr>
+            <w:r>
+              <w:t xml:space="preserve">Final project presentation</w:t>
             </w:r>
           </w:p>
         </w:tc>

</xml_diff>

<commit_message>
added smart city studio show
</commit_message>
<xml_diff>
--- a/word/mlearning.docx
+++ b/word/mlearning.docx
@@ -526,21 +526,88 @@
       </w:pPr>
       <w:r>
         <w:rPr>
+          <w:i/>
+        </w:rPr>
+        <w:t xml:space="preserve">Complete the readings</w:t>
+      </w:r>
+      <w:r>
+        <w:rPr>
+          <w:i/>
+        </w:rPr>
+        <w:t xml:space="preserve"> </w:t>
+      </w:r>
+      <w:r>
+        <w:rPr>
           <w:b/>
-        </w:rPr>
-        <w:t xml:space="preserve">Zoom sessions: Wednesday 6:30-8:20</w:t>
-      </w:r>
-      <w:r>
-        <w:t xml:space="preserve"> </w:t>
-      </w:r>
-      <w:hyperlink r:id="rId25">
-        <w:r>
-          <w:rPr>
-            <w:rStyle w:val="Hyperlink"/>
-          </w:rPr>
-          <w:t xml:space="preserve">https://adelphiuniversity.zoom.us/j/94673542355</w:t>
-        </w:r>
-      </w:hyperlink>
+          <w:i/>
+        </w:rPr>
+        <w:t xml:space="preserve">before</w:t>
+      </w:r>
+      <w:r>
+        <w:rPr>
+          <w:i/>
+        </w:rPr>
+        <w:t xml:space="preserve"> </w:t>
+      </w:r>
+      <w:r>
+        <w:rPr>
+          <w:i/>
+        </w:rPr>
+        <w:t xml:space="preserve">the session listed for hylfex weeks so that</w:t>
+      </w:r>
+      <w:r>
+        <w:rPr>
+          <w:i/>
+        </w:rPr>
+        <w:t xml:space="preserve"> </w:t>
+      </w:r>
+      <w:r>
+        <w:rPr>
+          <w:i/>
+        </w:rPr>
+        <w:t xml:space="preserve">you come to class meetings prepared to discuss. For asynchronous weeks, you</w:t>
+      </w:r>
+      <w:r>
+        <w:rPr>
+          <w:i/>
+        </w:rPr>
+        <w:t xml:space="preserve"> </w:t>
+      </w:r>
+      <w:r>
+        <w:rPr>
+          <w:i/>
+        </w:rPr>
+        <w:t xml:space="preserve">should do the readings early in the week so that you can participate in online</w:t>
+      </w:r>
+      <w:r>
+        <w:rPr>
+          <w:i/>
+        </w:rPr>
+        <w:t xml:space="preserve"> </w:t>
+      </w:r>
+      <w:r>
+        <w:rPr>
+          <w:i/>
+        </w:rPr>
+        <w:t xml:space="preserve">activities that draw on them later in the week.</w:t>
+      </w:r>
+    </w:p>
+    <w:p>
+      <w:pPr>
+        <w:pStyle w:val="BodyText"/>
+      </w:pPr>
+      <w:r>
+        <w:rPr>
+          <w:b/>
+        </w:rPr>
+        <w:t xml:space="preserve">Hyflex sessions: Wednesday 4:30-6:20</w:t>
+      </w:r>
+      <w:r>
+        <w:t xml:space="preserve"> </w:t>
+      </w:r>
+      <w:r>
+        <w:t xml:space="preserve">Manhattan Campus room 274 or zoom</w:t>
+      </w:r>
     </w:p>
     <w:tbl>
       <w:tblPr>
@@ -1523,11 +1590,11 @@
       <w:pPr>
         <w:pStyle w:val="Heading2"/>
       </w:pPr>
-      <w:bookmarkStart w:id="26" w:name="assignments-grading"/>
+      <w:bookmarkStart w:id="25" w:name="assignments-grading"/>
       <w:r>
         <w:t xml:space="preserve">Assignments &amp; grading</w:t>
       </w:r>
-      <w:bookmarkEnd w:id="26"/>
+      <w:bookmarkEnd w:id="25"/>
     </w:p>
     <w:tbl>
       <w:tblPr>
@@ -1670,7 +1737,7 @@
               <w:jc w:val="left"/>
             </w:pPr>
             <w:r>
-              <w:t xml:space="preserve">Tech report</w:t>
+              <w:t xml:space="preserve">Tech report podcast</w:t>
             </w:r>
           </w:p>
         </w:tc>
@@ -1705,7 +1772,7 @@
               <w:jc w:val="left"/>
             </w:pPr>
             <w:r>
-              <w:t xml:space="preserve">App Inventor app</w:t>
+              <w:t xml:space="preserve">App Inventor app 1</w:t>
             </w:r>
           </w:p>
         </w:tc>
@@ -1740,18 +1807,18 @@
               <w:jc w:val="left"/>
             </w:pPr>
             <w:r>
-              <w:t xml:space="preserve">Subject Report</w:t>
-            </w:r>
-          </w:p>
-        </w:tc>
-        <w:tc>
-          <w:p>
-            <w:pPr>
-              <w:pStyle w:val="Compact"/>
-              <w:jc w:val="left"/>
-            </w:pPr>
-            <w:r>
-              <w:t xml:space="preserve">10%</w:t>
+              <w:t xml:space="preserve">Lit review</w:t>
+            </w:r>
+          </w:p>
+        </w:tc>
+        <w:tc>
+          <w:p>
+            <w:pPr>
+              <w:pStyle w:val="Compact"/>
+              <w:jc w:val="left"/>
+            </w:pPr>
+            <w:r>
+              <w:t xml:space="preserve">25%</w:t>
             </w:r>
           </w:p>
         </w:tc>
@@ -1775,18 +1842,18 @@
               <w:jc w:val="left"/>
             </w:pPr>
             <w:r>
-              <w:t xml:space="preserve">ARIS app</w:t>
-            </w:r>
-          </w:p>
-        </w:tc>
-        <w:tc>
-          <w:p>
-            <w:pPr>
-              <w:pStyle w:val="Compact"/>
-              <w:jc w:val="left"/>
-            </w:pPr>
-            <w:r>
-              <w:t xml:space="preserve">20%</w:t>
+              <w:t xml:space="preserve">App Inventor app 2</w:t>
+            </w:r>
+          </w:p>
+        </w:tc>
+        <w:tc>
+          <w:p>
+            <w:pPr>
+              <w:pStyle w:val="Compact"/>
+              <w:jc w:val="left"/>
+            </w:pPr>
+            <w:r>
+              <w:t xml:space="preserve">25%</w:t>
             </w:r>
           </w:p>
         </w:tc>
@@ -1798,41 +1865,6 @@
             </w:pPr>
             <w:r>
               <w:t xml:space="preserve">April 21</w:t>
-            </w:r>
-          </w:p>
-        </w:tc>
-      </w:tr>
-      <w:tr>
-        <w:tc>
-          <w:p>
-            <w:pPr>
-              <w:pStyle w:val="Compact"/>
-              <w:jc w:val="left"/>
-            </w:pPr>
-            <w:r>
-              <w:t xml:space="preserve">Mobile Instr Design</w:t>
-            </w:r>
-          </w:p>
-        </w:tc>
-        <w:tc>
-          <w:p>
-            <w:pPr>
-              <w:pStyle w:val="Compact"/>
-              <w:jc w:val="left"/>
-            </w:pPr>
-            <w:r>
-              <w:t xml:space="preserve">20%</w:t>
-            </w:r>
-          </w:p>
-        </w:tc>
-        <w:tc>
-          <w:p>
-            <w:pPr>
-              <w:pStyle w:val="Compact"/>
-              <w:jc w:val="left"/>
-            </w:pPr>
-            <w:r>
-              <w:t xml:space="preserve">May 19</w:t>
             </w:r>
           </w:p>
         </w:tc>
@@ -1842,123 +1874,123 @@
       <w:pPr>
         <w:pStyle w:val="Heading3"/>
       </w:pPr>
-      <w:bookmarkStart w:id="27" w:name="session-leader-pair"/>
+      <w:bookmarkStart w:id="26" w:name="session-leader-pair"/>
       <w:r>
         <w:t xml:space="preserve">Session leader (pair)</w:t>
       </w:r>
+      <w:bookmarkEnd w:id="26"/>
+    </w:p>
+    <w:p>
+      <w:pPr>
+        <w:pStyle w:val="FirstParagraph"/>
+      </w:pPr>
+      <w:r>
+        <w:t xml:space="preserve">You or you and a partner will be responsible for leading a class session this</w:t>
+      </w:r>
+      <w:r>
+        <w:t xml:space="preserve"> </w:t>
+      </w:r>
+      <w:r>
+        <w:t xml:space="preserve">semester. For async weeks, you will submit (to the instructor) an audio</w:t>
+      </w:r>
+      <w:r>
+        <w:t xml:space="preserve"> </w:t>
+      </w:r>
+      <w:r>
+        <w:t xml:space="preserve">introduction to the readings and other materials; during zoom calls you will</w:t>
+      </w:r>
+      <w:r>
+        <w:t xml:space="preserve"> </w:t>
+      </w:r>
+      <w:r>
+        <w:t xml:space="preserve">begin the session with a short introduction. Plan for about 10 minutes.</w:t>
+      </w:r>
+    </w:p>
+    <w:p>
+      <w:pPr>
+        <w:pStyle w:val="BodyText"/>
+      </w:pPr>
+      <w:r>
+        <w:t xml:space="preserve">If you are leading an asynchronous class session, you will not submit your own</w:t>
+      </w:r>
+      <w:r>
+        <w:t xml:space="preserve"> </w:t>
+      </w:r>
+      <w:r>
+        <w:t xml:space="preserve">reading response this week, but will play the role of moderator in our online</w:t>
+      </w:r>
+      <w:r>
+        <w:t xml:space="preserve"> </w:t>
+      </w:r>
+      <w:r>
+        <w:t xml:space="preserve">discussion. You will ask follow up questions to posts and comments, connect</w:t>
+      </w:r>
+      <w:r>
+        <w:t xml:space="preserve"> </w:t>
+      </w:r>
+      <w:r>
+        <w:t xml:space="preserve">students who address the same subjects but may not have seen each other, post to</w:t>
+      </w:r>
+      <w:r>
+        <w:t xml:space="preserve"> </w:t>
+      </w:r>
+      <w:r>
+        <w:t xml:space="preserve">keep discussions on track (and civil if needed), and prompt/nudge your peers who</w:t>
+      </w:r>
+      <w:r>
+        <w:t xml:space="preserve"> </w:t>
+      </w:r>
+      <w:r>
+        <w:t xml:space="preserve">seem to be falling behind.</w:t>
+      </w:r>
+    </w:p>
+    <w:p>
+      <w:pPr>
+        <w:pStyle w:val="BodyText"/>
+      </w:pPr>
+      <w:r>
+        <w:t xml:space="preserve">If you are leading an live class class (via zoom), you will essentially be the seminar or</w:t>
+      </w:r>
+      <w:r>
+        <w:t xml:space="preserve"> </w:t>
+      </w:r>
+      <w:r>
+        <w:t xml:space="preserve">workshop leader for that week. You should be very familiar with the readings and</w:t>
+      </w:r>
+      <w:r>
+        <w:t xml:space="preserve"> </w:t>
+      </w:r>
+      <w:r>
+        <w:t xml:space="preserve">come to class with interesting questions and/or quotations from the texts that</w:t>
+      </w:r>
+      <w:r>
+        <w:t xml:space="preserve"> </w:t>
+      </w:r>
+      <w:r>
+        <w:t xml:space="preserve">you believe will lead to fruitful discussions. If you are leading a workshop,</w:t>
+      </w:r>
+      <w:r>
+        <w:t xml:space="preserve"> </w:t>
+      </w:r>
+      <w:r>
+        <w:t xml:space="preserve">you will work with the instructor to design activities for the rest of the class</w:t>
+      </w:r>
+      <w:r>
+        <w:t xml:space="preserve"> </w:t>
+      </w:r>
+      <w:r>
+        <w:t xml:space="preserve">and you will present the tools and facilitate the activities.</w:t>
+      </w:r>
+    </w:p>
+    <w:p>
+      <w:pPr>
+        <w:pStyle w:val="Heading3"/>
+      </w:pPr>
+      <w:bookmarkStart w:id="27" w:name="reading-responses-solo"/>
+      <w:r>
+        <w:t xml:space="preserve">Reading Responses (solo)</w:t>
+      </w:r>
       <w:bookmarkEnd w:id="27"/>
-    </w:p>
-    <w:p>
-      <w:pPr>
-        <w:pStyle w:val="FirstParagraph"/>
-      </w:pPr>
-      <w:r>
-        <w:t xml:space="preserve">You or you and a partner will be responsible for leading a class session this</w:t>
-      </w:r>
-      <w:r>
-        <w:t xml:space="preserve"> </w:t>
-      </w:r>
-      <w:r>
-        <w:t xml:space="preserve">semester. For async weeks, you will submit (to the instructor) an audio</w:t>
-      </w:r>
-      <w:r>
-        <w:t xml:space="preserve"> </w:t>
-      </w:r>
-      <w:r>
-        <w:t xml:space="preserve">introduction to the readings and other materials; during zoom calls you will</w:t>
-      </w:r>
-      <w:r>
-        <w:t xml:space="preserve"> </w:t>
-      </w:r>
-      <w:r>
-        <w:t xml:space="preserve">begin the session with a short introduction. Plan for about 10 minutes.</w:t>
-      </w:r>
-    </w:p>
-    <w:p>
-      <w:pPr>
-        <w:pStyle w:val="BodyText"/>
-      </w:pPr>
-      <w:r>
-        <w:t xml:space="preserve">If you are leading an asynchronous class session, you will not submit your own</w:t>
-      </w:r>
-      <w:r>
-        <w:t xml:space="preserve"> </w:t>
-      </w:r>
-      <w:r>
-        <w:t xml:space="preserve">reading response this week, but will play the role of moderator in our online</w:t>
-      </w:r>
-      <w:r>
-        <w:t xml:space="preserve"> </w:t>
-      </w:r>
-      <w:r>
-        <w:t xml:space="preserve">discussion. You will ask follow up questions to posts and comments, connect</w:t>
-      </w:r>
-      <w:r>
-        <w:t xml:space="preserve"> </w:t>
-      </w:r>
-      <w:r>
-        <w:t xml:space="preserve">students who address the same subjects but may not have seen each other, post to</w:t>
-      </w:r>
-      <w:r>
-        <w:t xml:space="preserve"> </w:t>
-      </w:r>
-      <w:r>
-        <w:t xml:space="preserve">keep discussions on track (and civil if needed), and prompt/nudge your peers who</w:t>
-      </w:r>
-      <w:r>
-        <w:t xml:space="preserve"> </w:t>
-      </w:r>
-      <w:r>
-        <w:t xml:space="preserve">seem to be falling behind.</w:t>
-      </w:r>
-    </w:p>
-    <w:p>
-      <w:pPr>
-        <w:pStyle w:val="BodyText"/>
-      </w:pPr>
-      <w:r>
-        <w:t xml:space="preserve">If you are leading an live class class (via zoom), you will essentially be the seminar or</w:t>
-      </w:r>
-      <w:r>
-        <w:t xml:space="preserve"> </w:t>
-      </w:r>
-      <w:r>
-        <w:t xml:space="preserve">workshop leader for that week. You should be very familiar with the readings and</w:t>
-      </w:r>
-      <w:r>
-        <w:t xml:space="preserve"> </w:t>
-      </w:r>
-      <w:r>
-        <w:t xml:space="preserve">come to class with interesting questions and/or quotations from the texts that</w:t>
-      </w:r>
-      <w:r>
-        <w:t xml:space="preserve"> </w:t>
-      </w:r>
-      <w:r>
-        <w:t xml:space="preserve">you believe will lead to fruitful discussions. If you are leading a workshop,</w:t>
-      </w:r>
-      <w:r>
-        <w:t xml:space="preserve"> </w:t>
-      </w:r>
-      <w:r>
-        <w:t xml:space="preserve">you will work with the instructor to design activities for the rest of the class</w:t>
-      </w:r>
-      <w:r>
-        <w:t xml:space="preserve"> </w:t>
-      </w:r>
-      <w:r>
-        <w:t xml:space="preserve">and you will present the tools and facilitate the activities.</w:t>
-      </w:r>
-    </w:p>
-    <w:p>
-      <w:pPr>
-        <w:pStyle w:val="Heading3"/>
-      </w:pPr>
-      <w:bookmarkStart w:id="28" w:name="reading-responses-solo"/>
-      <w:r>
-        <w:t xml:space="preserve">Reading Responses (solo)</w:t>
-      </w:r>
-      <w:bookmarkEnd w:id="28"/>
     </w:p>
     <w:p>
       <w:pPr>
@@ -2218,11 +2250,11 @@
       <w:pPr>
         <w:pStyle w:val="Heading3"/>
       </w:pPr>
-      <w:bookmarkStart w:id="29" w:name="tech-report-pair"/>
-      <w:r>
-        <w:t xml:space="preserve">Tech Report (pair)</w:t>
-      </w:r>
-      <w:bookmarkEnd w:id="29"/>
+      <w:bookmarkStart w:id="28" w:name="tech-report-podcast-pair"/>
+      <w:r>
+        <w:t xml:space="preserve">Tech Report Podcast (pair)</w:t>
+      </w:r>
+      <w:bookmarkEnd w:id="28"/>
     </w:p>
     <w:p>
       <w:pPr>
@@ -2528,11 +2560,11 @@
       <w:pPr>
         <w:pStyle w:val="Heading3"/>
       </w:pPr>
-      <w:bookmarkStart w:id="30" w:name="app-inventor-app-team"/>
+      <w:bookmarkStart w:id="29" w:name="app-inventor-app-team"/>
       <w:r>
         <w:t xml:space="preserve">App Inventor app (team)</w:t>
       </w:r>
-      <w:bookmarkEnd w:id="30"/>
+      <w:bookmarkEnd w:id="29"/>
     </w:p>
     <w:p>
       <w:pPr>
@@ -2550,7 +2582,7 @@
       <w:r>
         <w:t xml:space="preserve"> </w:t>
       </w:r>
-      <w:hyperlink r:id="rId31">
+      <w:hyperlink r:id="rId30">
         <w:r>
           <w:rPr>
             <w:rStyle w:val="Hyperlink"/>
@@ -2602,88 +2634,11 @@
       <w:pPr>
         <w:pStyle w:val="Heading3"/>
       </w:pPr>
-      <w:bookmarkStart w:id="32" w:name="fieldday-aris-team"/>
-      <w:r>
-        <w:t xml:space="preserve">Fieldday ARIS (team)</w:t>
-      </w:r>
-      <w:bookmarkEnd w:id="32"/>
-    </w:p>
-    <w:p>
-      <w:pPr>
-        <w:pStyle w:val="FirstParagraph"/>
-      </w:pPr>
-      <w:r>
-        <w:t xml:space="preserve">The</w:t>
-      </w:r>
-      <w:r>
-        <w:t xml:space="preserve"> </w:t>
-      </w:r>
-      <w:hyperlink r:id="rId33">
-        <w:r>
-          <w:rPr>
-            <w:rStyle w:val="Hyperlink"/>
-          </w:rPr>
-          <w:t xml:space="preserve">ARIS</w:t>
-        </w:r>
-      </w:hyperlink>
-      <w:r>
-        <w:t xml:space="preserve"> </w:t>
-      </w:r>
-      <w:r>
-        <w:t xml:space="preserve">software platform allows you</w:t>
-      </w:r>
-      <w:r>
-        <w:t xml:space="preserve"> </w:t>
-      </w:r>
-      <w:r>
-        <w:t xml:space="preserve">to create mobile games, and interactice tours through a graphical, web-based</w:t>
-      </w:r>
-      <w:r>
-        <w:t xml:space="preserve"> </w:t>
-      </w:r>
-      <w:r>
-        <w:t xml:space="preserve">interface. Working with a team, you will design, develop, and test a location-based</w:t>
-      </w:r>
-      <w:r>
-        <w:t xml:space="preserve"> </w:t>
-      </w:r>
-      <w:r>
-        <w:t xml:space="preserve">learning activity using ARIS. To test your app</w:t>
-      </w:r>
-      <w:r>
-        <w:t xml:space="preserve"> </w:t>
-      </w:r>
-      <w:r>
-        <w:t xml:space="preserve">“</w:t>
-      </w:r>
-      <w:r>
-        <w:t xml:space="preserve">in the field</w:t>
-      </w:r>
-      <w:r>
-        <w:t xml:space="preserve">”</w:t>
-      </w:r>
-      <w:r>
-        <w:t xml:space="preserve"> </w:t>
-      </w:r>
-      <w:r>
-        <w:t xml:space="preserve">you will need</w:t>
-      </w:r>
-      <w:r>
-        <w:t xml:space="preserve"> </w:t>
-      </w:r>
-      <w:r>
-        <w:t xml:space="preserve">to work with someone (on your team, or another tester) who has an iPhone.</w:t>
-      </w:r>
-    </w:p>
-    <w:p>
-      <w:pPr>
-        <w:pStyle w:val="Heading3"/>
-      </w:pPr>
-      <w:bookmarkStart w:id="34" w:name="subject-report-solo"/>
-      <w:r>
-        <w:t xml:space="preserve">Subject Report (solo)</w:t>
-      </w:r>
-      <w:bookmarkEnd w:id="34"/>
+      <w:bookmarkStart w:id="31" w:name="mini-literature-review-solo"/>
+      <w:r>
+        <w:t xml:space="preserve">Mini literature review (solo)</w:t>
+      </w:r>
+      <w:bookmarkEnd w:id="31"/>
     </w:p>
     <w:p>
       <w:pPr>
@@ -2824,162 +2779,25 @@
     </w:p>
     <w:p>
       <w:pPr>
-        <w:pStyle w:val="Heading3"/>
-      </w:pPr>
-      <w:bookmarkStart w:id="35" w:name="instructional-design-project-solo"/>
-      <w:r>
-        <w:t xml:space="preserve">Instructional Design Project (solo)</w:t>
-      </w:r>
-      <w:bookmarkEnd w:id="35"/>
+        <w:pStyle w:val="Heading2"/>
+      </w:pPr>
+      <w:bookmarkStart w:id="32" w:name="course-readings-bibliography"/>
+      <w:r>
+        <w:t xml:space="preserve">Course Readings &amp; Bibliography</w:t>
+      </w:r>
+      <w:bookmarkEnd w:id="32"/>
     </w:p>
     <w:p>
       <w:pPr>
         <w:pStyle w:val="FirstParagraph"/>
       </w:pPr>
       <w:r>
-        <w:t xml:space="preserve">Gathering your new knowledge and skills with mobile learning and mobile</w:t>
-      </w:r>
-      <w:r>
-        <w:t xml:space="preserve"> </w:t>
-      </w:r>
-      <w:r>
-        <w:t xml:space="preserve">technologies, you will design a mobile learning project. This</w:t>
-      </w:r>
-      <w:r>
-        <w:t xml:space="preserve"> </w:t>
-      </w:r>
-      <w:r>
-        <w:t xml:space="preserve">“</w:t>
-      </w:r>
-      <w:r>
-        <w:t xml:space="preserve">project</w:t>
-      </w:r>
-      <w:r>
-        <w:t xml:space="preserve">”</w:t>
-      </w:r>
-      <w:r>
-        <w:t xml:space="preserve"> </w:t>
-      </w:r>
-      <w:r>
-        <w:t xml:space="preserve">can be</w:t>
-      </w:r>
-      <w:r>
-        <w:t xml:space="preserve"> </w:t>
-      </w:r>
-      <w:r>
-        <w:t xml:space="preserve">integrated into a formal school unit, where you use mobile learning to enhance</w:t>
-      </w:r>
-      <w:r>
-        <w:t xml:space="preserve"> </w:t>
-      </w:r>
-      <w:r>
-        <w:t xml:space="preserve">teaching and learning. Alternatively, it can be an informal learning project,</w:t>
-      </w:r>
-      <w:r>
-        <w:t xml:space="preserve"> </w:t>
-      </w:r>
-      <w:r>
-        <w:t xml:space="preserve">focused on a location (like a museum, historical site, or zoo) or a concept</w:t>
-      </w:r>
-      <w:r>
-        <w:t xml:space="preserve"> </w:t>
-      </w:r>
-      <w:r>
-        <w:t xml:space="preserve">(like the</w:t>
-      </w:r>
-      <w:r>
-        <w:t xml:space="preserve"> </w:t>
-      </w:r>
-      <w:hyperlink r:id="rId36">
-        <w:r>
-          <w:rPr>
-            <w:rStyle w:val="Hyperlink"/>
-          </w:rPr>
-          <w:t xml:space="preserve">Movers and Shakers</w:t>
-        </w:r>
-      </w:hyperlink>
-      <w:r>
-        <w:t xml:space="preserve"> </w:t>
-      </w:r>
-      <w:r>
-        <w:t xml:space="preserve">AR project</w:t>
-      </w:r>
-      <w:r>
-        <w:t xml:space="preserve"> </w:t>
-      </w:r>
-      <w:r>
-        <w:t xml:space="preserve">which re-imagines the public monuments of New York). The project should include</w:t>
-      </w:r>
-    </w:p>
-    <w:p>
-      <w:pPr>
-        <w:numPr>
-          <w:ilvl w:val="0"/>
-          <w:numId w:val="1009"/>
-        </w:numPr>
-        <w:pStyle w:val="Compact"/>
-      </w:pPr>
-      <w:r>
-        <w:t xml:space="preserve">learning goals and assessments</w:t>
-      </w:r>
-    </w:p>
-    <w:p>
-      <w:pPr>
-        <w:numPr>
-          <w:ilvl w:val="0"/>
-          <w:numId w:val="1009"/>
-        </w:numPr>
-        <w:pStyle w:val="Compact"/>
-      </w:pPr>
-      <w:r>
-        <w:t xml:space="preserve">target audience</w:t>
-      </w:r>
-    </w:p>
-    <w:p>
-      <w:pPr>
-        <w:numPr>
-          <w:ilvl w:val="0"/>
-          <w:numId w:val="1009"/>
-        </w:numPr>
-        <w:pStyle w:val="Compact"/>
-      </w:pPr>
-      <w:r>
-        <w:t xml:space="preserve">mobile activities</w:t>
-      </w:r>
-    </w:p>
-    <w:p>
-      <w:pPr>
-        <w:numPr>
-          <w:ilvl w:val="0"/>
-          <w:numId w:val="1009"/>
-        </w:numPr>
-        <w:pStyle w:val="Compact"/>
-      </w:pPr>
-      <w:r>
-        <w:t xml:space="preserve">technologies</w:t>
-      </w:r>
-    </w:p>
-    <w:p>
-      <w:pPr>
-        <w:pStyle w:val="Heading2"/>
-      </w:pPr>
-      <w:bookmarkStart w:id="37" w:name="course-readings-bibliography"/>
-      <w:r>
-        <w:t xml:space="preserve">Course Readings &amp; Bibliography</w:t>
-      </w:r>
-      <w:bookmarkEnd w:id="37"/>
-    </w:p>
-    <w:p>
-      <w:pPr>
-        <w:pStyle w:val="FirstParagraph"/>
-      </w:pPr>
-      <w:r>
         <w:t xml:space="preserve">Ally, M. (Ed.). (2009).</w:t>
       </w:r>
       <w:r>
         <w:t xml:space="preserve"> </w:t>
       </w:r>
-      <w:hyperlink r:id="rId38">
+      <w:hyperlink r:id="rId33">
         <w:r>
           <w:rPr>
             <w:rStyle w:val="Hyperlink"/>
@@ -2997,17 +2815,37 @@
         <w:pStyle w:val="BodyText"/>
       </w:pPr>
       <w:r>
-        <w:t xml:space="preserve">Apple, Inc. (2012).</w:t>
-      </w:r>
-      <w:r>
-        <w:t xml:space="preserve"> </w:t>
-      </w:r>
-      <w:hyperlink r:id="rId39">
+        <w:t xml:space="preserve">Aschoff, Nicole . (2020, June 15). Smartphones Have Transformed the Fight Against Police Violence.</w:t>
+      </w:r>
+      <w:r>
+        <w:t xml:space="preserve"> </w:t>
+      </w:r>
+      <w:r>
+        <w:rPr>
+          <w:i/>
+        </w:rPr>
+        <w:t xml:space="preserve">Jacobin Magazine</w:t>
+      </w:r>
+      <w:r>
+        <w:t xml:space="preserve">.</w:t>
+      </w:r>
+    </w:p>
+    <w:p>
+      <w:pPr>
+        <w:pStyle w:val="BodyText"/>
+      </w:pPr>
+      <w:r>
+        <w:t xml:space="preserve">Apple, Inc. (n.d.).</w:t>
+      </w:r>
+      <w:r>
+        <w:t xml:space="preserve"> </w:t>
+      </w:r>
+      <w:hyperlink r:id="rId34">
         <w:r>
           <w:rPr>
             <w:rStyle w:val="Hyperlink"/>
           </w:rPr>
-          <w:t xml:space="preserve">iOS human interface guidelines: Introduction.</w:t>
+          <w:t xml:space="preserve">human interface guidelines</w:t>
         </w:r>
       </w:hyperlink>
       <w:r>
@@ -3024,7 +2862,7 @@
       <w:r>
         <w:t xml:space="preserve"> </w:t>
       </w:r>
-      <w:hyperlink r:id="rId40">
+      <w:hyperlink r:id="rId35">
         <w:r>
           <w:rPr>
             <w:rStyle w:val="Hyperlink"/>
@@ -3044,12 +2882,47 @@
         <w:pStyle w:val="BodyText"/>
       </w:pPr>
       <w:r>
+        <w:rPr>
+          <w:i/>
+        </w:rPr>
+        <w:t xml:space="preserve">Black Mirror</w:t>
+      </w:r>
+      <w:r>
+        <w:t xml:space="preserve"> </w:t>
+      </w:r>
+      <w:r>
+        <w:t xml:space="preserve">[Video]</w:t>
+      </w:r>
+      <w:r>
+        <w:t xml:space="preserve"> </w:t>
+      </w:r>
+      <w:r>
+        <w:t xml:space="preserve">“</w:t>
+      </w:r>
+      <w:r>
+        <w:t xml:space="preserve">Nosedive</w:t>
+      </w:r>
+      <w:r>
+        <w:t xml:space="preserve">”</w:t>
+      </w:r>
+      <w:r>
+        <w:t xml:space="preserve"> </w:t>
+      </w:r>
+      <w:r>
+        <w:t xml:space="preserve">(Season 3, Episode 1)</w:t>
+      </w:r>
+    </w:p>
+    <w:p>
+      <w:pPr>
+        <w:pStyle w:val="BodyText"/>
+      </w:pPr>
+      <w:r>
         <w:t xml:space="preserve">Brown, J. S., Collins, A., &amp; Duguid, P. (1989).</w:t>
       </w:r>
       <w:r>
         <w:t xml:space="preserve"> </w:t>
       </w:r>
-      <w:hyperlink r:id="rId41">
+      <w:hyperlink r:id="rId36">
         <w:r>
           <w:rPr>
             <w:rStyle w:val="Hyperlink"/>
@@ -3090,6 +2963,71 @@
         <w:pStyle w:val="BodyText"/>
       </w:pPr>
       <w:r>
+        <w:t xml:space="preserve">Cai, S., Wang, X., &amp; Chiang, F.-K. (2014). A case study of Augmented Reality simulation system application in a chemistry course.</w:t>
+      </w:r>
+      <w:r>
+        <w:t xml:space="preserve"> </w:t>
+      </w:r>
+      <w:r>
+        <w:rPr>
+          <w:i/>
+        </w:rPr>
+        <w:t xml:space="preserve">Computers in Human Behavior</w:t>
+      </w:r>
+      <w:r>
+        <w:t xml:space="preserve">,</w:t>
+      </w:r>
+      <w:r>
+        <w:t xml:space="preserve"> </w:t>
+      </w:r>
+      <w:r>
+        <w:rPr>
+          <w:i/>
+        </w:rPr>
+        <w:t xml:space="preserve">37</w:t>
+      </w:r>
+      <w:r>
+        <w:t xml:space="preserve">, 31–40.</w:t>
+      </w:r>
+      <w:r>
+        <w:t xml:space="preserve"> </w:t>
+      </w:r>
+      <w:hyperlink r:id="rId37">
+        <w:r>
+          <w:rPr>
+            <w:rStyle w:val="Hyperlink"/>
+          </w:rPr>
+          <w:t xml:space="preserve">https://doi.org/10.1016/j.chb.2014.04.018</w:t>
+        </w:r>
+      </w:hyperlink>
+    </w:p>
+    <w:p>
+      <w:pPr>
+        <w:pStyle w:val="BodyText"/>
+      </w:pPr>
+      <w:r>
+        <w:t xml:space="preserve">Cantave, G. (2018). [Video]</w:t>
+      </w:r>
+      <w:r>
+        <w:t xml:space="preserve"> </w:t>
+      </w:r>
+      <w:hyperlink r:id="rId38">
+        <w:r>
+          <w:rPr>
+            <w:rStyle w:val="Hyperlink"/>
+          </w:rPr>
+          <w:t xml:space="preserve">How augmented reality is changing activism</w:t>
+        </w:r>
+      </w:hyperlink>
+      <w:r>
+        <w:t xml:space="preserve">. [TED].</w:t>
+      </w:r>
+    </w:p>
+    <w:p>
+      <w:pPr>
+        <w:pStyle w:val="BodyText"/>
+      </w:pPr>
+      <w:r>
         <w:t xml:space="preserve">Carr, D. (2010, January 1). Why Twitter will endure.</w:t>
       </w:r>
       <w:r>
@@ -3115,7 +3053,7 @@
       <w:r>
         <w:t xml:space="preserve"> </w:t>
       </w:r>
-      <w:hyperlink r:id="rId42">
+      <w:hyperlink r:id="rId39">
         <w:r>
           <w:rPr>
             <w:rStyle w:val="Hyperlink"/>
@@ -3181,7 +3119,7 @@
       <w:r>
         <w:t xml:space="preserve"> </w:t>
       </w:r>
-      <w:hyperlink r:id="rId43">
+      <w:hyperlink r:id="rId40">
         <w:r>
           <w:rPr>
             <w:rStyle w:val="Hyperlink"/>
@@ -3250,7 +3188,7 @@
       <w:r>
         <w:t xml:space="preserve"> </w:t>
       </w:r>
-      <w:hyperlink r:id="rId44">
+      <w:hyperlink r:id="rId41">
         <w:r>
           <w:rPr>
             <w:rStyle w:val="Hyperlink"/>
@@ -3427,12 +3365,44 @@
         <w:pStyle w:val="BodyText"/>
       </w:pPr>
       <w:r>
+        <w:t xml:space="preserve">Fussell, Sidney. 2019.</w:t>
+      </w:r>
+      <w:r>
+        <w:t xml:space="preserve"> </w:t>
+      </w:r>
+      <w:r>
+        <w:t xml:space="preserve">“</w:t>
+      </w:r>
+      <w:r>
+        <w:t xml:space="preserve">Why Hong Kongers Are Toppling Lampposts.</w:t>
+      </w:r>
+      <w:r>
+        <w:t xml:space="preserve">”</w:t>
+      </w:r>
+      <w:r>
+        <w:t xml:space="preserve"> </w:t>
+      </w:r>
+      <w:r>
+        <w:rPr>
+          <w:i/>
+        </w:rPr>
+        <w:t xml:space="preserve">The Atlantic</w:t>
+      </w:r>
+      <w:r>
+        <w:t xml:space="preserve">. August 30, 2019.</w:t>
+      </w:r>
+    </w:p>
+    <w:p>
+      <w:pPr>
+        <w:pStyle w:val="BodyText"/>
+      </w:pPr>
+      <w:r>
         <w:t xml:space="preserve">Hillesund, T. (2010).</w:t>
       </w:r>
       <w:r>
         <w:t xml:space="preserve"> </w:t>
       </w:r>
-      <w:hyperlink r:id="rId45">
+      <w:hyperlink r:id="rId42">
         <w:r>
           <w:rPr>
             <w:rStyle w:val="Hyperlink"/>
@@ -3475,7 +3445,7 @@
       <w:r>
         <w:t xml:space="preserve"> </w:t>
       </w:r>
-      <w:hyperlink r:id="rId46">
+      <w:hyperlink r:id="rId43">
         <w:r>
           <w:rPr>
             <w:rStyle w:val="Hyperlink"/>
@@ -3536,12 +3506,46 @@
         <w:pStyle w:val="BodyText"/>
       </w:pPr>
       <w:r>
+        <w:t xml:space="preserve">Kelly, K. (2019, February 12).</w:t>
+      </w:r>
+      <w:r>
+        <w:t xml:space="preserve"> </w:t>
+      </w:r>
+      <w:hyperlink r:id="rId44">
+        <w:r>
+          <w:rPr>
+            <w:rStyle w:val="Hyperlink"/>
+          </w:rPr>
+          <w:t xml:space="preserve">AR Will Spark the Next Big Tech Platform—Call It Mirrorworld</w:t>
+        </w:r>
+      </w:hyperlink>
+      <w:r>
+        <w:t xml:space="preserve">.</w:t>
+      </w:r>
+      <w:r>
+        <w:t xml:space="preserve"> </w:t>
+      </w:r>
+      <w:r>
+        <w:rPr>
+          <w:i/>
+        </w:rPr>
+        <w:t xml:space="preserve">Wired</w:t>
+      </w:r>
+      <w:r>
+        <w:t xml:space="preserve">.</w:t>
+      </w:r>
+    </w:p>
+    <w:p>
+      <w:pPr>
+        <w:pStyle w:val="BodyText"/>
+      </w:pPr>
+      <w:r>
         <w:t xml:space="preserve">Kloos, M. (n.d.).</w:t>
       </w:r>
       <w:r>
         <w:t xml:space="preserve"> </w:t>
       </w:r>
-      <w:hyperlink r:id="rId47">
+      <w:hyperlink r:id="rId45">
         <w:r>
           <w:rPr>
             <w:rStyle w:val="Hyperlink"/>
@@ -3572,7 +3576,7 @@
       <w:r>
         <w:t xml:space="preserve"> </w:t>
       </w:r>
-      <w:hyperlink r:id="rId48">
+      <w:hyperlink r:id="rId46">
         <w:r>
           <w:rPr>
             <w:rStyle w:val="Hyperlink"/>
@@ -3591,7 +3595,7 @@
       <w:r>
         <w:t xml:space="preserve"> </w:t>
       </w:r>
-      <w:hyperlink r:id="rId49">
+      <w:hyperlink r:id="rId47">
         <w:r>
           <w:rPr>
             <w:rStyle w:val="Hyperlink"/>
@@ -3663,7 +3667,7 @@
       <w:r>
         <w:t xml:space="preserve"> </w:t>
       </w:r>
-      <w:hyperlink r:id="rId50">
+      <w:hyperlink r:id="rId48">
         <w:r>
           <w:rPr>
             <w:rStyle w:val="Hyperlink"/>
@@ -3717,7 +3721,7 @@
       <w:r>
         <w:t xml:space="preserve"> </w:t>
       </w:r>
-      <w:hyperlink r:id="rId51">
+      <w:hyperlink r:id="rId49">
         <w:r>
           <w:rPr>
             <w:rStyle w:val="Hyperlink"/>
@@ -3749,6 +3753,63 @@
       <w:r>
         <w:t xml:space="preserve">.</w:t>
       </w:r>
+    </w:p>
+    <w:p>
+      <w:pPr>
+        <w:pStyle w:val="BodyText"/>
+      </w:pPr>
+      <w:r>
+        <w:t xml:space="preserve">Naciri, A., Baba, M. A., Achbani, A., &amp; Kharbach, A. (2020).</w:t>
+      </w:r>
+      <w:r>
+        <w:t xml:space="preserve"> </w:t>
+      </w:r>
+      <w:hyperlink r:id="rId50">
+        <w:r>
+          <w:rPr>
+            <w:rStyle w:val="Hyperlink"/>
+          </w:rPr>
+          <w:t xml:space="preserve">Mobile Learning in Higher Education: Unavoidable Alternative during COVID-19</w:t>
+        </w:r>
+      </w:hyperlink>
+      <w:r>
+        <w:t xml:space="preserve">.</w:t>
+      </w:r>
+      <w:r>
+        <w:t xml:space="preserve"> </w:t>
+      </w:r>
+      <w:r>
+        <w:rPr>
+          <w:i/>
+        </w:rPr>
+        <w:t xml:space="preserve">Aquademia</w:t>
+      </w:r>
+      <w:r>
+        <w:t xml:space="preserve">,</w:t>
+      </w:r>
+      <w:r>
+        <w:t xml:space="preserve"> </w:t>
+      </w:r>
+      <w:r>
+        <w:rPr>
+          <w:i/>
+        </w:rPr>
+        <w:t xml:space="preserve">4</w:t>
+      </w:r>
+      <w:r>
+        <w:t xml:space="preserve">(1), ep20016.</w:t>
+      </w:r>
+      <w:r>
+        <w:t xml:space="preserve"> </w:t>
+      </w:r>
+      <w:hyperlink r:id="rId51">
+        <w:r>
+          <w:rPr>
+            <w:rStyle w:val="Hyperlink"/>
+          </w:rPr>
+          <w:t xml:space="preserve">https://doi.org/10.29333/aquademia/8227</w:t>
+        </w:r>
+      </w:hyperlink>
     </w:p>
     <w:p>
       <w:pPr>
@@ -3965,12 +4026,46 @@
         <w:pStyle w:val="BodyText"/>
       </w:pPr>
       <w:r>
+        <w:t xml:space="preserve">Patel, N. (2021, December 14). [Audio podcast]</w:t>
+      </w:r>
+      <w:r>
+        <w:t xml:space="preserve"> </w:t>
+      </w:r>
+      <w:hyperlink r:id="rId58">
+        <w:r>
+          <w:rPr>
+            <w:rStyle w:val="Hyperlink"/>
+          </w:rPr>
+          <w:t xml:space="preserve">The metaverse is already here—And it’s full of Pokemon, says Niantic CEO John Hanke</w:t>
+        </w:r>
+      </w:hyperlink>
+      <w:r>
+        <w:t xml:space="preserve">.</w:t>
+      </w:r>
+      <w:r>
+        <w:t xml:space="preserve"> </w:t>
+      </w:r>
+      <w:r>
+        <w:rPr>
+          <w:i/>
+        </w:rPr>
+        <w:t xml:space="preserve">The Verge</w:t>
+      </w:r>
+      <w:r>
+        <w:t xml:space="preserve">.</w:t>
+      </w:r>
+    </w:p>
+    <w:p>
+      <w:pPr>
+        <w:pStyle w:val="BodyText"/>
+      </w:pPr>
+      <w:r>
         <w:t xml:space="preserve">Penuel, W. R. (2006).</w:t>
       </w:r>
       <w:r>
         <w:t xml:space="preserve"> </w:t>
       </w:r>
-      <w:hyperlink r:id="rId58">
+      <w:hyperlink r:id="rId59">
         <w:r>
           <w:rPr>
             <w:rStyle w:val="Hyperlink"/>
@@ -4028,6 +4123,37 @@
         <w:pStyle w:val="BodyText"/>
       </w:pPr>
       <w:r>
+        <w:t xml:space="preserve">Ravenscraft, E. (2021).</w:t>
+      </w:r>
+      <w:r>
+        <w:t xml:space="preserve"> </w:t>
+      </w:r>
+      <w:hyperlink r:id="rId60">
+        <w:r>
+          <w:rPr>
+            <w:rStyle w:val="Hyperlink"/>
+          </w:rPr>
+          <w:t xml:space="preserve">What Is the Metaverse, Exactly?</w:t>
+        </w:r>
+      </w:hyperlink>
+      <w:r>
+        <w:t xml:space="preserve"> </w:t>
+      </w:r>
+      <w:r>
+        <w:rPr>
+          <w:i/>
+        </w:rPr>
+        <w:t xml:space="preserve">Wired</w:t>
+      </w:r>
+      <w:r>
+        <w:t xml:space="preserve">.</w:t>
+      </w:r>
+    </w:p>
+    <w:p>
+      <w:pPr>
+        <w:pStyle w:val="BodyText"/>
+      </w:pPr>
+      <w:r>
         <w:t xml:space="preserve">Rheingold, H. (2002).</w:t>
       </w:r>
       <w:r>
@@ -4056,7 +4182,7 @@
       <w:r>
         <w:t xml:space="preserve"> </w:t>
       </w:r>
-      <w:hyperlink r:id="rId59">
+      <w:hyperlink r:id="rId61">
         <w:r>
           <w:rPr>
             <w:rStyle w:val="Hyperlink"/>
@@ -4154,7 +4280,7 @@
       <w:r>
         <w:t xml:space="preserve"> </w:t>
       </w:r>
-      <w:hyperlink r:id="rId60">
+      <w:hyperlink r:id="rId62">
         <w:r>
           <w:rPr>
             <w:rStyle w:val="Hyperlink"/>
@@ -4192,30 +4318,22 @@
         <w:pStyle w:val="BodyText"/>
       </w:pPr>
       <w:r>
-        <w:t xml:space="preserve">Sharples, M., Taylor, J., &amp; Vavoula, G. (2005).</w:t>
-      </w:r>
-      <w:r>
-        <w:t xml:space="preserve"> </w:t>
-      </w:r>
-      <w:hyperlink r:id="rId61">
-        <w:r>
-          <w:rPr>
-            <w:rStyle w:val="Hyperlink"/>
-          </w:rPr>
-          <w:t xml:space="preserve">Towards a theory of mobile learning.</w:t>
-        </w:r>
-      </w:hyperlink>
-      <w:r>
-        <w:t xml:space="preserve"> </w:t>
-      </w:r>
-      <w:r>
-        <w:rPr>
-          <w:i/>
-        </w:rPr>
-        <w:t xml:space="preserve">Proceedings of mLearn 2005</w:t>
-      </w:r>
-      <w:r>
-        <w:t xml:space="preserve">.</w:t>
+        <w:t xml:space="preserve">Sharples, M., Taylor, J., &amp; Vavoula, G. (2016). A Theory of Learning for the Mobile Age. In</w:t>
+      </w:r>
+      <w:r>
+        <w:t xml:space="preserve"> </w:t>
+      </w:r>
+      <w:r>
+        <w:rPr>
+          <w:i/>
+        </w:rPr>
+        <w:t xml:space="preserve">The SAGE Handbook of E-learning Research</w:t>
+      </w:r>
+      <w:r>
+        <w:t xml:space="preserve"> </w:t>
+      </w:r>
+      <w:r>
+        <w:t xml:space="preserve">(pp. 63–81). SAGE Publications Ltd.</w:t>
       </w:r>
     </w:p>
     <w:p>
@@ -4292,7 +4410,7 @@
       <w:r>
         <w:t xml:space="preserve"> </w:t>
       </w:r>
-      <w:hyperlink r:id="rId62">
+      <w:hyperlink r:id="rId63">
         <w:r>
           <w:rPr>
             <w:rStyle w:val="Hyperlink"/>
@@ -4332,7 +4450,7 @@
       <w:r>
         <w:t xml:space="preserve"> </w:t>
       </w:r>
-      <w:hyperlink r:id="rId63">
+      <w:hyperlink r:id="rId64">
         <w:r>
           <w:rPr>
             <w:rStyle w:val="Hyperlink"/>
@@ -4366,7 +4484,7 @@
       <w:r>
         <w:t xml:space="preserve"> </w:t>
       </w:r>
-      <w:hyperlink r:id="rId64">
+      <w:hyperlink r:id="rId65">
         <w:r>
           <w:rPr>
             <w:rStyle w:val="Hyperlink"/>
@@ -4434,7 +4552,7 @@
       <w:r>
         <w:t xml:space="preserve"> </w:t>
       </w:r>
-      <w:hyperlink r:id="rId65">
+      <w:hyperlink r:id="rId66">
         <w:r>
           <w:rPr>
             <w:rStyle w:val="Hyperlink"/>
@@ -4453,7 +4571,7 @@
       <w:r>
         <w:t xml:space="preserve"> </w:t>
       </w:r>
-      <w:hyperlink r:id="rId66">
+      <w:hyperlink r:id="rId67">
         <w:r>
           <w:rPr>
             <w:rStyle w:val="Hyperlink"/>
@@ -4481,6 +4599,81 @@
       </w:r>
       <w:r>
         <w:t xml:space="preserve">(pp. 265–278). Edmonton, AB: AU Press.</w:t>
+      </w:r>
+    </w:p>
+    <w:p>
+      <w:pPr>
+        <w:pStyle w:val="BodyText"/>
+      </w:pPr>
+      <w:r>
+        <w:t xml:space="preserve">Zheng, B., Warschauer, M., Lin, C.-H., &amp; Chang, C. (2016). Learning in One-to-One Laptop Environments: A Meta-Analysis and Research Synthesis._ Review of Educational Research_,</w:t>
+      </w:r>
+      <w:r>
+        <w:t xml:space="preserve"> </w:t>
+      </w:r>
+      <w:r>
+        <w:rPr>
+          <w:i/>
+        </w:rPr>
+        <w:t xml:space="preserve">86</w:t>
+      </w:r>
+      <w:r>
+        <w:t xml:space="preserve">(4), 1052–1084.</w:t>
+      </w:r>
+      <w:r>
+        <w:t xml:space="preserve"> </w:t>
+      </w:r>
+      <w:hyperlink r:id="rId68">
+        <w:r>
+          <w:rPr>
+            <w:rStyle w:val="Hyperlink"/>
+          </w:rPr>
+          <w:t xml:space="preserve">https://doi.org/10.3102/0034654316628645</w:t>
+        </w:r>
+      </w:hyperlink>
+    </w:p>
+    <w:p>
+      <w:pPr>
+        <w:pStyle w:val="BodyText"/>
+      </w:pPr>
+      <w:r>
+        <w:t xml:space="preserve">Zhang, Jianwei, Marlene Scardamalia, Richard Reeve, and Richard Messina. 2009.</w:t>
+      </w:r>
+      <w:r>
+        <w:t xml:space="preserve"> </w:t>
+      </w:r>
+      <w:r>
+        <w:t xml:space="preserve">“</w:t>
+      </w:r>
+      <w:r>
+        <w:t xml:space="preserve">Designs for Collective Cognitive Responsibility in Knowledge-Building Communities.</w:t>
+      </w:r>
+      <w:r>
+        <w:t xml:space="preserve">”</w:t>
+      </w:r>
+      <w:r>
+        <w:t xml:space="preserve"> </w:t>
+      </w:r>
+      <w:r>
+        <w:rPr>
+          <w:i/>
+        </w:rPr>
+        <w:t xml:space="preserve">Journal of the Learning Sciences</w:t>
+      </w:r>
+      <w:r>
+        <w:t xml:space="preserve"> </w:t>
+      </w:r>
+      <w:r>
+        <w:rPr>
+          <w:i/>
+        </w:rPr>
+        <w:t xml:space="preserve">18</w:t>
+      </w:r>
+      <w:r>
+        <w:t xml:space="preserve"> </w:t>
+      </w:r>
+      <w:r>
+        <w:t xml:space="preserve">(1): 7–44.</w:t>
       </w:r>
     </w:p>
     <w:sectPr/>
@@ -4910,9 +5103,6 @@
     <w:abstractNumId w:val="991"/>
   </w:num>
   <w:num w:numId="1008">
-    <w:abstractNumId w:val="991"/>
-  </w:num>
-  <w:num w:numId="1009">
     <w:abstractNumId w:val="991"/>
   </w:num>
 </w:numbering>

</xml_diff>

<commit_message>
spring 21 version of mlearning
</commit_message>
<xml_diff>
--- a/word/mlearning.docx
+++ b/word/mlearning.docx
@@ -34,20 +34,6 @@
       </w:r>
       <w:r>
         <w:t xml:space="preserve">Curinga</w:t>
-      </w:r>
-    </w:p>
-    <w:p>
-      <w:pPr>
-        <w:pStyle w:val="Author"/>
-      </w:pPr>
-      <w:r>
-        <w:t xml:space="preserve">Dino</w:t>
-      </w:r>
-      <w:r>
-        <w:t xml:space="preserve"> </w:t>
-      </w:r>
-      <w:r>
-        <w:t xml:space="preserve">Sossi</w:t>
       </w:r>
     </w:p>
     <w:sdt>
@@ -835,7 +821,15 @@
           </w:p>
         </w:tc>
         <w:tc>
-          <w:p/>
+          <w:p>
+            <w:pPr>
+              <w:pStyle w:val="Compact"/>
+              <w:jc w:val="left"/>
+            </w:pPr>
+            <w:r>
+              <w:t xml:space="preserve">-</w:t>
+            </w:r>
+          </w:p>
         </w:tc>
       </w:tr>
       <w:tr>
@@ -895,7 +889,15 @@
           </w:p>
         </w:tc>
         <w:tc>
-          <w:p/>
+          <w:p>
+            <w:pPr>
+              <w:pStyle w:val="Compact"/>
+              <w:jc w:val="left"/>
+            </w:pPr>
+            <w:r>
+              <w:t xml:space="preserve">-</w:t>
+            </w:r>
+          </w:p>
         </w:tc>
       </w:tr>
       <w:tr>
@@ -950,7 +952,7 @@
               <w:jc w:val="left"/>
             </w:pPr>
             <w:r>
-              <w:t xml:space="preserve">-</w:t>
+              <w:t xml:space="preserve">Explained Channel, Bright Side</w:t>
             </w:r>
           </w:p>
         </w:tc>
@@ -1007,7 +1009,18 @@
               <w:jc w:val="left"/>
             </w:pPr>
             <w:r>
-              <w:t xml:space="preserve">App inventor workshop</w:t>
+              <w:t xml:space="preserve">App inventor 1</w:t>
+            </w:r>
+          </w:p>
+        </w:tc>
+        <w:tc>
+          <w:p>
+            <w:pPr>
+              <w:pStyle w:val="Compact"/>
+              <w:jc w:val="left"/>
+            </w:pPr>
+            <w:r>
+              <w:t xml:space="preserve">Tissenbaum, App Invetor Tutorial</w:t>
             </w:r>
           </w:p>
         </w:tc>
@@ -1021,9 +1034,6 @@
               <w:t xml:space="preserve">-</w:t>
             </w:r>
           </w:p>
-        </w:tc>
-        <w:tc>
-          <w:p/>
         </w:tc>
       </w:tr>
       <w:tr>
@@ -1083,7 +1093,15 @@
           </w:p>
         </w:tc>
         <w:tc>
-          <w:p/>
+          <w:p>
+            <w:pPr>
+              <w:pStyle w:val="Compact"/>
+              <w:jc w:val="left"/>
+            </w:pPr>
+            <w:r>
+              <w:t xml:space="preserve">-</w:t>
+            </w:r>
+          </w:p>
         </w:tc>
       </w:tr>
       <w:tr>
@@ -1143,7 +1161,15 @@
           </w:p>
         </w:tc>
         <w:tc>
-          <w:p/>
+          <w:p>
+            <w:pPr>
+              <w:pStyle w:val="Compact"/>
+              <w:jc w:val="left"/>
+            </w:pPr>
+            <w:r>
+              <w:t xml:space="preserve">-</w:t>
+            </w:r>
+          </w:p>
         </w:tc>
       </w:tr>
       <w:tr>
@@ -1198,12 +1224,20 @@
               <w:jc w:val="left"/>
             </w:pPr>
             <w:r>
-              <w:t xml:space="preserve">Cantave, Ravenscraft, Patel, Ca</w:t>
-            </w:r>
-          </w:p>
-        </w:tc>
-        <w:tc>
-          <w:p/>
+              <w:t xml:space="preserve">Cantave, Ravenscraft, Patel, Cai</w:t>
+            </w:r>
+          </w:p>
+        </w:tc>
+        <w:tc>
+          <w:p>
+            <w:pPr>
+              <w:pStyle w:val="Compact"/>
+              <w:jc w:val="left"/>
+            </w:pPr>
+            <w:r>
+              <w:t xml:space="preserve">-</w:t>
+            </w:r>
+          </w:p>
         </w:tc>
       </w:tr>
       <w:tr>
@@ -1247,6 +1281,9 @@
               <w:jc w:val="left"/>
             </w:pPr>
             <w:r>
+              <w:rPr>
+                <w:i/>
+              </w:rPr>
               <w:t xml:space="preserve">spring break</w:t>
             </w:r>
           </w:p>
@@ -1331,7 +1368,15 @@
           </w:p>
         </w:tc>
         <w:tc>
-          <w:p/>
+          <w:p>
+            <w:pPr>
+              <w:pStyle w:val="Compact"/>
+              <w:jc w:val="left"/>
+            </w:pPr>
+            <w:r>
+              <w:t xml:space="preserve">-</w:t>
+            </w:r>
+          </w:p>
         </w:tc>
       </w:tr>
       <w:tr>
@@ -1391,7 +1436,15 @@
           </w:p>
         </w:tc>
         <w:tc>
-          <w:p/>
+          <w:p>
+            <w:pPr>
+              <w:pStyle w:val="Compact"/>
+              <w:jc w:val="left"/>
+            </w:pPr>
+            <w:r>
+              <w:t xml:space="preserve">-</w:t>
+            </w:r>
+          </w:p>
         </w:tc>
       </w:tr>
       <w:tr>
@@ -1451,7 +1504,15 @@
           </w:p>
         </w:tc>
         <w:tc>
-          <w:p/>
+          <w:p>
+            <w:pPr>
+              <w:pStyle w:val="Compact"/>
+              <w:jc w:val="left"/>
+            </w:pPr>
+            <w:r>
+              <w:t xml:space="preserve">-</w:t>
+            </w:r>
+          </w:p>
         </w:tc>
       </w:tr>
       <w:tr>
@@ -1579,7 +1640,15 @@
           </w:p>
         </w:tc>
         <w:tc>
-          <w:p/>
+          <w:p>
+            <w:pPr>
+              <w:pStyle w:val="Compact"/>
+              <w:jc w:val="left"/>
+            </w:pPr>
+            <w:r>
+              <w:t xml:space="preserve">-</w:t>
+            </w:r>
+          </w:p>
         </w:tc>
       </w:tr>
       <w:tr>
@@ -1639,7 +1708,15 @@
           </w:p>
         </w:tc>
         <w:tc>
-          <w:p/>
+          <w:p>
+            <w:pPr>
+              <w:pStyle w:val="Compact"/>
+              <w:jc w:val="left"/>
+            </w:pPr>
+            <w:r>
+              <w:t xml:space="preserve">-</w:t>
+            </w:r>
+          </w:p>
         </w:tc>
       </w:tr>
       <w:tr>
@@ -1688,7 +1765,15 @@
           </w:p>
         </w:tc>
         <w:tc>
-          <w:p/>
+          <w:p>
+            <w:pPr>
+              <w:pStyle w:val="Compact"/>
+              <w:jc w:val="left"/>
+            </w:pPr>
+            <w:r>
+              <w:t xml:space="preserve">-</w:t>
+            </w:r>
+          </w:p>
         </w:tc>
         <w:tc>
           <w:p>
@@ -1743,6 +1828,9 @@
               <w:jc w:val="left"/>
             </w:pPr>
             <w:r>
+              <w:rPr>
+                <w:i/>
+              </w:rPr>
               <w:t xml:space="preserve">no class (makeup day)</w:t>
             </w:r>
           </w:p>
@@ -1759,7 +1847,15 @@
           </w:p>
         </w:tc>
         <w:tc>
-          <w:p/>
+          <w:p>
+            <w:pPr>
+              <w:pStyle w:val="Compact"/>
+              <w:jc w:val="left"/>
+            </w:pPr>
+            <w:r>
+              <w:t xml:space="preserve">-</w:t>
+            </w:r>
+          </w:p>
         </w:tc>
       </w:tr>
       <w:tr>
@@ -2518,7 +2614,7 @@
         <w:t xml:space="preserve"> </w:t>
       </w:r>
       <w:r>
-        <w:t xml:space="preserve">technology. Teams will prepare 10 minute presentation they will present in</w:t>
+        <w:t xml:space="preserve">technology. Teams will prepare 10 minute presentation they will deliver in</w:t>
       </w:r>
       <w:r>
         <w:t xml:space="preserve"> </w:t>
@@ -2562,7 +2658,7 @@
         <w:pStyle w:val="BodyText"/>
       </w:pPr>
       <w:r>
-        <w:t xml:space="preserve">Grading for this assignment will take into account:</w:t>
+        <w:t xml:space="preserve">Choose one of these technologies for your report:</w:t>
       </w:r>
     </w:p>
     <w:p>
@@ -2574,7 +2670,7 @@
         <w:pStyle w:val="Compact"/>
       </w:pPr>
       <w:r>
-        <w:t xml:space="preserve">quality of the presentation</w:t>
+        <w:t xml:space="preserve">indoor location systems (bluetooth beacons, etc)</w:t>
       </w:r>
     </w:p>
     <w:p>
@@ -2586,7 +2682,55 @@
         <w:pStyle w:val="Compact"/>
       </w:pPr>
       <w:r>
-        <w:t xml:space="preserve">quality and importance of the subject matter</w:t>
+        <w:t xml:space="preserve">mobile payments (Google Wallet, Apple Pay, Alipay, etc)</w:t>
+      </w:r>
+    </w:p>
+    <w:p>
+      <w:pPr>
+        <w:numPr>
+          <w:ilvl w:val="0"/>
+          <w:numId w:val="1006"/>
+        </w:numPr>
+        <w:pStyle w:val="Compact"/>
+      </w:pPr>
+      <w:r>
+        <w:t xml:space="preserve">Augmented reality (AR) headsets, glasses, etc</w:t>
+      </w:r>
+    </w:p>
+    <w:p>
+      <w:pPr>
+        <w:numPr>
+          <w:ilvl w:val="0"/>
+          <w:numId w:val="1006"/>
+        </w:numPr>
+        <w:pStyle w:val="Compact"/>
+      </w:pPr>
+      <w:r>
+        <w:t xml:space="preserve">mesh networks</w:t>
+      </w:r>
+    </w:p>
+    <w:p>
+      <w:pPr>
+        <w:numPr>
+          <w:ilvl w:val="0"/>
+          <w:numId w:val="1006"/>
+        </w:numPr>
+        <w:pStyle w:val="Compact"/>
+      </w:pPr>
+      <w:r>
+        <w:t xml:space="preserve">wireless/mobile encryption and security</w:t>
+      </w:r>
+    </w:p>
+    <w:p>
+      <w:pPr>
+        <w:numPr>
+          <w:ilvl w:val="0"/>
+          <w:numId w:val="1006"/>
+        </w:numPr>
+        <w:pStyle w:val="Compact"/>
+      </w:pPr>
+      <w:r>
+        <w:t xml:space="preserve">wearable computing (other than AR sets)</w:t>
       </w:r>
     </w:p>
     <w:p>
@@ -2594,7 +2738,7 @@
         <w:pStyle w:val="FirstParagraph"/>
       </w:pPr>
       <w:r>
-        <w:t xml:space="preserve">Choose one of these technologies for your report:</w:t>
+        <w:t xml:space="preserve">This project is worth 10 points. Your report should:</w:t>
       </w:r>
     </w:p>
     <w:p>
@@ -2606,7 +2750,7 @@
         <w:pStyle w:val="Compact"/>
       </w:pPr>
       <w:r>
-        <w:t xml:space="preserve">peer-to-peer wlan and mobile networks</w:t>
+        <w:t xml:space="preserve">describe the technical details of the topic in a way that’s easily understood</w:t>
       </w:r>
     </w:p>
     <w:p>
@@ -2618,7 +2762,7 @@
         <w:pStyle w:val="Compact"/>
       </w:pPr>
       <w:r>
-        <w:t xml:space="preserve">indoor location systems (bluetooth beacons, etc)</w:t>
+        <w:t xml:space="preserve">use video, sound, images as needed</w:t>
       </w:r>
     </w:p>
     <w:p>
@@ -2630,7 +2774,7 @@
         <w:pStyle w:val="Compact"/>
       </w:pPr>
       <w:r>
-        <w:t xml:space="preserve">mobile payments (Google Wallet, Apple Pay, Alipay, etc)</w:t>
+        <w:t xml:space="preserve">describe the main ways the tech is currently being used and its potential uses</w:t>
       </w:r>
     </w:p>
     <w:p>
@@ -2642,43 +2786,7 @@
         <w:pStyle w:val="Compact"/>
       </w:pPr>
       <w:r>
-        <w:t xml:space="preserve">Augmented reality (AR) headsets, glasses, etc</w:t>
-      </w:r>
-    </w:p>
-    <w:p>
-      <w:pPr>
-        <w:numPr>
-          <w:ilvl w:val="0"/>
-          <w:numId w:val="1007"/>
-        </w:numPr>
-        <w:pStyle w:val="Compact"/>
-      </w:pPr>
-      <w:r>
-        <w:t xml:space="preserve">AR technologies (Goggles, biometrics, development platforms, etc)</w:t>
-      </w:r>
-    </w:p>
-    <w:p>
-      <w:pPr>
-        <w:numPr>
-          <w:ilvl w:val="0"/>
-          <w:numId w:val="1007"/>
-        </w:numPr>
-        <w:pStyle w:val="Compact"/>
-      </w:pPr>
-      <w:r>
-        <w:t xml:space="preserve">wireless/mobile security</w:t>
-      </w:r>
-    </w:p>
-    <w:p>
-      <w:pPr>
-        <w:numPr>
-          <w:ilvl w:val="0"/>
-          <w:numId w:val="1007"/>
-        </w:numPr>
-        <w:pStyle w:val="Compact"/>
-      </w:pPr>
-      <w:r>
-        <w:t xml:space="preserve">wearable computing</w:t>
+        <w:t xml:space="preserve">summarize why the technology may or may not be important</w:t>
       </w:r>
     </w:p>
     <w:p>
@@ -2787,13 +2895,223 @@
     </w:p>
     <w:p>
       <w:pPr>
+        <w:pStyle w:val="BodyText"/>
+      </w:pPr>
+      <w:r>
+        <w:t xml:space="preserve">To design your project, think of a useful mobile app for teaching or learning.</w:t>
+      </w:r>
+      <w:r>
+        <w:t xml:space="preserve"> </w:t>
+      </w:r>
+      <w:r>
+        <w:t xml:space="preserve">Start with a</w:t>
+      </w:r>
+      <w:r>
+        <w:t xml:space="preserve"> </w:t>
+      </w:r>
+      <w:r>
+        <w:t xml:space="preserve">“</w:t>
+      </w:r>
+      <w:r>
+        <w:t xml:space="preserve">problem</w:t>
+      </w:r>
+      <w:r>
+        <w:t xml:space="preserve">”</w:t>
+      </w:r>
+      <w:r>
+        <w:t xml:space="preserve"> </w:t>
+      </w:r>
+      <w:r>
+        <w:t xml:space="preserve">that you can describe, and then think of solutions to</w:t>
+      </w:r>
+      <w:r>
+        <w:t xml:space="preserve"> </w:t>
+      </w:r>
+      <w:r>
+        <w:t xml:space="preserve">that problem that are a good fit for what we know about mobile technologies and</w:t>
+      </w:r>
+      <w:r>
+        <w:t xml:space="preserve"> </w:t>
+      </w:r>
+      <w:r>
+        <w:t xml:space="preserve">mobile learning. If there’s an existing, better solution to what you’re</w:t>
+      </w:r>
+      <w:r>
+        <w:t xml:space="preserve"> </w:t>
+      </w:r>
+      <w:r>
+        <w:t xml:space="preserve">proposing, you can either think of a way to improve it, or move on to a new</w:t>
+      </w:r>
+      <w:r>
+        <w:t xml:space="preserve"> </w:t>
+      </w:r>
+      <w:r>
+        <w:t xml:space="preserve">idea. When you create your design, prioritize the most important features. You</w:t>
+      </w:r>
+      <w:r>
+        <w:t xml:space="preserve"> </w:t>
+      </w:r>
+      <w:r>
+        <w:t xml:space="preserve">are only going to build a prototype – a working software application that can</w:t>
+      </w:r>
+      <w:r>
+        <w:t xml:space="preserve"> </w:t>
+      </w:r>
+      <w:r>
+        <w:t xml:space="preserve">be tested and refined.</w:t>
+      </w:r>
+    </w:p>
+    <w:p>
+      <w:pPr>
+        <w:pStyle w:val="BodyText"/>
+      </w:pPr>
+      <w:r>
+        <w:t xml:space="preserve">This project is worth 20 points and will be scored according to this scale:</w:t>
+      </w:r>
+    </w:p>
+    <w:p>
+      <w:pPr>
+        <w:numPr>
+          <w:ilvl w:val="0"/>
+          <w:numId w:val="1008"/>
+        </w:numPr>
+        <w:pStyle w:val="Compact"/>
+      </w:pPr>
+      <w:r>
+        <w:t xml:space="preserve">5 points: learning framework (why does the concept make sense in terms of mobile learning?)</w:t>
+      </w:r>
+    </w:p>
+    <w:p>
+      <w:pPr>
+        <w:numPr>
+          <w:ilvl w:val="0"/>
+          <w:numId w:val="1008"/>
+        </w:numPr>
+        <w:pStyle w:val="Compact"/>
+      </w:pPr>
+      <w:r>
+        <w:t xml:space="preserve">5 points: originality of the concept</w:t>
+      </w:r>
+    </w:p>
+    <w:p>
+      <w:pPr>
+        <w:numPr>
+          <w:ilvl w:val="0"/>
+          <w:numId w:val="1008"/>
+        </w:numPr>
+        <w:pStyle w:val="Compact"/>
+      </w:pPr>
+      <w:r>
+        <w:t xml:space="preserve">5 points: quality of the</w:t>
+      </w:r>
+      <w:r>
+        <w:t xml:space="preserve"> </w:t>
+      </w:r>
+      <w:r>
+        <w:t xml:space="preserve">“</w:t>
+      </w:r>
+      <w:r>
+        <w:t xml:space="preserve">code</w:t>
+      </w:r>
+      <w:r>
+        <w:t xml:space="preserve">”</w:t>
+      </w:r>
+    </w:p>
+    <w:p>
+      <w:pPr>
+        <w:numPr>
+          <w:ilvl w:val="0"/>
+          <w:numId w:val="1008"/>
+        </w:numPr>
+        <w:pStyle w:val="Compact"/>
+      </w:pPr>
+      <w:r>
+        <w:t xml:space="preserve">5 points: quality of the usability / user experience</w:t>
+      </w:r>
+    </w:p>
+    <w:p>
+      <w:pPr>
+        <w:pStyle w:val="FirstParagraph"/>
+      </w:pPr>
+      <w:r>
+        <w:t xml:space="preserve">To submit this project, you will create a video screencast (5-8 minutes) where you demonstrate the</w:t>
+      </w:r>
+      <w:r>
+        <w:t xml:space="preserve"> </w:t>
+      </w:r>
+      <w:r>
+        <w:t xml:space="preserve">“</w:t>
+      </w:r>
+      <w:r>
+        <w:t xml:space="preserve">code</w:t>
+      </w:r>
+      <w:r>
+        <w:t xml:space="preserve">”</w:t>
+      </w:r>
+      <w:r>
+        <w:t xml:space="preserve"> </w:t>
+      </w:r>
+      <w:r>
+        <w:t xml:space="preserve">and how it’s organized, and then show the</w:t>
+      </w:r>
+      <w:r>
+        <w:t xml:space="preserve"> </w:t>
+      </w:r>
+      <w:r>
+        <w:t xml:space="preserve">app running on a mobile device.</w:t>
+      </w:r>
+      <w:r>
+        <w:t xml:space="preserve"> </w:t>
+      </w:r>
+      <w:r>
+        <w:t xml:space="preserve">[</w:t>
+      </w:r>
+      <w:hyperlink r:id="rId31">
+        <w:r>
+          <w:rPr>
+            <w:rStyle w:val="Hyperlink"/>
+          </w:rPr>
+          <w:t xml:space="preserve">Record the screen on Android</w:t>
+        </w:r>
+      </w:hyperlink>
+      <w:r>
+        <w:t xml:space="preserve">]</w:t>
+      </w:r>
+      <w:r>
+        <w:t xml:space="preserve"> </w:t>
+      </w:r>
+      <w:r>
+        <w:t xml:space="preserve">[</w:t>
+      </w:r>
+      <w:hyperlink r:id="rId32">
+        <w:r>
+          <w:rPr>
+            <w:rStyle w:val="Hyperlink"/>
+          </w:rPr>
+          <w:t xml:space="preserve">Record the screen on iOS</w:t>
+        </w:r>
+      </w:hyperlink>
+      <w:r>
+        <w:t xml:space="preserve">]</w:t>
+      </w:r>
+    </w:p>
+    <w:p>
+      <w:pPr>
+        <w:pStyle w:val="BodyText"/>
+      </w:pPr>
+      <w:r>
+        <w:t xml:space="preserve">Submit a link to the screencast and the exported app inventor project files.</w:t>
+      </w:r>
+    </w:p>
+    <w:p>
+      <w:pPr>
         <w:pStyle w:val="Heading3"/>
       </w:pPr>
-      <w:bookmarkStart w:id="31" w:name="app-inventor-app-2-team"/>
+      <w:bookmarkStart w:id="33" w:name="app-inventor-app-2-team"/>
       <w:r>
         <w:t xml:space="preserve">App Inventor app 2 (team)</w:t>
       </w:r>
-      <w:bookmarkEnd w:id="31"/>
+      <w:bookmarkEnd w:id="33"/>
     </w:p>
     <w:p>
       <w:pPr>
@@ -2812,30 +3130,269 @@
         <w:t xml:space="preserve"> </w:t>
       </w:r>
       <w:r>
-        <w:t xml:space="preserve">using the App Inventor platform. This second app should be more ambitious than the first</w:t>
-      </w:r>
-      <w:r>
-        <w:t xml:space="preserve"> </w:t>
-      </w:r>
-      <w:r>
-        <w:t xml:space="preserve">one. You might want to include location or map data, voice recognition, multi-user</w:t>
-      </w:r>
-      <w:r>
-        <w:t xml:space="preserve"> </w:t>
-      </w:r>
-      <w:r>
-        <w:t xml:space="preserve">support, storing information on the device, etc.</w:t>
+        <w:t xml:space="preserve">using the App Inventor platform. This second app should be more ambitious than</w:t>
+      </w:r>
+      <w:r>
+        <w:t xml:space="preserve"> </w:t>
+      </w:r>
+      <w:r>
+        <w:t xml:space="preserve">the first one. You might want to include location or map data, voice</w:t>
+      </w:r>
+      <w:r>
+        <w:t xml:space="preserve"> </w:t>
+      </w:r>
+      <w:r>
+        <w:t xml:space="preserve">recognition, multi-user support, storing information on the device, etc. It can</w:t>
+      </w:r>
+      <w:r>
+        <w:t xml:space="preserve"> </w:t>
+      </w:r>
+      <w:r>
+        <w:t xml:space="preserve">be an extension of a previous project, or can be something designed from</w:t>
+      </w:r>
+      <w:r>
+        <w:t xml:space="preserve"> </w:t>
+      </w:r>
+      <w:r>
+        <w:t xml:space="preserve">scratch.</w:t>
+      </w:r>
+    </w:p>
+    <w:p>
+      <w:pPr>
+        <w:pStyle w:val="BodyText"/>
+      </w:pPr>
+      <w:r>
+        <w:t xml:space="preserve">This project is worth 25 points and will be scored according to this scale:</w:t>
+      </w:r>
+    </w:p>
+    <w:p>
+      <w:pPr>
+        <w:numPr>
+          <w:ilvl w:val="0"/>
+          <w:numId w:val="1009"/>
+        </w:numPr>
+        <w:pStyle w:val="Compact"/>
+      </w:pPr>
+      <w:r>
+        <w:t xml:space="preserve">10 points: learning framework (why does the concept make sense in terms of mobile learning?)</w:t>
+      </w:r>
+    </w:p>
+    <w:p>
+      <w:pPr>
+        <w:numPr>
+          <w:ilvl w:val="0"/>
+          <w:numId w:val="1009"/>
+        </w:numPr>
+        <w:pStyle w:val="Compact"/>
+      </w:pPr>
+      <w:r>
+        <w:t xml:space="preserve">5 points: originality of the concept</w:t>
+      </w:r>
+    </w:p>
+    <w:p>
+      <w:pPr>
+        <w:numPr>
+          <w:ilvl w:val="0"/>
+          <w:numId w:val="1009"/>
+        </w:numPr>
+        <w:pStyle w:val="Compact"/>
+      </w:pPr>
+      <w:r>
+        <w:t xml:space="preserve">5 points: quality of the</w:t>
+      </w:r>
+      <w:r>
+        <w:t xml:space="preserve"> </w:t>
+      </w:r>
+      <w:r>
+        <w:t xml:space="preserve">“</w:t>
+      </w:r>
+      <w:r>
+        <w:t xml:space="preserve">code</w:t>
+      </w:r>
+      <w:r>
+        <w:t xml:space="preserve">”</w:t>
+      </w:r>
+    </w:p>
+    <w:p>
+      <w:pPr>
+        <w:numPr>
+          <w:ilvl w:val="0"/>
+          <w:numId w:val="1009"/>
+        </w:numPr>
+        <w:pStyle w:val="Compact"/>
+      </w:pPr>
+      <w:r>
+        <w:t xml:space="preserve">5 points: quality of the usability / user experience</w:t>
+      </w:r>
+    </w:p>
+    <w:p>
+      <w:pPr>
+        <w:pStyle w:val="FirstParagraph"/>
+      </w:pPr>
+      <w:r>
+        <w:t xml:space="preserve">This second project should have a more robust learning framework that incorporates the various approaches to mobile learning that we have learned this semester. When you submit the project, you will include a</w:t>
+      </w:r>
+      <w:r>
+        <w:t xml:space="preserve"> </w:t>
+      </w:r>
+      <w:r>
+        <w:rPr>
+          <w:b/>
+        </w:rPr>
+        <w:t xml:space="preserve">written conceptual framework</w:t>
+      </w:r>
+      <w:r>
+        <w:t xml:space="preserve"> </w:t>
+      </w:r>
+      <w:r>
+        <w:t xml:space="preserve">(500-800 words) that describes:</w:t>
+      </w:r>
+    </w:p>
+    <w:p>
+      <w:pPr>
+        <w:numPr>
+          <w:ilvl w:val="0"/>
+          <w:numId w:val="1010"/>
+        </w:numPr>
+        <w:pStyle w:val="Compact"/>
+      </w:pPr>
+      <w:r>
+        <w:t xml:space="preserve">the problem being solved</w:t>
+      </w:r>
+    </w:p>
+    <w:p>
+      <w:pPr>
+        <w:numPr>
+          <w:ilvl w:val="0"/>
+          <w:numId w:val="1010"/>
+        </w:numPr>
+        <w:pStyle w:val="Compact"/>
+      </w:pPr>
+      <w:r>
+        <w:t xml:space="preserve">why existing solutions are not sufficient</w:t>
+      </w:r>
+    </w:p>
+    <w:p>
+      <w:pPr>
+        <w:numPr>
+          <w:ilvl w:val="0"/>
+          <w:numId w:val="1010"/>
+        </w:numPr>
+        <w:pStyle w:val="Compact"/>
+      </w:pPr>
+      <w:r>
+        <w:t xml:space="preserve">why your proposed solution is based on solid learning theory and instructional design</w:t>
+      </w:r>
+    </w:p>
+    <w:p>
+      <w:pPr>
+        <w:numPr>
+          <w:ilvl w:val="0"/>
+          <w:numId w:val="1010"/>
+        </w:numPr>
+        <w:pStyle w:val="Compact"/>
+      </w:pPr>
+      <w:r>
+        <w:t xml:space="preserve">why a mobile solution is the right solution for the problem</w:t>
+      </w:r>
+    </w:p>
+    <w:p>
+      <w:pPr>
+        <w:pStyle w:val="FirstParagraph"/>
+      </w:pPr>
+      <w:r>
+        <w:t xml:space="preserve">Your team will submit:</w:t>
+      </w:r>
+    </w:p>
+    <w:p>
+      <w:pPr>
+        <w:numPr>
+          <w:ilvl w:val="0"/>
+          <w:numId w:val="1011"/>
+        </w:numPr>
+        <w:pStyle w:val="Compact"/>
+      </w:pPr>
+      <w:r>
+        <w:t xml:space="preserve">the written framework</w:t>
+      </w:r>
+    </w:p>
+    <w:p>
+      <w:pPr>
+        <w:numPr>
+          <w:ilvl w:val="0"/>
+          <w:numId w:val="1011"/>
+        </w:numPr>
+        <w:pStyle w:val="Compact"/>
+      </w:pPr>
+      <w:r>
+        <w:t xml:space="preserve">a 5 minute</w:t>
+      </w:r>
+      <w:r>
+        <w:t xml:space="preserve"> </w:t>
+      </w:r>
+      <w:r>
+        <w:rPr>
+          <w:i/>
+        </w:rPr>
+        <w:t xml:space="preserve">team</w:t>
+      </w:r>
+      <w:r>
+        <w:t xml:space="preserve"> </w:t>
+      </w:r>
+      <w:r>
+        <w:t xml:space="preserve">video explaining the goals of the app and showing it in use;</w:t>
+      </w:r>
+      <w:r>
+        <w:t xml:space="preserve"> </w:t>
+      </w:r>
+      <w:r>
+        <w:t xml:space="preserve">reflect on what worked well and what still needs further development</w:t>
+      </w:r>
+    </w:p>
+    <w:p>
+      <w:pPr>
+        <w:numPr>
+          <w:ilvl w:val="0"/>
+          <w:numId w:val="1011"/>
+        </w:numPr>
+        <w:pStyle w:val="Compact"/>
+      </w:pPr>
+      <w:r>
+        <w:rPr>
+          <w:i/>
+        </w:rPr>
+        <w:t xml:space="preserve">individual</w:t>
+      </w:r>
+      <w:r>
+        <w:t xml:space="preserve"> </w:t>
+      </w:r>
+      <w:r>
+        <w:t xml:space="preserve">videos from each team members that walk through the code that</w:t>
+      </w:r>
+      <w:r>
+        <w:t xml:space="preserve"> </w:t>
+      </w:r>
+      <w:r>
+        <w:t xml:space="preserve">team member worked on primarily</w:t>
+      </w:r>
+    </w:p>
+    <w:p>
+      <w:pPr>
+        <w:pStyle w:val="FirstParagraph"/>
+      </w:pPr>
+      <w:r>
+        <w:t xml:space="preserve">One team member must submit a link to the screencast and the exported app inventor project files. Everyone</w:t>
       </w:r>
     </w:p>
     <w:p>
       <w:pPr>
         <w:pStyle w:val="Heading3"/>
       </w:pPr>
-      <w:bookmarkStart w:id="32" w:name="mini-literature-review-individual"/>
+      <w:bookmarkStart w:id="34" w:name="mini-literature-review-individual"/>
       <w:r>
         <w:t xml:space="preserve">Mini literature review (individual)</w:t>
       </w:r>
-      <w:bookmarkEnd w:id="32"/>
+      <w:bookmarkEnd w:id="34"/>
     </w:p>
     <w:p>
       <w:pPr>
@@ -2939,7 +3496,7 @@
       <w:r>
         <w:t xml:space="preserve"> </w:t>
       </w:r>
-      <w:hyperlink r:id="rId33">
+      <w:hyperlink r:id="rId35">
         <w:r>
           <w:rPr>
             <w:rStyle w:val="Hyperlink"/>
@@ -3030,11 +3587,11 @@
       <w:pPr>
         <w:pStyle w:val="Heading2"/>
       </w:pPr>
-      <w:bookmarkStart w:id="34" w:name="course-readings-bibliography"/>
+      <w:bookmarkStart w:id="36" w:name="course-readings-bibliography"/>
       <w:r>
         <w:t xml:space="preserve">Course Readings &amp; Bibliography</w:t>
       </w:r>
-      <w:bookmarkEnd w:id="34"/>
+      <w:bookmarkEnd w:id="36"/>
     </w:p>
     <w:p>
       <w:pPr>
@@ -3046,7 +3603,7 @@
       <w:r>
         <w:t xml:space="preserve"> </w:t>
       </w:r>
-      <w:hyperlink r:id="rId35">
+      <w:hyperlink r:id="rId37">
         <w:r>
           <w:rPr>
             <w:rStyle w:val="Hyperlink"/>
@@ -3089,7 +3646,7 @@
       <w:r>
         <w:t xml:space="preserve"> </w:t>
       </w:r>
-      <w:hyperlink r:id="rId36">
+      <w:hyperlink r:id="rId38">
         <w:r>
           <w:rPr>
             <w:rStyle w:val="Hyperlink"/>
@@ -3111,7 +3668,7 @@
       <w:r>
         <w:t xml:space="preserve"> </w:t>
       </w:r>
-      <w:hyperlink r:id="rId37">
+      <w:hyperlink r:id="rId39">
         <w:r>
           <w:rPr>
             <w:rStyle w:val="Hyperlink"/>
@@ -3166,12 +3723,34 @@
         <w:pStyle w:val="BodyText"/>
       </w:pPr>
       <w:r>
+        <w:t xml:space="preserve">BRIGHT SIDE. (2019, June 17).</w:t>
+      </w:r>
+      <w:r>
+        <w:t xml:space="preserve"> </w:t>
+      </w:r>
+      <w:hyperlink r:id="rId40">
+        <w:r>
+          <w:rPr>
+            <w:rStyle w:val="Hyperlink"/>
+          </w:rPr>
+          <w:t xml:space="preserve">How GPS Works Today</w:t>
+        </w:r>
+      </w:hyperlink>
+      <w:r>
+        <w:t xml:space="preserve">. [Video. 00:10:01]</w:t>
+      </w:r>
+    </w:p>
+    <w:p>
+      <w:pPr>
+        <w:pStyle w:val="BodyText"/>
+      </w:pPr>
+      <w:r>
         <w:t xml:space="preserve">Brown, J. S., Collins, A., &amp; Duguid, P. (1989).</w:t>
       </w:r>
       <w:r>
         <w:t xml:space="preserve"> </w:t>
       </w:r>
-      <w:hyperlink r:id="rId38">
+      <w:hyperlink r:id="rId41">
         <w:r>
           <w:rPr>
             <w:rStyle w:val="Hyperlink"/>
@@ -3241,7 +3820,7 @@
       <w:r>
         <w:t xml:space="preserve"> </w:t>
       </w:r>
-      <w:hyperlink r:id="rId39">
+      <w:hyperlink r:id="rId42">
         <w:r>
           <w:rPr>
             <w:rStyle w:val="Hyperlink"/>
@@ -3260,7 +3839,7 @@
       <w:r>
         <w:t xml:space="preserve"> </w:t>
       </w:r>
-      <w:hyperlink r:id="rId40">
+      <w:hyperlink r:id="rId43">
         <w:r>
           <w:rPr>
             <w:rStyle w:val="Hyperlink"/>
@@ -3302,7 +3881,7 @@
       <w:r>
         <w:t xml:space="preserve"> </w:t>
       </w:r>
-      <w:hyperlink r:id="rId41">
+      <w:hyperlink r:id="rId44">
         <w:r>
           <w:rPr>
             <w:rStyle w:val="Hyperlink"/>
@@ -3368,7 +3947,7 @@
       <w:r>
         <w:t xml:space="preserve"> </w:t>
       </w:r>
-      <w:hyperlink r:id="rId42">
+      <w:hyperlink r:id="rId45">
         <w:r>
           <w:rPr>
             <w:rStyle w:val="Hyperlink"/>
@@ -3437,7 +4016,7 @@
       <w:r>
         <w:t xml:space="preserve"> </w:t>
       </w:r>
-      <w:hyperlink r:id="rId43">
+      <w:hyperlink r:id="rId46">
         <w:r>
           <w:rPr>
             <w:rStyle w:val="Hyperlink"/>
@@ -3523,7 +4102,7 @@
       <w:r>
         <w:t xml:space="preserve"> </w:t>
       </w:r>
-      <w:hyperlink r:id="rId44">
+      <w:hyperlink r:id="rId47">
         <w:r>
           <w:rPr>
             <w:rStyle w:val="Hyperlink"/>
@@ -3561,7 +4140,7 @@
       <w:r>
         <w:t xml:space="preserve"> </w:t>
       </w:r>
-      <w:hyperlink r:id="rId45">
+      <w:hyperlink r:id="rId48">
         <w:r>
           <w:rPr>
             <w:rStyle w:val="Hyperlink"/>
@@ -3607,6 +4186,28 @@
         <w:pStyle w:val="BodyText"/>
       </w:pPr>
       <w:r>
+        <w:t xml:space="preserve">Explained Channel. (2018, July 22).</w:t>
+      </w:r>
+      <w:r>
+        <w:t xml:space="preserve"> </w:t>
+      </w:r>
+      <w:hyperlink r:id="rId49">
+        <w:r>
+          <w:rPr>
+            <w:rStyle w:val="Hyperlink"/>
+          </w:rPr>
+          <w:t xml:space="preserve">How WiFi and Cell Phones Work | Wireless Communication Explained</w:t>
+        </w:r>
+      </w:hyperlink>
+      <w:r>
+        <w:t xml:space="preserve">. [Video. 00:06:05]</w:t>
+      </w:r>
+    </w:p>
+    <w:p>
+      <w:pPr>
+        <w:pStyle w:val="BodyText"/>
+      </w:pPr>
+      <w:r>
         <w:t xml:space="preserve">Facer, K., Joiner, R., Stanton, D., Reid, J., Hull, R., &amp; Kirk, D. (2004). Savannah: Mobile gaming and learning?</w:t>
       </w:r>
       <w:r>
@@ -3708,7 +4309,7 @@
       <w:r>
         <w:t xml:space="preserve"> </w:t>
       </w:r>
-      <w:hyperlink r:id="rId46">
+      <w:hyperlink r:id="rId50">
         <w:r>
           <w:rPr>
             <w:rStyle w:val="Hyperlink"/>
@@ -3751,7 +4352,7 @@
       <w:r>
         <w:t xml:space="preserve"> </w:t>
       </w:r>
-      <w:hyperlink r:id="rId47">
+      <w:hyperlink r:id="rId51">
         <w:r>
           <w:rPr>
             <w:rStyle w:val="Hyperlink"/>
@@ -3817,7 +4418,7 @@
       <w:r>
         <w:t xml:space="preserve"> </w:t>
       </w:r>
-      <w:hyperlink r:id="rId48">
+      <w:hyperlink r:id="rId52">
         <w:r>
           <w:rPr>
             <w:rStyle w:val="Hyperlink"/>
@@ -3851,7 +4452,7 @@
       <w:r>
         <w:t xml:space="preserve"> </w:t>
       </w:r>
-      <w:hyperlink r:id="rId49">
+      <w:hyperlink r:id="rId53">
         <w:r>
           <w:rPr>
             <w:rStyle w:val="Hyperlink"/>
@@ -3870,7 +4471,7 @@
       <w:r>
         <w:t xml:space="preserve"> </w:t>
       </w:r>
-      <w:hyperlink r:id="rId50">
+      <w:hyperlink r:id="rId54">
         <w:r>
           <w:rPr>
             <w:rStyle w:val="Hyperlink"/>
@@ -3905,7 +4506,7 @@
       <w:r>
         <w:t xml:space="preserve"> </w:t>
       </w:r>
-      <w:hyperlink r:id="rId51">
+      <w:hyperlink r:id="rId55">
         <w:r>
           <w:rPr>
             <w:rStyle w:val="Hyperlink"/>
@@ -3936,7 +4537,7 @@
       <w:r>
         <w:t xml:space="preserve"> </w:t>
       </w:r>
-      <w:hyperlink r:id="rId52">
+      <w:hyperlink r:id="rId56">
         <w:r>
           <w:rPr>
             <w:rStyle w:val="Hyperlink"/>
@@ -3975,7 +4576,7 @@
       <w:r>
         <w:t xml:space="preserve"> </w:t>
       </w:r>
-      <w:hyperlink r:id="rId53">
+      <w:hyperlink r:id="rId57">
         <w:r>
           <w:rPr>
             <w:rStyle w:val="Hyperlink"/>
@@ -4047,7 +4648,7 @@
       <w:r>
         <w:t xml:space="preserve"> </w:t>
       </w:r>
-      <w:hyperlink r:id="rId54">
+      <w:hyperlink r:id="rId58">
         <w:r>
           <w:rPr>
             <w:rStyle w:val="Hyperlink"/>
@@ -4101,7 +4702,7 @@
       <w:r>
         <w:t xml:space="preserve"> </w:t>
       </w:r>
-      <w:hyperlink r:id="rId55">
+      <w:hyperlink r:id="rId59">
         <w:r>
           <w:rPr>
             <w:rStyle w:val="Hyperlink"/>
@@ -4144,7 +4745,7 @@
       <w:r>
         <w:t xml:space="preserve"> </w:t>
       </w:r>
-      <w:hyperlink r:id="rId56">
+      <w:hyperlink r:id="rId60">
         <w:r>
           <w:rPr>
             <w:rStyle w:val="Hyperlink"/>
@@ -4182,7 +4783,7 @@
       <w:r>
         <w:t xml:space="preserve"> </w:t>
       </w:r>
-      <w:hyperlink r:id="rId57">
+      <w:hyperlink r:id="rId61">
         <w:r>
           <w:rPr>
             <w:rStyle w:val="Hyperlink"/>
@@ -4201,7 +4802,7 @@
       <w:r>
         <w:t xml:space="preserve"> </w:t>
       </w:r>
-      <w:hyperlink r:id="rId58">
+      <w:hyperlink r:id="rId62">
         <w:r>
           <w:rPr>
             <w:rStyle w:val="Hyperlink"/>
@@ -4241,7 +4842,7 @@
       <w:r>
         <w:t xml:space="preserve"> </w:t>
       </w:r>
-      <w:hyperlink r:id="rId59">
+      <w:hyperlink r:id="rId63">
         <w:r>
           <w:rPr>
             <w:rStyle w:val="Hyperlink"/>
@@ -4278,7 +4879,7 @@
       <w:r>
         <w:t xml:space="preserve"> </w:t>
       </w:r>
-      <w:hyperlink r:id="rId60">
+      <w:hyperlink r:id="rId64">
         <w:r>
           <w:rPr>
             <w:rStyle w:val="Hyperlink"/>
@@ -4306,7 +4907,7 @@
       <w:pPr>
         <w:pStyle w:val="BodyText"/>
       </w:pPr>
-      <w:hyperlink r:id="rId61">
+      <w:hyperlink r:id="rId65">
         <w:r>
           <w:rPr>
             <w:rStyle w:val="Hyperlink"/>
@@ -4343,7 +4944,7 @@
       <w:r>
         <w:t xml:space="preserve"> </w:t>
       </w:r>
-      <w:hyperlink r:id="rId62">
+      <w:hyperlink r:id="rId66">
         <w:r>
           <w:rPr>
             <w:rStyle w:val="Hyperlink"/>
@@ -4377,7 +4978,7 @@
       <w:r>
         <w:t xml:space="preserve"> </w:t>
       </w:r>
-      <w:hyperlink r:id="rId63">
+      <w:hyperlink r:id="rId67">
         <w:r>
           <w:rPr>
             <w:rStyle w:val="Hyperlink"/>
@@ -4411,7 +5012,7 @@
       <w:r>
         <w:t xml:space="preserve"> </w:t>
       </w:r>
-      <w:hyperlink r:id="rId64">
+      <w:hyperlink r:id="rId68">
         <w:r>
           <w:rPr>
             <w:rStyle w:val="Hyperlink"/>
@@ -4445,7 +5046,7 @@
       <w:r>
         <w:t xml:space="preserve"> </w:t>
       </w:r>
-      <w:hyperlink r:id="rId65">
+      <w:hyperlink r:id="rId69">
         <w:r>
           <w:rPr>
             <w:rStyle w:val="Hyperlink"/>
@@ -4508,7 +5109,7 @@
       <w:r>
         <w:t xml:space="preserve"> </w:t>
       </w:r>
-      <w:hyperlink r:id="rId66">
+      <w:hyperlink r:id="rId70">
         <w:r>
           <w:rPr>
             <w:rStyle w:val="Hyperlink"/>
@@ -4562,7 +5163,7 @@
       <w:r>
         <w:t xml:space="preserve"> </w:t>
       </w:r>
-      <w:hyperlink r:id="rId67">
+      <w:hyperlink r:id="rId71">
         <w:r>
           <w:rPr>
             <w:rStyle w:val="Hyperlink"/>
@@ -4660,7 +5261,7 @@
       <w:r>
         <w:t xml:space="preserve"> </w:t>
       </w:r>
-      <w:hyperlink r:id="rId68">
+      <w:hyperlink r:id="rId72">
         <w:r>
           <w:rPr>
             <w:rStyle w:val="Hyperlink"/>
@@ -4726,7 +5327,7 @@
       <w:r>
         <w:t xml:space="preserve"> </w:t>
       </w:r>
-      <w:hyperlink r:id="rId69">
+      <w:hyperlink r:id="rId73">
         <w:r>
           <w:rPr>
             <w:rStyle w:val="Hyperlink"/>
@@ -4761,7 +5362,7 @@
       <w:r>
         <w:t xml:space="preserve"> </w:t>
       </w:r>
-      <w:hyperlink r:id="rId70">
+      <w:hyperlink r:id="rId74">
         <w:r>
           <w:rPr>
             <w:rStyle w:val="Hyperlink"/>
@@ -4839,12 +5440,44 @@
         <w:pStyle w:val="BodyText"/>
       </w:pPr>
       <w:r>
+        <w:t xml:space="preserve">Tissenbaum, M., Sheldon, J., &amp; Abelson, H. (2019). From computational thinking to computational action.</w:t>
+      </w:r>
+      <w:r>
+        <w:t xml:space="preserve"> </w:t>
+      </w:r>
+      <w:r>
+        <w:rPr>
+          <w:i/>
+        </w:rPr>
+        <w:t xml:space="preserve">Communications of the ACM</w:t>
+      </w:r>
+      <w:r>
+        <w:t xml:space="preserve">,</w:t>
+      </w:r>
+      <w:r>
+        <w:t xml:space="preserve"> </w:t>
+      </w:r>
+      <w:r>
+        <w:rPr>
+          <w:i/>
+        </w:rPr>
+        <w:t xml:space="preserve">62</w:t>
+      </w:r>
+      <w:r>
+        <w:t xml:space="preserve">(3), 34–36.</w:t>
+      </w:r>
+    </w:p>
+    <w:p>
+      <w:pPr>
+        <w:pStyle w:val="BodyText"/>
+      </w:pPr>
+      <w:r>
         <w:t xml:space="preserve">Traxler, J. (2009).</w:t>
       </w:r>
       <w:r>
         <w:t xml:space="preserve"> </w:t>
       </w:r>
-      <w:hyperlink r:id="rId71">
+      <w:hyperlink r:id="rId75">
         <w:r>
           <w:rPr>
             <w:rStyle w:val="Hyperlink"/>
@@ -4884,7 +5517,7 @@
       <w:r>
         <w:t xml:space="preserve"> </w:t>
       </w:r>
-      <w:hyperlink r:id="rId72">
+      <w:hyperlink r:id="rId76">
         <w:r>
           <w:rPr>
             <w:rStyle w:val="Hyperlink"/>
@@ -4918,7 +5551,7 @@
       <w:r>
         <w:t xml:space="preserve"> </w:t>
       </w:r>
-      <w:hyperlink r:id="rId73">
+      <w:hyperlink r:id="rId77">
         <w:r>
           <w:rPr>
             <w:rStyle w:val="Hyperlink"/>
@@ -4986,7 +5619,7 @@
       <w:r>
         <w:t xml:space="preserve"> </w:t>
       </w:r>
-      <w:hyperlink r:id="rId74">
+      <w:hyperlink r:id="rId78">
         <w:r>
           <w:rPr>
             <w:rStyle w:val="Hyperlink"/>
@@ -5005,7 +5638,7 @@
       <w:r>
         <w:t xml:space="preserve"> </w:t>
       </w:r>
-      <w:hyperlink r:id="rId75">
+      <w:hyperlink r:id="rId79">
         <w:r>
           <w:rPr>
             <w:rStyle w:val="Hyperlink"/>
@@ -5057,7 +5690,7 @@
       <w:r>
         <w:t xml:space="preserve"> </w:t>
       </w:r>
-      <w:hyperlink r:id="rId76">
+      <w:hyperlink r:id="rId80">
         <w:r>
           <w:rPr>
             <w:rStyle w:val="Hyperlink"/>
@@ -5531,9 +6164,48 @@
     </w:lvlOverride>
   </w:num>
   <w:num w:numId="1006">
+    <w:abstractNumId w:val="99411"/>
+    <w:lvlOverride w:ilvl="0">
+      <w:startOverride w:val="1"/>
+    </w:lvlOverride>
+    <w:lvlOverride w:ilvl="1">
+      <w:startOverride w:val="1"/>
+    </w:lvlOverride>
+    <w:lvlOverride w:ilvl="2">
+      <w:startOverride w:val="1"/>
+    </w:lvlOverride>
+    <w:lvlOverride w:ilvl="3">
+      <w:startOverride w:val="1"/>
+    </w:lvlOverride>
+    <w:lvlOverride w:ilvl="4">
+      <w:startOverride w:val="1"/>
+    </w:lvlOverride>
+    <w:lvlOverride w:ilvl="5">
+      <w:startOverride w:val="1"/>
+    </w:lvlOverride>
+    <w:lvlOverride w:ilvl="6">
+      <w:startOverride w:val="1"/>
+    </w:lvlOverride>
+    <w:lvlOverride w:ilvl="7">
+      <w:startOverride w:val="1"/>
+    </w:lvlOverride>
+    <w:lvlOverride w:ilvl="8">
+      <w:startOverride w:val="1"/>
+    </w:lvlOverride>
+  </w:num>
+  <w:num w:numId="1007">
     <w:abstractNumId w:val="991"/>
   </w:num>
-  <w:num w:numId="1007">
+  <w:num w:numId="1008">
+    <w:abstractNumId w:val="991"/>
+  </w:num>
+  <w:num w:numId="1009">
+    <w:abstractNumId w:val="991"/>
+  </w:num>
+  <w:num w:numId="1010">
+    <w:abstractNumId w:val="991"/>
+  </w:num>
+  <w:num w:numId="1011">
     <w:abstractNumId w:val="991"/>
   </w:num>
 </w:numbering>

</xml_diff>